<commit_message>
formatted plots, added plots, made progress on draft.
</commit_message>
<xml_diff>
--- a/Biodiversity DRAFT-Cavely.docx
+++ b/Biodiversity DRAFT-Cavely.docx
@@ -114,6 +114,80 @@
         <w:pStyle w:val="graf"/>
       </w:pPr>
       <w:r>
+        <w:t>Describe the Parks</w:t>
+      </w:r>
+      <w:r>
+        <w:t xml:space="preserve"> &amp; summarize the names</w:t>
+      </w:r>
+    </w:p>
+    <w:p>
+      <w:pPr>
+        <w:pStyle w:val="graf"/>
+      </w:pPr>
+      <w:r>
+        <w:rPr>
+          <w:noProof/>
+        </w:rPr>
+        <w:drawing>
+          <wp:inline distT="0" distB="0" distL="0" distR="0" wp14:anchorId="4043A0C2" wp14:editId="4B3E7D37">
+            <wp:extent cx="5943600" cy="3436620"/>
+            <wp:effectExtent l="0" t="0" r="0" b="0"/>
+            <wp:docPr id="4" name="Picture 4"/>
+            <wp:cNvGraphicFramePr>
+              <a:graphicFrameLocks xmlns:a="http://schemas.openxmlformats.org/drawingml/2006/main" noChangeAspect="1"/>
+            </wp:cNvGraphicFramePr>
+            <a:graphic xmlns:a="http://schemas.openxmlformats.org/drawingml/2006/main">
+              <a:graphicData uri="http://schemas.openxmlformats.org/drawingml/2006/picture">
+                <pic:pic xmlns:pic="http://schemas.openxmlformats.org/drawingml/2006/picture">
+                  <pic:nvPicPr>
+                    <pic:cNvPr id="0" name="Picture 1"/>
+                    <pic:cNvPicPr>
+                      <a:picLocks noChangeAspect="1" noChangeArrowheads="1"/>
+                    </pic:cNvPicPr>
+                  </pic:nvPicPr>
+                  <pic:blipFill>
+                    <a:blip r:embed="rId5">
+                      <a:extLst>
+                        <a:ext uri="{28A0092B-C50C-407E-A947-70E740481C1C}">
+                          <a14:useLocalDpi xmlns:a14="http://schemas.microsoft.com/office/drawing/2010/main" val="0"/>
+                        </a:ext>
+                      </a:extLst>
+                    </a:blip>
+                    <a:srcRect/>
+                    <a:stretch>
+                      <a:fillRect/>
+                    </a:stretch>
+                  </pic:blipFill>
+                  <pic:spPr bwMode="auto">
+                    <a:xfrm>
+                      <a:off x="0" y="0"/>
+                      <a:ext cx="5943600" cy="3436620"/>
+                    </a:xfrm>
+                    <a:prstGeom prst="rect">
+                      <a:avLst/>
+                    </a:prstGeom>
+                    <a:noFill/>
+                    <a:ln>
+                      <a:noFill/>
+                    </a:ln>
+                  </pic:spPr>
+                </pic:pic>
+              </a:graphicData>
+            </a:graphic>
+          </wp:inline>
+        </w:drawing>
+      </w:r>
+    </w:p>
+    <w:p>
+      <w:pPr>
+        <w:pStyle w:val="graf"/>
+      </w:pPr>
+    </w:p>
+    <w:p>
+      <w:pPr>
+        <w:pStyle w:val="graf"/>
+      </w:pPr>
+      <w:r>
         <w:t>Data Challenges</w:t>
       </w:r>
     </w:p>
@@ -175,6 +249,10 @@
         <w:jc w:val="center"/>
       </w:pPr>
       <w:r>
+        <w:rPr>
+          <w:noProof/>
+        </w:rPr>
+        <w:lastRenderedPageBreak/>
         <w:drawing>
           <wp:inline distT="0" distB="0" distL="0" distR="0" wp14:anchorId="0B499DCB" wp14:editId="060B0E57">
             <wp:extent cx="5943600" cy="1848485"/>
@@ -191,7 +269,7 @@
                     <pic:cNvPicPr/>
                   </pic:nvPicPr>
                   <pic:blipFill>
-                    <a:blip r:embed="rId5"/>
+                    <a:blip r:embed="rId6"/>
                     <a:stretch>
                       <a:fillRect/>
                     </a:stretch>
@@ -243,6 +321,9 @@
         <w:jc w:val="center"/>
       </w:pPr>
       <w:r>
+        <w:rPr>
+          <w:noProof/>
+        </w:rPr>
         <w:drawing>
           <wp:inline distT="0" distB="0" distL="0" distR="0" wp14:anchorId="4BEA163C" wp14:editId="04F3A6D5">
             <wp:extent cx="5053263" cy="924812"/>
@@ -259,7 +340,7 @@
                     <pic:cNvPicPr/>
                   </pic:nvPicPr>
                   <pic:blipFill>
-                    <a:blip r:embed="rId6"/>
+                    <a:blip r:embed="rId7"/>
                     <a:stretch>
                       <a:fillRect/>
                     </a:stretch>
@@ -300,11 +381,7 @@
         <w:t xml:space="preserve">the approach here was to try and remain as conservative as possible. In that vein, </w:t>
       </w:r>
       <w:r>
-        <w:t xml:space="preserve">the lowest of all observations for each species within each </w:t>
-      </w:r>
-      <w:r>
-        <w:lastRenderedPageBreak/>
-        <w:t>park was kept, and all other observations removed.</w:t>
+        <w:t>the lowest of all observations for each species within each park was kept, and all other observations removed.</w:t>
       </w:r>
       <w:r>
         <w:t xml:space="preserve"> In a similar manner, when cleaning up the </w:t>
@@ -373,6 +450,9 @@
         <w:jc w:val="center"/>
       </w:pPr>
       <w:r>
+        <w:rPr>
+          <w:noProof/>
+        </w:rPr>
         <w:drawing>
           <wp:inline distT="0" distB="0" distL="0" distR="0" wp14:anchorId="4A6E35B4" wp14:editId="16B55A16">
             <wp:extent cx="4349416" cy="1727220"/>
@@ -389,7 +469,7 @@
                     <pic:cNvPicPr/>
                   </pic:nvPicPr>
                   <pic:blipFill>
-                    <a:blip r:embed="rId7"/>
+                    <a:blip r:embed="rId8"/>
                     <a:stretch>
                       <a:fillRect/>
                     </a:stretch>
@@ -415,6 +495,7 @@
         <w:pStyle w:val="graf"/>
       </w:pPr>
       <w:r>
+        <w:lastRenderedPageBreak/>
         <w:t xml:space="preserve">For a full description of </w:t>
       </w:r>
       <w:r>
@@ -471,12 +552,11 @@
         <w:rPr>
           <w:noProof/>
         </w:rPr>
-        <w:lastRenderedPageBreak/>
         <w:drawing>
-          <wp:inline distT="0" distB="0" distL="0" distR="0" wp14:anchorId="34220B7F" wp14:editId="5C77E431">
-            <wp:extent cx="5937885" cy="2966085"/>
+          <wp:inline distT="0" distB="0" distL="0" distR="0" wp14:anchorId="0E51B388" wp14:editId="3D78BA00">
+            <wp:extent cx="5935980" cy="2971800"/>
             <wp:effectExtent l="0" t="0" r="0" b="0"/>
-            <wp:docPr id="5" name="Picture 5"/>
+            <wp:docPr id="9" name="Picture 9"/>
             <wp:cNvGraphicFramePr>
               <a:graphicFrameLocks xmlns:a="http://schemas.openxmlformats.org/drawingml/2006/main" noChangeAspect="1"/>
             </wp:cNvGraphicFramePr>
@@ -484,79 +564,7 @@
               <a:graphicData uri="http://schemas.openxmlformats.org/drawingml/2006/picture">
                 <pic:pic xmlns:pic="http://schemas.openxmlformats.org/drawingml/2006/picture">
                   <pic:nvPicPr>
-                    <pic:cNvPr id="0" name="Picture 1"/>
-                    <pic:cNvPicPr>
-                      <a:picLocks noChangeAspect="1" noChangeArrowheads="1"/>
-                    </pic:cNvPicPr>
-                  </pic:nvPicPr>
-                  <pic:blipFill>
-                    <a:blip r:embed="rId8" cstate="print">
-                      <a:extLst>
-                        <a:ext uri="{28A0092B-C50C-407E-A947-70E740481C1C}">
-                          <a14:useLocalDpi xmlns:a14="http://schemas.microsoft.com/office/drawing/2010/main" val="0"/>
-                        </a:ext>
-                      </a:extLst>
-                    </a:blip>
-                    <a:srcRect/>
-                    <a:stretch>
-                      <a:fillRect/>
-                    </a:stretch>
-                  </pic:blipFill>
-                  <pic:spPr bwMode="auto">
-                    <a:xfrm>
-                      <a:off x="0" y="0"/>
-                      <a:ext cx="5937885" cy="2966085"/>
-                    </a:xfrm>
-                    <a:prstGeom prst="rect">
-                      <a:avLst/>
-                    </a:prstGeom>
-                    <a:noFill/>
-                    <a:ln>
-                      <a:noFill/>
-                    </a:ln>
-                  </pic:spPr>
-                </pic:pic>
-              </a:graphicData>
-            </a:graphic>
-          </wp:inline>
-        </w:drawing>
-      </w:r>
-    </w:p>
-    <w:p>
-      <w:pPr>
-        <w:pStyle w:val="graf"/>
-      </w:pPr>
-      <w:r>
-        <w:t xml:space="preserve">Not surprisingly this was </w:t>
-      </w:r>
-      <w:r>
-        <w:t xml:space="preserve">almost </w:t>
-      </w:r>
-      <w:r>
-        <w:t>mirrored by the total observations of each category across all parks.</w:t>
-      </w:r>
-    </w:p>
-    <w:p>
-      <w:pPr>
-        <w:pStyle w:val="graf"/>
-      </w:pPr>
-      <w:r>
-        <w:rPr>
-          <w:noProof/>
-        </w:rPr>
-        <w:drawing>
-          <wp:inline distT="0" distB="0" distL="0" distR="0" wp14:anchorId="36D3158F" wp14:editId="5420A50E">
-            <wp:extent cx="5937885" cy="2966085"/>
-            <wp:effectExtent l="0" t="0" r="0" b="0"/>
-            <wp:docPr id="7" name="Picture 7"/>
-            <wp:cNvGraphicFramePr>
-              <a:graphicFrameLocks xmlns:a="http://schemas.openxmlformats.org/drawingml/2006/main" noChangeAspect="1"/>
-            </wp:cNvGraphicFramePr>
-            <a:graphic xmlns:a="http://schemas.openxmlformats.org/drawingml/2006/main">
-              <a:graphicData uri="http://schemas.openxmlformats.org/drawingml/2006/picture">
-                <pic:pic xmlns:pic="http://schemas.openxmlformats.org/drawingml/2006/picture">
-                  <pic:nvPicPr>
-                    <pic:cNvPr id="0" name="Picture 2"/>
+                    <pic:cNvPr id="0" name="Picture 4"/>
                     <pic:cNvPicPr>
                       <a:picLocks noChangeAspect="1" noChangeArrowheads="1"/>
                     </pic:cNvPicPr>
@@ -577,7 +585,7 @@
                   <pic:spPr bwMode="auto">
                     <a:xfrm>
                       <a:off x="0" y="0"/>
-                      <a:ext cx="5937885" cy="2966085"/>
+                      <a:ext cx="5935980" cy="2971800"/>
                     </a:xfrm>
                     <a:prstGeom prst="rect">
                       <a:avLst/>
@@ -599,73 +607,30 @@
         <w:pStyle w:val="graf"/>
       </w:pPr>
       <w:r>
-        <w:t xml:space="preserve">While one might expect </w:t>
-      </w:r>
-      <w:r>
-        <w:t xml:space="preserve">that the number of species in each park might be unique, </w:t>
-      </w:r>
-      <w:r>
-        <w:t xml:space="preserve">they are not. Each park records observations of all </w:t>
-      </w:r>
-      <w:r>
-        <w:t>5,</w:t>
-      </w:r>
-      <w:r>
-        <w:t>5</w:t>
-      </w:r>
-      <w:r>
-        <w:t xml:space="preserve">41 </w:t>
-      </w:r>
-      <w:r>
-        <w:t>species</w:t>
-      </w:r>
-      <w:r>
-        <w:t xml:space="preserve"> (le</w:t>
-      </w:r>
-      <w:r>
-        <w:t>a</w:t>
-      </w:r>
-      <w:r>
-        <w:t>ding one to conclude that this is an inventory exercise where the speci</w:t>
-      </w:r>
-      <w:r>
-        <w:t>es are a set, predefined list).</w:t>
-      </w:r>
-    </w:p>
-    <w:p>
-      <w:pPr>
-        <w:pStyle w:val="graf"/>
-      </w:pPr>
-      <w:r>
-        <w:t>While it’s clear that, overall, vascular plants rule the roost when it comes to observations, this is simply due to the overwhelming number of species contained in that category (</w:t>
-      </w:r>
-      <w:r>
-        <w:t>4,262</w:t>
-      </w:r>
-      <w:r>
-        <w:t xml:space="preserve">). When one takes the average of observations for species within each category, things begin to look much more normal – with all categories’ species having similar observation characteristics. </w:t>
-      </w:r>
-      <w:r>
-        <w:t xml:space="preserve">The </w:t>
-      </w:r>
-      <w:r>
-        <w:lastRenderedPageBreak/>
-        <w:t>median number of all observations across all species and parks is 124, with a minimum of 9, and a maximum of 321.</w:t>
-      </w:r>
-    </w:p>
-    <w:p>
-      <w:pPr>
-        <w:pStyle w:val="graf"/>
+        <w:t xml:space="preserve">Not surprisingly this was </w:t>
+      </w:r>
+      <w:r>
+        <w:t xml:space="preserve">almost </w:t>
+      </w:r>
+      <w:r>
+        <w:t>mirrored by the total observations of each category across all parks.</w:t>
+      </w:r>
+    </w:p>
+    <w:p>
+      <w:pPr>
+        <w:pStyle w:val="graf"/>
+        <w:jc w:val="center"/>
       </w:pPr>
       <w:r>
         <w:rPr>
           <w:noProof/>
         </w:rPr>
+        <w:lastRenderedPageBreak/>
         <w:drawing>
-          <wp:inline distT="0" distB="0" distL="0" distR="0" wp14:anchorId="094C4329" wp14:editId="10A02BA2">
-            <wp:extent cx="5937885" cy="2966085"/>
-            <wp:effectExtent l="0" t="0" r="5715" b="0"/>
-            <wp:docPr id="11" name="Picture 11"/>
+          <wp:inline distT="0" distB="0" distL="0" distR="0" wp14:anchorId="66E86552" wp14:editId="2A3D7AD9">
+            <wp:extent cx="5935980" cy="2971800"/>
+            <wp:effectExtent l="0" t="0" r="0" b="0"/>
+            <wp:docPr id="10" name="Picture 10"/>
             <wp:cNvGraphicFramePr>
               <a:graphicFrameLocks xmlns:a="http://schemas.openxmlformats.org/drawingml/2006/main" noChangeAspect="1"/>
             </wp:cNvGraphicFramePr>
@@ -673,7 +638,7 @@
               <a:graphicData uri="http://schemas.openxmlformats.org/drawingml/2006/picture">
                 <pic:pic xmlns:pic="http://schemas.openxmlformats.org/drawingml/2006/picture">
                   <pic:nvPicPr>
-                    <pic:cNvPr id="0" name="Picture 6"/>
+                    <pic:cNvPr id="0" name="Picture 5"/>
                     <pic:cNvPicPr>
                       <a:picLocks noChangeAspect="1" noChangeArrowheads="1"/>
                     </pic:cNvPicPr>
@@ -694,7 +659,7 @@
                   <pic:spPr bwMode="auto">
                     <a:xfrm>
                       <a:off x="0" y="0"/>
-                      <a:ext cx="5937885" cy="2966085"/>
+                      <a:ext cx="5935980" cy="2971800"/>
                     </a:xfrm>
                     <a:prstGeom prst="rect">
                       <a:avLst/>
@@ -710,53 +675,93 @@
           </wp:inline>
         </w:drawing>
       </w:r>
-      <w:r>
-        <w:t>As could be expected, t</w:t>
-      </w:r>
-      <w:r>
-        <w:t xml:space="preserve">he same cannot be said for </w:t>
-      </w:r>
-      <w:r>
-        <w:t>the observations when broken down by conservation status.</w:t>
-      </w:r>
-      <w:r>
-        <w:t xml:space="preserve"> Here, observations of </w:t>
-      </w:r>
-      <w:r>
-        <w:t xml:space="preserve">species with no conservation status </w:t>
-      </w:r>
-      <w:r>
-        <w:t xml:space="preserve">(1.3m observations across </w:t>
-      </w:r>
-      <w:r>
-        <w:t xml:space="preserve">5,362 species) </w:t>
-      </w:r>
-      <w:r>
-        <w:t>are omitted for emphasis</w:t>
-      </w:r>
-      <w:r>
-        <w:t xml:space="preserve">, as they would otherwise squash </w:t>
-      </w:r>
-      <w:r>
-        <w:t>the below results into unintelligible marks in white space</w:t>
-      </w:r>
-      <w:r>
-        <w:t>.</w:t>
-      </w:r>
-    </w:p>
-    <w:p>
-      <w:pPr>
-        <w:pStyle w:val="graf"/>
+    </w:p>
+    <w:p>
+      <w:pPr>
+        <w:pStyle w:val="graf"/>
+        <w:rPr>
+          <w:b/>
+          <w:bCs/>
+        </w:rPr>
+      </w:pPr>
+      <w:r>
+        <w:rPr>
+          <w:b/>
+          <w:bCs/>
+        </w:rPr>
+        <w:t xml:space="preserve">Insert Species Count by Protected Category Bar Chart </w:t>
+      </w:r>
+    </w:p>
+    <w:p>
+      <w:pPr>
+        <w:pStyle w:val="graf"/>
+      </w:pPr>
+      <w:r>
+        <w:t xml:space="preserve">While one might expect </w:t>
+      </w:r>
+      <w:r>
+        <w:t xml:space="preserve">that the number of species in each park might be unique, </w:t>
+      </w:r>
+      <w:r>
+        <w:t xml:space="preserve">they are not. Each park records observations of all </w:t>
+      </w:r>
+      <w:r>
+        <w:t>5,</w:t>
+      </w:r>
+      <w:r>
+        <w:t>5</w:t>
+      </w:r>
+      <w:r>
+        <w:t xml:space="preserve">41 </w:t>
+      </w:r>
+      <w:r>
+        <w:t>species</w:t>
+      </w:r>
+      <w:r>
+        <w:t xml:space="preserve"> (le</w:t>
+      </w:r>
+      <w:r>
+        <w:t>a</w:t>
+      </w:r>
+      <w:r>
+        <w:t>ding one to conclude that this is an inventory exercise where the speci</w:t>
+      </w:r>
+      <w:r>
+        <w:t>es are a set, predefined list).</w:t>
+      </w:r>
+    </w:p>
+    <w:p>
+      <w:pPr>
+        <w:pStyle w:val="graf"/>
+      </w:pPr>
+      <w:r>
+        <w:t>While it’s clear that, overall, vascular plants rule the roost when it comes to observations, this is simply due to the overwhelming number of species contained in that category (</w:t>
+      </w:r>
+      <w:r>
+        <w:t>4,262</w:t>
+      </w:r>
+      <w:r>
+        <w:t xml:space="preserve">). When one takes the average of observations for species within each category, things begin to look much more normal – with all categories’ species having similar observation characteristics. </w:t>
+      </w:r>
+      <w:r>
+        <w:t>The median number of all observations across all species and parks is 124, with a minimum of 9, and a maximum of 321.</w:t>
+      </w:r>
+    </w:p>
+    <w:p>
+      <w:pPr>
+        <w:pStyle w:val="graf"/>
+        <w:jc w:val="center"/>
       </w:pPr>
       <w:r>
         <w:rPr>
           <w:noProof/>
         </w:rPr>
+        <w:lastRenderedPageBreak/>
         <w:drawing>
-          <wp:inline distT="0" distB="0" distL="0" distR="0" wp14:anchorId="771360BD" wp14:editId="035FB883">
-            <wp:extent cx="5937885" cy="2966085"/>
-            <wp:effectExtent l="0" t="0" r="5715" b="0"/>
-            <wp:docPr id="12" name="Picture 12"/>
+          <wp:inline distT="0" distB="0" distL="0" distR="0" wp14:anchorId="31C38D66" wp14:editId="52E234B5">
+            <wp:extent cx="5935980" cy="2971800"/>
+            <wp:effectExtent l="0" t="0" r="7620" b="0"/>
+            <wp:docPr id="13" name="Picture 13"/>
             <wp:cNvGraphicFramePr>
               <a:graphicFrameLocks xmlns:a="http://schemas.openxmlformats.org/drawingml/2006/main" noChangeAspect="1"/>
             </wp:cNvGraphicFramePr>
@@ -764,7 +769,7 @@
               <a:graphicData uri="http://schemas.openxmlformats.org/drawingml/2006/picture">
                 <pic:pic xmlns:pic="http://schemas.openxmlformats.org/drawingml/2006/picture">
                   <pic:nvPicPr>
-                    <pic:cNvPr id="0" name="Picture 7"/>
+                    <pic:cNvPr id="0" name="Picture 6"/>
                     <pic:cNvPicPr>
                       <a:picLocks noChangeAspect="1" noChangeArrowheads="1"/>
                     </pic:cNvPicPr>
@@ -785,7 +790,7 @@
                   <pic:spPr bwMode="auto">
                     <a:xfrm>
                       <a:off x="0" y="0"/>
-                      <a:ext cx="5937885" cy="2966085"/>
+                      <a:ext cx="5935980" cy="2971800"/>
                     </a:xfrm>
                     <a:prstGeom prst="rect">
                       <a:avLst/>
@@ -807,40 +812,547 @@
         <w:pStyle w:val="graf"/>
       </w:pPr>
       <w:r>
+        <w:t>As could be expected, t</w:t>
+      </w:r>
+      <w:r>
+        <w:t xml:space="preserve">he same cannot be said for </w:t>
+      </w:r>
+      <w:r>
+        <w:t>the observations when broken down by conservation status.</w:t>
+      </w:r>
+      <w:r>
+        <w:t xml:space="preserve"> Here, observations of </w:t>
+      </w:r>
+      <w:r>
+        <w:t xml:space="preserve">species with no conservation status </w:t>
+      </w:r>
+      <w:r>
+        <w:t xml:space="preserve">(1.3m observations across </w:t>
+      </w:r>
+      <w:r>
+        <w:t xml:space="preserve">5,362 species) </w:t>
+      </w:r>
+      <w:r>
+        <w:t>are omitted for emphasis</w:t>
+      </w:r>
+      <w:r>
+        <w:t xml:space="preserve">, as they would otherwise squash </w:t>
+      </w:r>
+      <w:r>
+        <w:t>the below results into unintelligible marks in white space</w:t>
+      </w:r>
+      <w:r>
+        <w:t>.</w:t>
+      </w:r>
+    </w:p>
+    <w:p>
+      <w:pPr>
+        <w:pStyle w:val="graf"/>
+        <w:jc w:val="center"/>
+      </w:pPr>
+      <w:r>
+        <w:rPr>
+          <w:noProof/>
+        </w:rPr>
+        <w:drawing>
+          <wp:inline distT="0" distB="0" distL="0" distR="0" wp14:anchorId="198F956B" wp14:editId="08FD61E5">
+            <wp:extent cx="5935980" cy="2971800"/>
+            <wp:effectExtent l="0" t="0" r="7620" b="0"/>
+            <wp:docPr id="14" name="Picture 14"/>
+            <wp:cNvGraphicFramePr>
+              <a:graphicFrameLocks xmlns:a="http://schemas.openxmlformats.org/drawingml/2006/main" noChangeAspect="1"/>
+            </wp:cNvGraphicFramePr>
+            <a:graphic xmlns:a="http://schemas.openxmlformats.org/drawingml/2006/main">
+              <a:graphicData uri="http://schemas.openxmlformats.org/drawingml/2006/picture">
+                <pic:pic xmlns:pic="http://schemas.openxmlformats.org/drawingml/2006/picture">
+                  <pic:nvPicPr>
+                    <pic:cNvPr id="0" name="Picture 7"/>
+                    <pic:cNvPicPr>
+                      <a:picLocks noChangeAspect="1" noChangeArrowheads="1"/>
+                    </pic:cNvPicPr>
+                  </pic:nvPicPr>
+                  <pic:blipFill>
+                    <a:blip r:embed="rId12" cstate="print">
+                      <a:extLst>
+                        <a:ext uri="{28A0092B-C50C-407E-A947-70E740481C1C}">
+                          <a14:useLocalDpi xmlns:a14="http://schemas.microsoft.com/office/drawing/2010/main" val="0"/>
+                        </a:ext>
+                      </a:extLst>
+                    </a:blip>
+                    <a:srcRect/>
+                    <a:stretch>
+                      <a:fillRect/>
+                    </a:stretch>
+                  </pic:blipFill>
+                  <pic:spPr bwMode="auto">
+                    <a:xfrm>
+                      <a:off x="0" y="0"/>
+                      <a:ext cx="5935980" cy="2971800"/>
+                    </a:xfrm>
+                    <a:prstGeom prst="rect">
+                      <a:avLst/>
+                    </a:prstGeom>
+                    <a:noFill/>
+                    <a:ln>
+                      <a:noFill/>
+                    </a:ln>
+                  </pic:spPr>
+                </pic:pic>
+              </a:graphicData>
+            </a:graphic>
+          </wp:inline>
+        </w:drawing>
+      </w:r>
+    </w:p>
+    <w:p>
+      <w:pPr>
+        <w:pStyle w:val="graf"/>
+      </w:pPr>
+      <w:r>
         <w:t>Observations per Park</w:t>
       </w:r>
     </w:p>
     <w:p>
       <w:pPr>
         <w:pStyle w:val="graf"/>
-      </w:pPr>
-    </w:p>
-    <w:p>
-      <w:pPr>
-        <w:pStyle w:val="graf"/>
-      </w:pPr>
-      <w:r>
+        <w:jc w:val="center"/>
+      </w:pPr>
+      <w:r>
+        <w:rPr>
+          <w:noProof/>
+        </w:rPr>
         <w:lastRenderedPageBreak/>
-        <w:t>Park Size</w:t>
-      </w:r>
-    </w:p>
-    <w:p>
-      <w:pPr>
-        <w:pStyle w:val="graf"/>
-      </w:pPr>
-      <w:r>
-        <w:t>Observations per Acre</w:t>
-      </w:r>
-    </w:p>
-    <w:p>
-      <w:pPr>
-        <w:pStyle w:val="graf"/>
-      </w:pPr>
-      <w:r>
-        <w:t>Having a feel for the data at a high level</w:t>
-      </w:r>
-      <w:r>
-        <w:t>…</w:t>
+        <w:drawing>
+          <wp:inline distT="0" distB="0" distL="0" distR="0" wp14:anchorId="46B32E8E" wp14:editId="54EA912D">
+            <wp:extent cx="5935980" cy="2971800"/>
+            <wp:effectExtent l="0" t="0" r="0" b="0"/>
+            <wp:docPr id="18" name="Picture 18"/>
+            <wp:cNvGraphicFramePr>
+              <a:graphicFrameLocks xmlns:a="http://schemas.openxmlformats.org/drawingml/2006/main" noChangeAspect="1"/>
+            </wp:cNvGraphicFramePr>
+            <a:graphic xmlns:a="http://schemas.openxmlformats.org/drawingml/2006/main">
+              <a:graphicData uri="http://schemas.openxmlformats.org/drawingml/2006/picture">
+                <pic:pic xmlns:pic="http://schemas.openxmlformats.org/drawingml/2006/picture">
+                  <pic:nvPicPr>
+                    <pic:cNvPr id="0" name="Picture 11"/>
+                    <pic:cNvPicPr>
+                      <a:picLocks noChangeAspect="1" noChangeArrowheads="1"/>
+                    </pic:cNvPicPr>
+                  </pic:nvPicPr>
+                  <pic:blipFill>
+                    <a:blip r:embed="rId13" cstate="print">
+                      <a:extLst>
+                        <a:ext uri="{28A0092B-C50C-407E-A947-70E740481C1C}">
+                          <a14:useLocalDpi xmlns:a14="http://schemas.microsoft.com/office/drawing/2010/main" val="0"/>
+                        </a:ext>
+                      </a:extLst>
+                    </a:blip>
+                    <a:srcRect/>
+                    <a:stretch>
+                      <a:fillRect/>
+                    </a:stretch>
+                  </pic:blipFill>
+                  <pic:spPr bwMode="auto">
+                    <a:xfrm>
+                      <a:off x="0" y="0"/>
+                      <a:ext cx="5935980" cy="2971800"/>
+                    </a:xfrm>
+                    <a:prstGeom prst="rect">
+                      <a:avLst/>
+                    </a:prstGeom>
+                    <a:noFill/>
+                    <a:ln>
+                      <a:noFill/>
+                    </a:ln>
+                  </pic:spPr>
+                </pic:pic>
+              </a:graphicData>
+            </a:graphic>
+          </wp:inline>
+        </w:drawing>
+      </w:r>
+    </w:p>
+    <w:p>
+      <w:pPr>
+        <w:pStyle w:val="graf"/>
+        <w:jc w:val="center"/>
+      </w:pPr>
+      <w:r>
+        <w:rPr>
+          <w:noProof/>
+        </w:rPr>
+        <w:drawing>
+          <wp:inline distT="0" distB="0" distL="0" distR="0" wp14:anchorId="76D8E552" wp14:editId="7C897220">
+            <wp:extent cx="5935980" cy="2971800"/>
+            <wp:effectExtent l="0" t="0" r="0" b="0"/>
+            <wp:docPr id="19" name="Picture 19"/>
+            <wp:cNvGraphicFramePr>
+              <a:graphicFrameLocks xmlns:a="http://schemas.openxmlformats.org/drawingml/2006/main" noChangeAspect="1"/>
+            </wp:cNvGraphicFramePr>
+            <a:graphic xmlns:a="http://schemas.openxmlformats.org/drawingml/2006/main">
+              <a:graphicData uri="http://schemas.openxmlformats.org/drawingml/2006/picture">
+                <pic:pic xmlns:pic="http://schemas.openxmlformats.org/drawingml/2006/picture">
+                  <pic:nvPicPr>
+                    <pic:cNvPr id="0" name="Picture 12"/>
+                    <pic:cNvPicPr>
+                      <a:picLocks noChangeAspect="1" noChangeArrowheads="1"/>
+                    </pic:cNvPicPr>
+                  </pic:nvPicPr>
+                  <pic:blipFill>
+                    <a:blip r:embed="rId14" cstate="print">
+                      <a:extLst>
+                        <a:ext uri="{28A0092B-C50C-407E-A947-70E740481C1C}">
+                          <a14:useLocalDpi xmlns:a14="http://schemas.microsoft.com/office/drawing/2010/main" val="0"/>
+                        </a:ext>
+                      </a:extLst>
+                    </a:blip>
+                    <a:srcRect/>
+                    <a:stretch>
+                      <a:fillRect/>
+                    </a:stretch>
+                  </pic:blipFill>
+                  <pic:spPr bwMode="auto">
+                    <a:xfrm>
+                      <a:off x="0" y="0"/>
+                      <a:ext cx="5935980" cy="2971800"/>
+                    </a:xfrm>
+                    <a:prstGeom prst="rect">
+                      <a:avLst/>
+                    </a:prstGeom>
+                    <a:noFill/>
+                    <a:ln>
+                      <a:noFill/>
+                    </a:ln>
+                  </pic:spPr>
+                </pic:pic>
+              </a:graphicData>
+            </a:graphic>
+          </wp:inline>
+        </w:drawing>
+      </w:r>
+    </w:p>
+    <w:p>
+      <w:pPr>
+        <w:pStyle w:val="graf"/>
+        <w:jc w:val="center"/>
+      </w:pPr>
+      <w:r>
+        <w:rPr>
+          <w:noProof/>
+        </w:rPr>
+        <w:lastRenderedPageBreak/>
+        <w:drawing>
+          <wp:inline distT="0" distB="0" distL="0" distR="0" wp14:anchorId="0D153DB2" wp14:editId="2A74DE0C">
+            <wp:extent cx="5935980" cy="2971800"/>
+            <wp:effectExtent l="0" t="0" r="0" b="0"/>
+            <wp:docPr id="20" name="Picture 20"/>
+            <wp:cNvGraphicFramePr>
+              <a:graphicFrameLocks xmlns:a="http://schemas.openxmlformats.org/drawingml/2006/main" noChangeAspect="1"/>
+            </wp:cNvGraphicFramePr>
+            <a:graphic xmlns:a="http://schemas.openxmlformats.org/drawingml/2006/main">
+              <a:graphicData uri="http://schemas.openxmlformats.org/drawingml/2006/picture">
+                <pic:pic xmlns:pic="http://schemas.openxmlformats.org/drawingml/2006/picture">
+                  <pic:nvPicPr>
+                    <pic:cNvPr id="0" name="Picture 13"/>
+                    <pic:cNvPicPr>
+                      <a:picLocks noChangeAspect="1" noChangeArrowheads="1"/>
+                    </pic:cNvPicPr>
+                  </pic:nvPicPr>
+                  <pic:blipFill>
+                    <a:blip r:embed="rId15" cstate="print">
+                      <a:extLst>
+                        <a:ext uri="{28A0092B-C50C-407E-A947-70E740481C1C}">
+                          <a14:useLocalDpi xmlns:a14="http://schemas.microsoft.com/office/drawing/2010/main" val="0"/>
+                        </a:ext>
+                      </a:extLst>
+                    </a:blip>
+                    <a:srcRect/>
+                    <a:stretch>
+                      <a:fillRect/>
+                    </a:stretch>
+                  </pic:blipFill>
+                  <pic:spPr bwMode="auto">
+                    <a:xfrm>
+                      <a:off x="0" y="0"/>
+                      <a:ext cx="5935980" cy="2971800"/>
+                    </a:xfrm>
+                    <a:prstGeom prst="rect">
+                      <a:avLst/>
+                    </a:prstGeom>
+                    <a:noFill/>
+                    <a:ln>
+                      <a:noFill/>
+                    </a:ln>
+                  </pic:spPr>
+                </pic:pic>
+              </a:graphicData>
+            </a:graphic>
+          </wp:inline>
+        </w:drawing>
+      </w:r>
+    </w:p>
+    <w:p>
+      <w:pPr>
+        <w:pStyle w:val="graf"/>
+      </w:pPr>
+      <w:r>
+        <w:t>D</w:t>
+      </w:r>
+      <w:r>
+        <w:t>iving into the observations by park sheds more light</w:t>
+      </w:r>
+      <w:r>
+        <w:t xml:space="preserve"> it appears that </w:t>
+      </w:r>
+    </w:p>
+    <w:p>
+      <w:pPr>
+        <w:pStyle w:val="graf"/>
+        <w:jc w:val="center"/>
+      </w:pPr>
+      <w:r>
+        <w:rPr>
+          <w:noProof/>
+        </w:rPr>
+        <w:drawing>
+          <wp:inline distT="0" distB="0" distL="0" distR="0" wp14:anchorId="2D25DEB0" wp14:editId="5C256D82">
+            <wp:extent cx="5943600" cy="3352800"/>
+            <wp:effectExtent l="0" t="0" r="0" b="0"/>
+            <wp:docPr id="16" name="Picture 16"/>
+            <wp:cNvGraphicFramePr>
+              <a:graphicFrameLocks xmlns:a="http://schemas.openxmlformats.org/drawingml/2006/main" noChangeAspect="1"/>
+            </wp:cNvGraphicFramePr>
+            <a:graphic xmlns:a="http://schemas.openxmlformats.org/drawingml/2006/main">
+              <a:graphicData uri="http://schemas.openxmlformats.org/drawingml/2006/picture">
+                <pic:pic xmlns:pic="http://schemas.openxmlformats.org/drawingml/2006/picture">
+                  <pic:nvPicPr>
+                    <pic:cNvPr id="0" name="Picture 9"/>
+                    <pic:cNvPicPr>
+                      <a:picLocks noChangeAspect="1" noChangeArrowheads="1"/>
+                    </pic:cNvPicPr>
+                  </pic:nvPicPr>
+                  <pic:blipFill>
+                    <a:blip r:embed="rId16" cstate="print">
+                      <a:extLst>
+                        <a:ext uri="{28A0092B-C50C-407E-A947-70E740481C1C}">
+                          <a14:useLocalDpi xmlns:a14="http://schemas.microsoft.com/office/drawing/2010/main" val="0"/>
+                        </a:ext>
+                      </a:extLst>
+                    </a:blip>
+                    <a:srcRect/>
+                    <a:stretch>
+                      <a:fillRect/>
+                    </a:stretch>
+                  </pic:blipFill>
+                  <pic:spPr bwMode="auto">
+                    <a:xfrm>
+                      <a:off x="0" y="0"/>
+                      <a:ext cx="5943600" cy="3352800"/>
+                    </a:xfrm>
+                    <a:prstGeom prst="rect">
+                      <a:avLst/>
+                    </a:prstGeom>
+                    <a:noFill/>
+                    <a:ln>
+                      <a:noFill/>
+                    </a:ln>
+                  </pic:spPr>
+                </pic:pic>
+              </a:graphicData>
+            </a:graphic>
+          </wp:inline>
+        </w:drawing>
+      </w:r>
+    </w:p>
+    <w:p>
+      <w:pPr>
+        <w:pStyle w:val="graf"/>
+      </w:pPr>
+      <w:r>
+        <w:t xml:space="preserve">Given the geographic diversity of the parks, one might expect that they contain vastly different amounts of endangered species. However, that is not the case. Low observations of </w:t>
+      </w:r>
+    </w:p>
+    <w:p>
+      <w:pPr>
+        <w:pStyle w:val="graf"/>
+      </w:pPr>
+    </w:p>
+    <w:p>
+      <w:pPr>
+        <w:pStyle w:val="graf"/>
+        <w:jc w:val="center"/>
+      </w:pPr>
+      <w:r>
+        <w:rPr>
+          <w:noProof/>
+        </w:rPr>
+        <w:lastRenderedPageBreak/>
+        <w:drawing>
+          <wp:inline distT="0" distB="0" distL="0" distR="0" wp14:anchorId="1EA6E86F" wp14:editId="0D29AE94">
+            <wp:extent cx="5943600" cy="3474720"/>
+            <wp:effectExtent l="0" t="0" r="0" b="0"/>
+            <wp:docPr id="25" name="Picture 25"/>
+            <wp:cNvGraphicFramePr>
+              <a:graphicFrameLocks xmlns:a="http://schemas.openxmlformats.org/drawingml/2006/main" noChangeAspect="1"/>
+            </wp:cNvGraphicFramePr>
+            <a:graphic xmlns:a="http://schemas.openxmlformats.org/drawingml/2006/main">
+              <a:graphicData uri="http://schemas.openxmlformats.org/drawingml/2006/picture">
+                <pic:pic xmlns:pic="http://schemas.openxmlformats.org/drawingml/2006/picture">
+                  <pic:nvPicPr>
+                    <pic:cNvPr id="0" name="Picture 18"/>
+                    <pic:cNvPicPr>
+                      <a:picLocks noChangeAspect="1" noChangeArrowheads="1"/>
+                    </pic:cNvPicPr>
+                  </pic:nvPicPr>
+                  <pic:blipFill>
+                    <a:blip r:embed="rId17" cstate="print">
+                      <a:extLst>
+                        <a:ext uri="{28A0092B-C50C-407E-A947-70E740481C1C}">
+                          <a14:useLocalDpi xmlns:a14="http://schemas.microsoft.com/office/drawing/2010/main" val="0"/>
+                        </a:ext>
+                      </a:extLst>
+                    </a:blip>
+                    <a:srcRect/>
+                    <a:stretch>
+                      <a:fillRect/>
+                    </a:stretch>
+                  </pic:blipFill>
+                  <pic:spPr bwMode="auto">
+                    <a:xfrm>
+                      <a:off x="0" y="0"/>
+                      <a:ext cx="5943600" cy="3474720"/>
+                    </a:xfrm>
+                    <a:prstGeom prst="rect">
+                      <a:avLst/>
+                    </a:prstGeom>
+                    <a:noFill/>
+                    <a:ln>
+                      <a:noFill/>
+                    </a:ln>
+                  </pic:spPr>
+                </pic:pic>
+              </a:graphicData>
+            </a:graphic>
+          </wp:inline>
+        </w:drawing>
+      </w:r>
+    </w:p>
+    <w:p>
+      <w:pPr>
+        <w:pStyle w:val="graf"/>
+        <w:jc w:val="center"/>
+      </w:pPr>
+      <w:r>
+        <w:rPr>
+          <w:noProof/>
+        </w:rPr>
+        <w:drawing>
+          <wp:inline distT="0" distB="0" distL="0" distR="0" wp14:anchorId="1B5EC1ED" wp14:editId="2C522EFE">
+            <wp:extent cx="5943600" cy="4244340"/>
+            <wp:effectExtent l="0" t="0" r="0" b="0"/>
+            <wp:docPr id="24" name="Picture 24"/>
+            <wp:cNvGraphicFramePr>
+              <a:graphicFrameLocks xmlns:a="http://schemas.openxmlformats.org/drawingml/2006/main" noChangeAspect="1"/>
+            </wp:cNvGraphicFramePr>
+            <a:graphic xmlns:a="http://schemas.openxmlformats.org/drawingml/2006/main">
+              <a:graphicData uri="http://schemas.openxmlformats.org/drawingml/2006/picture">
+                <pic:pic xmlns:pic="http://schemas.openxmlformats.org/drawingml/2006/picture">
+                  <pic:nvPicPr>
+                    <pic:cNvPr id="0" name="Picture 17"/>
+                    <pic:cNvPicPr>
+                      <a:picLocks noChangeAspect="1" noChangeArrowheads="1"/>
+                    </pic:cNvPicPr>
+                  </pic:nvPicPr>
+                  <pic:blipFill>
+                    <a:blip r:embed="rId18" cstate="print">
+                      <a:extLst>
+                        <a:ext uri="{28A0092B-C50C-407E-A947-70E740481C1C}">
+                          <a14:useLocalDpi xmlns:a14="http://schemas.microsoft.com/office/drawing/2010/main" val="0"/>
+                        </a:ext>
+                      </a:extLst>
+                    </a:blip>
+                    <a:srcRect/>
+                    <a:stretch>
+                      <a:fillRect/>
+                    </a:stretch>
+                  </pic:blipFill>
+                  <pic:spPr bwMode="auto">
+                    <a:xfrm>
+                      <a:off x="0" y="0"/>
+                      <a:ext cx="5943600" cy="4244340"/>
+                    </a:xfrm>
+                    <a:prstGeom prst="rect">
+                      <a:avLst/>
+                    </a:prstGeom>
+                    <a:noFill/>
+                    <a:ln>
+                      <a:noFill/>
+                    </a:ln>
+                  </pic:spPr>
+                </pic:pic>
+              </a:graphicData>
+            </a:graphic>
+          </wp:inline>
+        </w:drawing>
+      </w:r>
+    </w:p>
+    <w:p>
+      <w:pPr>
+        <w:pStyle w:val="graf"/>
+      </w:pPr>
+      <w:r>
+        <w:rPr>
+          <w:noProof/>
+        </w:rPr>
+        <w:lastRenderedPageBreak/>
+        <w:drawing>
+          <wp:inline distT="0" distB="0" distL="0" distR="0" wp14:anchorId="37E678BA" wp14:editId="5083A9AE">
+            <wp:extent cx="5943600" cy="4244340"/>
+            <wp:effectExtent l="0" t="0" r="0" b="0"/>
+            <wp:docPr id="23" name="Picture 23"/>
+            <wp:cNvGraphicFramePr>
+              <a:graphicFrameLocks xmlns:a="http://schemas.openxmlformats.org/drawingml/2006/main" noChangeAspect="1"/>
+            </wp:cNvGraphicFramePr>
+            <a:graphic xmlns:a="http://schemas.openxmlformats.org/drawingml/2006/main">
+              <a:graphicData uri="http://schemas.openxmlformats.org/drawingml/2006/picture">
+                <pic:pic xmlns:pic="http://schemas.openxmlformats.org/drawingml/2006/picture">
+                  <pic:nvPicPr>
+                    <pic:cNvPr id="0" name="Picture 16"/>
+                    <pic:cNvPicPr>
+                      <a:picLocks noChangeAspect="1" noChangeArrowheads="1"/>
+                    </pic:cNvPicPr>
+                  </pic:nvPicPr>
+                  <pic:blipFill>
+                    <a:blip r:embed="rId19" cstate="print">
+                      <a:extLst>
+                        <a:ext uri="{28A0092B-C50C-407E-A947-70E740481C1C}">
+                          <a14:useLocalDpi xmlns:a14="http://schemas.microsoft.com/office/drawing/2010/main" val="0"/>
+                        </a:ext>
+                      </a:extLst>
+                    </a:blip>
+                    <a:srcRect/>
+                    <a:stretch>
+                      <a:fillRect/>
+                    </a:stretch>
+                  </pic:blipFill>
+                  <pic:spPr bwMode="auto">
+                    <a:xfrm>
+                      <a:off x="0" y="0"/>
+                      <a:ext cx="5943600" cy="4244340"/>
+                    </a:xfrm>
+                    <a:prstGeom prst="rect">
+                      <a:avLst/>
+                    </a:prstGeom>
+                    <a:noFill/>
+                    <a:ln>
+                      <a:noFill/>
+                    </a:ln>
+                  </pic:spPr>
+                </pic:pic>
+              </a:graphicData>
+            </a:graphic>
+          </wp:inline>
+        </w:drawing>
       </w:r>
     </w:p>
     <w:p>
@@ -863,6 +1375,64 @@
       <w:pPr>
         <w:pStyle w:val="graf"/>
       </w:pPr>
+      <w:r>
+        <w:t xml:space="preserve">Lowest scientific name </w:t>
+      </w:r>
+      <w:r>
+        <w:t xml:space="preserve">observations </w:t>
+      </w:r>
+      <w:r>
+        <w:t>in each park.</w:t>
+      </w:r>
+    </w:p>
+    <w:p>
+      <w:pPr>
+        <w:pStyle w:val="graf"/>
+      </w:pPr>
+    </w:p>
+    <w:p>
+      <w:pPr>
+        <w:pStyle w:val="graf"/>
+      </w:pPr>
+      <w:r>
+        <w:t>Extensions:</w:t>
+      </w:r>
+    </w:p>
+    <w:p>
+      <w:pPr>
+        <w:pStyle w:val="graf"/>
+        <w:numPr>
+          <w:ilvl w:val="0"/>
+          <w:numId w:val="3"/>
+        </w:numPr>
+      </w:pPr>
+      <w:r>
+        <w:t>Incorporate historical data to find p-values per species to recommend conservation status levels.</w:t>
+      </w:r>
+    </w:p>
+    <w:p>
+      <w:pPr>
+        <w:pStyle w:val="graf"/>
+        <w:numPr>
+          <w:ilvl w:val="0"/>
+          <w:numId w:val="3"/>
+        </w:numPr>
+      </w:pPr>
+      <w:r>
+        <w:t>Expand the inventory of the data to account for species that may be particular to each park.</w:t>
+      </w:r>
+    </w:p>
+    <w:p>
+      <w:pPr>
+        <w:pStyle w:val="graf"/>
+        <w:numPr>
+          <w:ilvl w:val="0"/>
+          <w:numId w:val="3"/>
+        </w:numPr>
+      </w:pPr>
+      <w:r>
+        <w:t>Incorporate the acreage of the search areas to create a per acre metric for observations.</w:t>
+      </w:r>
     </w:p>
     <w:p>
       <w:pPr>
@@ -890,31 +1460,484 @@
     <w:p>
       <w:pPr>
         <w:pStyle w:val="graf"/>
-        <w:numPr>
-          <w:ilvl w:val="0"/>
-          <w:numId w:val="2"/>
-        </w:numPr>
-      </w:pPr>
-      <w:r>
-        <w:t>Link to notebook on git</w:t>
-      </w:r>
-    </w:p>
-    <w:p>
-      <w:pPr>
-        <w:pStyle w:val="graf"/>
-      </w:pPr>
-    </w:p>
-    <w:p>
-      <w:pPr>
-        <w:pStyle w:val="graf"/>
-      </w:pPr>
-    </w:p>
-    <w:p>
-      <w:pPr>
-        <w:pStyle w:val="graf"/>
-      </w:pPr>
+      </w:pPr>
+      <w:r>
+        <w:t>https://github.com/lightlySkewed/Biodiversity/blob/main/biodiversity.ipynb</w:t>
+      </w:r>
+      <w:r>
+        <w:t xml:space="preserve"> </w:t>
+      </w:r>
+    </w:p>
+    <w:p>
+      <w:pPr>
+        <w:pStyle w:val="graf"/>
+        <w:rPr>
+          <w:b/>
+          <w:bCs/>
+        </w:rPr>
+      </w:pPr>
+      <w:r>
+        <w:rPr>
+          <w:b/>
+          <w:bCs/>
+        </w:rPr>
+        <w:t>Appendix B – More Views of Observations by Park and Status</w:t>
+      </w:r>
+    </w:p>
+    <w:p>
+      <w:pPr>
+        <w:pStyle w:val="graf"/>
+        <w:jc w:val="center"/>
+      </w:pPr>
+      <w:r>
+        <w:rPr>
+          <w:noProof/>
+        </w:rPr>
+        <w:lastRenderedPageBreak/>
+        <w:drawing>
+          <wp:inline distT="0" distB="0" distL="0" distR="0" wp14:anchorId="5AAF78AC" wp14:editId="39C35A8E">
+            <wp:extent cx="5943600" cy="4244340"/>
+            <wp:effectExtent l="0" t="0" r="0" b="0"/>
+            <wp:docPr id="21" name="Picture 21"/>
+            <wp:cNvGraphicFramePr>
+              <a:graphicFrameLocks xmlns:a="http://schemas.openxmlformats.org/drawingml/2006/main" noChangeAspect="1"/>
+            </wp:cNvGraphicFramePr>
+            <a:graphic xmlns:a="http://schemas.openxmlformats.org/drawingml/2006/main">
+              <a:graphicData uri="http://schemas.openxmlformats.org/drawingml/2006/picture">
+                <pic:pic xmlns:pic="http://schemas.openxmlformats.org/drawingml/2006/picture">
+                  <pic:nvPicPr>
+                    <pic:cNvPr id="0" name="Picture 14"/>
+                    <pic:cNvPicPr>
+                      <a:picLocks noChangeAspect="1" noChangeArrowheads="1"/>
+                    </pic:cNvPicPr>
+                  </pic:nvPicPr>
+                  <pic:blipFill>
+                    <a:blip r:embed="rId20" cstate="print">
+                      <a:extLst>
+                        <a:ext uri="{28A0092B-C50C-407E-A947-70E740481C1C}">
+                          <a14:useLocalDpi xmlns:a14="http://schemas.microsoft.com/office/drawing/2010/main" val="0"/>
+                        </a:ext>
+                      </a:extLst>
+                    </a:blip>
+                    <a:srcRect/>
+                    <a:stretch>
+                      <a:fillRect/>
+                    </a:stretch>
+                  </pic:blipFill>
+                  <pic:spPr bwMode="auto">
+                    <a:xfrm>
+                      <a:off x="0" y="0"/>
+                      <a:ext cx="5943600" cy="4244340"/>
+                    </a:xfrm>
+                    <a:prstGeom prst="rect">
+                      <a:avLst/>
+                    </a:prstGeom>
+                    <a:noFill/>
+                    <a:ln>
+                      <a:noFill/>
+                    </a:ln>
+                  </pic:spPr>
+                </pic:pic>
+              </a:graphicData>
+            </a:graphic>
+          </wp:inline>
+        </w:drawing>
+      </w:r>
+    </w:p>
+    <w:p>
+      <w:pPr>
+        <w:pStyle w:val="graf"/>
+        <w:jc w:val="center"/>
+      </w:pPr>
+      <w:r>
+        <w:rPr>
+          <w:noProof/>
+        </w:rPr>
+        <w:lastRenderedPageBreak/>
+        <w:drawing>
+          <wp:inline distT="0" distB="0" distL="0" distR="0" wp14:anchorId="3DA9F24E" wp14:editId="6EADB701">
+            <wp:extent cx="5943600" cy="4244340"/>
+            <wp:effectExtent l="0" t="0" r="0" b="0"/>
+            <wp:docPr id="22" name="Picture 22"/>
+            <wp:cNvGraphicFramePr>
+              <a:graphicFrameLocks xmlns:a="http://schemas.openxmlformats.org/drawingml/2006/main" noChangeAspect="1"/>
+            </wp:cNvGraphicFramePr>
+            <a:graphic xmlns:a="http://schemas.openxmlformats.org/drawingml/2006/main">
+              <a:graphicData uri="http://schemas.openxmlformats.org/drawingml/2006/picture">
+                <pic:pic xmlns:pic="http://schemas.openxmlformats.org/drawingml/2006/picture">
+                  <pic:nvPicPr>
+                    <pic:cNvPr id="0" name="Picture 15"/>
+                    <pic:cNvPicPr>
+                      <a:picLocks noChangeAspect="1" noChangeArrowheads="1"/>
+                    </pic:cNvPicPr>
+                  </pic:nvPicPr>
+                  <pic:blipFill>
+                    <a:blip r:embed="rId19" cstate="print">
+                      <a:extLst>
+                        <a:ext uri="{28A0092B-C50C-407E-A947-70E740481C1C}">
+                          <a14:useLocalDpi xmlns:a14="http://schemas.microsoft.com/office/drawing/2010/main" val="0"/>
+                        </a:ext>
+                      </a:extLst>
+                    </a:blip>
+                    <a:srcRect/>
+                    <a:stretch>
+                      <a:fillRect/>
+                    </a:stretch>
+                  </pic:blipFill>
+                  <pic:spPr bwMode="auto">
+                    <a:xfrm>
+                      <a:off x="0" y="0"/>
+                      <a:ext cx="5943600" cy="4244340"/>
+                    </a:xfrm>
+                    <a:prstGeom prst="rect">
+                      <a:avLst/>
+                    </a:prstGeom>
+                    <a:noFill/>
+                    <a:ln>
+                      <a:noFill/>
+                    </a:ln>
+                  </pic:spPr>
+                </pic:pic>
+              </a:graphicData>
+            </a:graphic>
+          </wp:inline>
+        </w:drawing>
+      </w:r>
+    </w:p>
+    <w:p>
+      <w:pPr>
+        <w:pStyle w:val="graf"/>
+      </w:pPr>
+    </w:p>
+    <w:p>
+      <w:pPr>
+        <w:pStyle w:val="graf"/>
+      </w:pPr>
+    </w:p>
+    <w:p>
+      <w:pPr>
+        <w:pStyle w:val="graf"/>
+      </w:pPr>
+      <w:r>
+        <w:t>Original Questions:</w:t>
+      </w:r>
+    </w:p>
+    <w:p>
+      <w:pPr>
+        <w:pStyle w:val="graf"/>
+      </w:pPr>
+      <w:r>
+        <w:t>#### Questions:</w:t>
+      </w:r>
+    </w:p>
+    <w:p>
+      <w:pPr>
+        <w:pStyle w:val="graf"/>
+      </w:pPr>
+    </w:p>
+    <w:p>
+      <w:pPr>
+        <w:pStyle w:val="graf"/>
+      </w:pPr>
+      <w:r>
+        <w:t>##### What is a 'good' (bad, great) amount of observations?</w:t>
+      </w:r>
+    </w:p>
+    <w:p>
+      <w:pPr>
+        <w:pStyle w:val="graf"/>
+      </w:pPr>
+      <w:r>
+        <w:t>Maybe total and median amount of observations per category?</w:t>
+      </w:r>
+    </w:p>
+    <w:p>
+      <w:pPr>
+        <w:pStyle w:val="graf"/>
+      </w:pPr>
+    </w:p>
+    <w:p>
+      <w:pPr>
+        <w:pStyle w:val="graf"/>
+      </w:pPr>
+      <w:r>
+        <w:t>##### Do we see a relationship between the number of observations being low and troubled species?</w:t>
+      </w:r>
+    </w:p>
+    <w:p>
+      <w:pPr>
+        <w:pStyle w:val="graf"/>
+      </w:pPr>
+      <w:r>
+        <w:t>Bar plots of the median number of observations by category by status</w:t>
+      </w:r>
+    </w:p>
+    <w:p>
+      <w:pPr>
+        <w:pStyle w:val="graf"/>
+      </w:pPr>
+    </w:p>
+    <w:p>
+      <w:pPr>
+        <w:pStyle w:val="graf"/>
+      </w:pPr>
+    </w:p>
+    <w:p>
+      <w:pPr>
+        <w:pStyle w:val="graf"/>
+      </w:pPr>
+      <w:r>
+        <w:t>##### How we identify troubled species within a category using observations</w:t>
+      </w:r>
+    </w:p>
+    <w:p>
+      <w:pPr>
+        <w:pStyle w:val="graf"/>
+      </w:pPr>
+      <w:r>
+        <w:t xml:space="preserve">One </w:t>
+      </w:r>
+      <w:proofErr w:type="spellStart"/>
+      <w:r>
+        <w:t>s.d.</w:t>
+      </w:r>
+      <w:proofErr w:type="spellEnd"/>
+      <w:r>
+        <w:t xml:space="preserve"> down from the median and below?</w:t>
+      </w:r>
+    </w:p>
+    <w:p>
+      <w:pPr>
+        <w:pStyle w:val="graf"/>
+      </w:pPr>
+    </w:p>
+    <w:p>
+      <w:pPr>
+        <w:pStyle w:val="graf"/>
+      </w:pPr>
+      <w:r>
+        <w:t>##### Which parks house the most troubled species, and in which category?</w:t>
+      </w:r>
+    </w:p>
+    <w:p>
+      <w:pPr>
+        <w:pStyle w:val="graf"/>
+      </w:pPr>
+      <w:r>
+        <w:t>How do the species counts compare of conservation groups compare across parks</w:t>
+      </w:r>
+    </w:p>
+    <w:p>
+      <w:pPr>
+        <w:pStyle w:val="graf"/>
+      </w:pPr>
+    </w:p>
+    <w:p>
+      <w:pPr>
+        <w:pStyle w:val="graf"/>
+      </w:pPr>
+      <w:r>
+        <w:t>##### Which species are the most troubled , and in which park?</w:t>
+      </w:r>
+    </w:p>
+    <w:p>
+      <w:pPr>
+        <w:pStyle w:val="graf"/>
+      </w:pPr>
+      <w:r>
+        <w:t>Which species seem to be the worst off based on species count and conservation status</w:t>
+      </w:r>
+    </w:p>
+    <w:p>
+      <w:pPr>
+        <w:pStyle w:val="graf"/>
+      </w:pPr>
+    </w:p>
+    <w:p>
+      <w:pPr>
+        <w:pStyle w:val="graf"/>
+      </w:pPr>
+      <w:r>
+        <w:t>##### Which category is most troubled?</w:t>
+      </w:r>
+    </w:p>
+    <w:p>
+      <w:pPr>
+        <w:pStyle w:val="graf"/>
+      </w:pPr>
+      <w:r>
+        <w:t>Of the categories available, which are most threatened (as a percentage of their total population)?</w:t>
+      </w:r>
+    </w:p>
+    <w:p>
+      <w:pPr>
+        <w:pStyle w:val="graf"/>
+      </w:pPr>
+    </w:p>
+    <w:p>
+      <w:pPr>
+        <w:pStyle w:val="graf"/>
+      </w:pPr>
+      <w:r>
+        <w:t>##### Which species is most troubled?</w:t>
+      </w:r>
+    </w:p>
+    <w:p>
+      <w:pPr>
+        <w:pStyle w:val="graf"/>
+      </w:pPr>
+      <w:r>
+        <w:t>Of all of the species that we see, which seem to be the most precarious? (Base this on obs.)</w:t>
+      </w:r>
+    </w:p>
+    <w:p>
+      <w:pPr>
+        <w:pStyle w:val="graf"/>
+      </w:pPr>
+    </w:p>
+    <w:p>
+      <w:pPr>
+        <w:pStyle w:val="graf"/>
+      </w:pPr>
+    </w:p>
+    <w:p>
+      <w:pPr>
+        <w:pStyle w:val="graf"/>
+      </w:pPr>
+    </w:p>
+    <w:p>
+      <w:r>
+        <w:t>1) Can I find a critical level for endangered, threatened, soc, and in recovery?</w:t>
+      </w:r>
+    </w:p>
+    <w:p>
+      <w:r>
+        <w:t xml:space="preserve">    a) Is this on a per-park level?</w:t>
+      </w:r>
+    </w:p>
+    <w:p>
+      <w:r>
+        <w:t xml:space="preserve">    b) If this isn't possible, can I bring in historical data to find deviations from history per species?</w:t>
+      </w:r>
+    </w:p>
+    <w:p>
+      <w:r>
+        <w:t xml:space="preserve">    note) This exercise probably doesn't make a lot of sense w/o hist data, as individual species are bound to have their own size and trends.</w:t>
+      </w:r>
+    </w:p>
+    <w:p>
+      <w:r>
+        <w:t xml:space="preserve">    c) Can I find species at or below these critical levels that are labeled as none?</w:t>
+      </w:r>
+    </w:p>
+    <w:p>
+      <w:r>
+        <w:lastRenderedPageBreak/>
+        <w:t xml:space="preserve">    d) do a </w:t>
+      </w:r>
+      <w:proofErr w:type="spellStart"/>
+      <w:r>
+        <w:t>groupby</w:t>
+      </w:r>
+      <w:proofErr w:type="spellEnd"/>
+      <w:r>
+        <w:t>(category).count of species &lt;= 50 where conservation status = None?</w:t>
+      </w:r>
+    </w:p>
+    <w:p>
+      <w:r>
+        <w:t xml:space="preserve">2) What about </w:t>
+      </w:r>
+      <w:proofErr w:type="spellStart"/>
+      <w:r>
+        <w:t>obcervations</w:t>
+      </w:r>
+      <w:proofErr w:type="spellEnd"/>
+      <w:r>
+        <w:t xml:space="preserve"> between statuses at the same park?</w:t>
+      </w:r>
+    </w:p>
+    <w:p>
+      <w:r>
+        <w:t xml:space="preserve">    a) Yellowstone between 150 and 175 = none</w:t>
+      </w:r>
+    </w:p>
+    <w:p>
+      <w:r>
+        <w:t xml:space="preserve">    b) Yellowstone &lt; 50 = None</w:t>
+      </w:r>
+    </w:p>
+    <w:p>
+      <w:r>
+        <w:t xml:space="preserve">    c) Yellowstone between 71 and 105 = None</w:t>
+      </w:r>
+    </w:p>
+    <w:p>
+      <w:r>
+        <w:t xml:space="preserve">    d) Yosemite &lt; 30 = None</w:t>
+      </w:r>
+    </w:p>
+    <w:p>
+      <w:r>
+        <w:t xml:space="preserve">    e) Bryce &lt; 20 = 2 None status Vascular Plants</w:t>
+      </w:r>
+    </w:p>
+    <w:p>
+      <w:r>
+        <w:t xml:space="preserve">    f) GSM &lt; 20 = 15 none status species across four categories (Vascular Plant, Bird, Reptile, Nonvascular Plant).</w:t>
+      </w:r>
     </w:p>
     <w:p/>
+    <w:p>
+      <w:r>
+        <w:t>3) Discuss the per acre approach and why unknown vars (Staff Size, Geography, Per Park Funding, etc.) make it hard?</w:t>
+      </w:r>
+    </w:p>
+    <w:p>
+      <w:r>
+        <w:t xml:space="preserve">4) Recommend that committees think about how funding </w:t>
+      </w:r>
+      <w:proofErr w:type="spellStart"/>
+      <w:r>
+        <w:t>theses</w:t>
+      </w:r>
+      <w:proofErr w:type="spellEnd"/>
+      <w:r>
+        <w:t xml:space="preserve"> exercises </w:t>
+      </w:r>
+      <w:proofErr w:type="spellStart"/>
+      <w:r>
+        <w:t>effect</w:t>
+      </w:r>
+      <w:proofErr w:type="spellEnd"/>
+      <w:r>
+        <w:t xml:space="preserve"> the outcome.</w:t>
+      </w:r>
+    </w:p>
+    <w:p/>
+    <w:p/>
+    <w:p/>
+    <w:p>
+      <w:pPr>
+        <w:rPr>
+          <w:b/>
+          <w:bCs/>
+        </w:rPr>
+      </w:pPr>
+      <w:r>
+        <w:rPr>
+          <w:b/>
+          <w:bCs/>
+        </w:rPr>
+        <w:t>Thoughts on the project itself</w:t>
+      </w:r>
+    </w:p>
+    <w:p/>
+    <w:p>
+      <w:r>
+        <w:t>From a charting and pandas standpoint, I really liked this project. I got to  experiment with a lot of different manipulation techniques that I’d learned in the past, in order to format/ display the data in a way that made sense to me. Hopefully it also makes sense to others. In the future, I’d love to see some historical data on the historic observations of each species in each park, so that we could possibly predict observations for different conservation statuses.</w:t>
+      </w:r>
+    </w:p>
     <w:sectPr>
       <w:pgSz w:w="12240" w:h="15840"/>
       <w:pgMar w:top="1440" w:right="1440" w:bottom="1440" w:left="1440" w:header="720" w:footer="720" w:gutter="0"/>
@@ -1017,6 +2040,95 @@
     </w:lvl>
   </w:abstractNum>
   <w:abstractNum w:abstractNumId="1" w15:restartNumberingAfterBreak="0">
+    <w:nsid w:val="3CD157F2"/>
+    <w:multiLevelType w:val="hybridMultilevel"/>
+    <w:tmpl w:val="05EC735E"/>
+    <w:lvl w:ilvl="0" w:tplc="C5666FD6">
+      <w:start w:val="1"/>
+      <w:numFmt w:val="decimal"/>
+      <w:lvlText w:val="%1)"/>
+      <w:lvlJc w:val="left"/>
+      <w:pPr>
+        <w:ind w:left="720" w:hanging="360"/>
+      </w:pPr>
+      <w:rPr>
+        <w:rFonts w:hint="default"/>
+      </w:rPr>
+    </w:lvl>
+    <w:lvl w:ilvl="1" w:tplc="04090019" w:tentative="1">
+      <w:start w:val="1"/>
+      <w:numFmt w:val="lowerLetter"/>
+      <w:lvlText w:val="%2."/>
+      <w:lvlJc w:val="left"/>
+      <w:pPr>
+        <w:ind w:left="1440" w:hanging="360"/>
+      </w:pPr>
+    </w:lvl>
+    <w:lvl w:ilvl="2" w:tplc="0409001B" w:tentative="1">
+      <w:start w:val="1"/>
+      <w:numFmt w:val="lowerRoman"/>
+      <w:lvlText w:val="%3."/>
+      <w:lvlJc w:val="right"/>
+      <w:pPr>
+        <w:ind w:left="2160" w:hanging="180"/>
+      </w:pPr>
+    </w:lvl>
+    <w:lvl w:ilvl="3" w:tplc="0409000F" w:tentative="1">
+      <w:start w:val="1"/>
+      <w:numFmt w:val="decimal"/>
+      <w:lvlText w:val="%4."/>
+      <w:lvlJc w:val="left"/>
+      <w:pPr>
+        <w:ind w:left="2880" w:hanging="360"/>
+      </w:pPr>
+    </w:lvl>
+    <w:lvl w:ilvl="4" w:tplc="04090019" w:tentative="1">
+      <w:start w:val="1"/>
+      <w:numFmt w:val="lowerLetter"/>
+      <w:lvlText w:val="%5."/>
+      <w:lvlJc w:val="left"/>
+      <w:pPr>
+        <w:ind w:left="3600" w:hanging="360"/>
+      </w:pPr>
+    </w:lvl>
+    <w:lvl w:ilvl="5" w:tplc="0409001B" w:tentative="1">
+      <w:start w:val="1"/>
+      <w:numFmt w:val="lowerRoman"/>
+      <w:lvlText w:val="%6."/>
+      <w:lvlJc w:val="right"/>
+      <w:pPr>
+        <w:ind w:left="4320" w:hanging="180"/>
+      </w:pPr>
+    </w:lvl>
+    <w:lvl w:ilvl="6" w:tplc="0409000F" w:tentative="1">
+      <w:start w:val="1"/>
+      <w:numFmt w:val="decimal"/>
+      <w:lvlText w:val="%7."/>
+      <w:lvlJc w:val="left"/>
+      <w:pPr>
+        <w:ind w:left="5040" w:hanging="360"/>
+      </w:pPr>
+    </w:lvl>
+    <w:lvl w:ilvl="7" w:tplc="04090019" w:tentative="1">
+      <w:start w:val="1"/>
+      <w:numFmt w:val="lowerLetter"/>
+      <w:lvlText w:val="%8."/>
+      <w:lvlJc w:val="left"/>
+      <w:pPr>
+        <w:ind w:left="5760" w:hanging="360"/>
+      </w:pPr>
+    </w:lvl>
+    <w:lvl w:ilvl="8" w:tplc="0409001B" w:tentative="1">
+      <w:start w:val="1"/>
+      <w:numFmt w:val="lowerRoman"/>
+      <w:lvlText w:val="%9."/>
+      <w:lvlJc w:val="right"/>
+      <w:pPr>
+        <w:ind w:left="6480" w:hanging="180"/>
+      </w:pPr>
+    </w:lvl>
+  </w:abstractNum>
+  <w:abstractNum w:abstractNumId="2" w15:restartNumberingAfterBreak="0">
     <w:nsid w:val="5A5257B6"/>
     <w:multiLevelType w:val="hybridMultilevel"/>
     <w:tmpl w:val="5DC60196"/>
@@ -1133,6 +2245,9 @@
     <w:abstractNumId w:val="0"/>
   </w:num>
   <w:num w:numId="2" w16cid:durableId="74517741">
+    <w:abstractNumId w:val="2"/>
+  </w:num>
+  <w:num w:numId="3" w16cid:durableId="705301049">
     <w:abstractNumId w:val="1"/>
   </w:num>
 </w:numbering>

</xml_diff>

<commit_message>
added normalized charts and completed draft
</commit_message>
<xml_diff>
--- a/Biodiversity DRAFT-Cavely.docx
+++ b/Biodiversity DRAFT-Cavely.docx
@@ -7,15 +7,16 @@
         <w:pStyle w:val="graf"/>
       </w:pPr>
       <w:r>
-        <w:t xml:space="preserve">As an aspiring data scientist enrolled in </w:t>
-      </w:r>
-      <w:proofErr w:type="spellStart"/>
-      <w:r>
-        <w:t>CodeCademy’s</w:t>
-      </w:r>
-      <w:proofErr w:type="spellEnd"/>
-      <w:r>
-        <w:t xml:space="preserve"> DS program, I’ve been asked to conduct </w:t>
+        <w:t xml:space="preserve">As part of </w:t>
+      </w:r>
+      <w:r>
+        <w:t xml:space="preserve">CodeCademy’s </w:t>
+      </w:r>
+      <w:r>
+        <w:t xml:space="preserve">data science </w:t>
+      </w:r>
+      <w:r>
+        <w:t xml:space="preserve">program, I’ve been asked to conduct </w:t>
       </w:r>
       <w:r>
         <w:t xml:space="preserve">an analysis </w:t>
@@ -24,100 +25,235 @@
         <w:t>on two data sets collected by the National Park Service concerning endangered species across four national parks</w:t>
       </w:r>
       <w:r>
-        <w:t>. The hope is that, by the conclusion of this analysis, the reader might come away with a better understanding of the challenges associated with the data itself and some conclusions about the current state of the US Parks system.</w:t>
-      </w:r>
-    </w:p>
-    <w:p>
-      <w:pPr>
-        <w:pStyle w:val="graf"/>
-      </w:pPr>
-      <w:r>
-        <w:t>Data Description</w:t>
-      </w:r>
-    </w:p>
-    <w:p>
-      <w:pPr>
-        <w:pStyle w:val="graf"/>
-      </w:pPr>
-      <w:r>
-        <w:t xml:space="preserve">The data themselves are contained in two separate files called observations.csv and </w:t>
-      </w:r>
-      <w:r>
-        <w:t>species_info.csv, respectively. The</w:t>
-      </w:r>
-      <w:r>
-        <w:t xml:space="preserve">y are </w:t>
-      </w:r>
-      <w:r>
-        <w:t>standard c</w:t>
-      </w:r>
-      <w:r>
-        <w:t xml:space="preserve">omma separated value files, with the first containing </w:t>
-      </w:r>
-      <w:r>
-        <w:t xml:space="preserve">23,297 rows across </w:t>
-      </w:r>
-      <w:r>
-        <w:t xml:space="preserve">three columns, and the second containing </w:t>
-      </w:r>
-      <w:r>
-        <w:t xml:space="preserve">5,825 rows across four columns. (Row counts include headers.) </w:t>
-      </w:r>
-      <w:r>
-        <w:t xml:space="preserve">Observations.csv lists the </w:t>
-      </w:r>
-      <w:r>
-        <w:t xml:space="preserve">observations </w:t>
+        <w:t xml:space="preserve">. The hope is that, by the conclusion of this analysis, the reader might come away with a better understanding of the challenges associated with the data itself and some conclusions about the current state </w:t>
+      </w:r>
+      <w:r>
+        <w:t xml:space="preserve">troubled </w:t>
+      </w:r>
+      <w:r>
+        <w:t xml:space="preserve">species within </w:t>
+      </w:r>
+      <w:r>
+        <w:t>the US Parks system.</w:t>
+      </w:r>
+    </w:p>
+    <w:p>
+      <w:pPr>
+        <w:pStyle w:val="graf"/>
+        <w:rPr>
+          <w:b/>
+          <w:bCs/>
+        </w:rPr>
+      </w:pPr>
+      <w:r>
+        <w:rPr>
+          <w:b/>
+          <w:bCs/>
+        </w:rPr>
+        <w:t>The Parks</w:t>
+      </w:r>
+    </w:p>
+    <w:p>
+      <w:pPr>
+        <w:pStyle w:val="graf"/>
+      </w:pPr>
+      <w:r>
+        <w:t xml:space="preserve">The parks themselves are from across the </w:t>
+      </w:r>
+      <w:r>
+        <w:t xml:space="preserve">continental </w:t>
+      </w:r>
+      <w:r>
+        <w:t>U</w:t>
+      </w:r>
+      <w:r>
+        <w:t>nited States</w:t>
+      </w:r>
+      <w:r>
+        <w:t xml:space="preserve">. They very in many ways, but most importantly in their unique geographic </w:t>
+      </w:r>
+      <w:r>
+        <w:t xml:space="preserve">locations and park sizes. The smallest among them is </w:t>
+      </w:r>
+      <w:r>
+        <w:t>Bryce Canyon National Park</w:t>
+      </w:r>
+      <w:r>
+        <w:t xml:space="preserve"> </w:t>
+      </w:r>
+      <w:r>
+        <w:t xml:space="preserve">in Utah. It contains </w:t>
+      </w:r>
+      <w:r>
+        <w:t>roughly 36</w:t>
+      </w:r>
+      <w:r>
+        <w:t>,000</w:t>
+      </w:r>
+      <w:r>
+        <w:t xml:space="preserve"> acres (</w:t>
+      </w:r>
+      <w:r>
+        <w:t>14.5</w:t>
+      </w:r>
+      <w:r>
+        <w:t>00</w:t>
+      </w:r>
+      <w:r>
+        <w:t xml:space="preserve"> hectars)</w:t>
+      </w:r>
+      <w:r>
+        <w:t xml:space="preserve"> and features a primarily rocky terrain known for its crimson-colored hoodoos </w:t>
+      </w:r>
+      <w:r>
+        <w:t xml:space="preserve">(spires of rock formed from </w:t>
+      </w:r>
+      <w:r>
+        <w:t>erosion). The largest, Yellowstone National Park, consists of more than 2.2</w:t>
+      </w:r>
+      <w:r>
+        <w:t xml:space="preserve"> million acres </w:t>
+      </w:r>
+      <w:r>
+        <w:t>(</w:t>
+      </w:r>
+      <w:r>
+        <w:t>900,000 hectars)</w:t>
+      </w:r>
+      <w:r>
+        <w:t xml:space="preserve"> and contains </w:t>
+      </w:r>
+      <w:r>
+        <w:t xml:space="preserve">geysers, </w:t>
+      </w:r>
+      <w:r>
+        <w:t>hot springs, and mudpots</w:t>
+      </w:r>
+      <w:r>
+        <w:t xml:space="preserve"> that echo the Park’s volcanic past</w:t>
+      </w:r>
+      <w:r>
+        <w:t>.</w:t>
+      </w:r>
+      <w:r>
+        <w:t xml:space="preserve"> Yosemite </w:t>
+      </w:r>
+      <w:r>
+        <w:t xml:space="preserve">sits </w:t>
+      </w:r>
+      <w:r>
+        <w:t xml:space="preserve">on </w:t>
+      </w:r>
+      <w:r>
+        <w:t>74</w:t>
+      </w:r>
+      <w:r>
+        <w:t>8</w:t>
+      </w:r>
+      <w:r>
+        <w:t xml:space="preserve">,000 </w:t>
+      </w:r>
+      <w:r>
+        <w:t xml:space="preserve">acres </w:t>
+      </w:r>
+      <w:r>
+        <w:t>(303</w:t>
+      </w:r>
+      <w:r>
+        <w:t xml:space="preserve">,000 hectars) on </w:t>
+      </w:r>
+      <w:r>
+        <w:t xml:space="preserve">the eastern side of California </w:t>
+      </w:r>
+      <w:r>
+        <w:t xml:space="preserve">bordering </w:t>
+      </w:r>
+      <w:r>
+        <w:t>Nevada</w:t>
+      </w:r>
+      <w:r>
+        <w:t xml:space="preserve">. </w:t>
+      </w:r>
+      <w:r>
+        <w:t xml:space="preserve">Situated in the Sierra </w:t>
+      </w:r>
+      <w:r>
+        <w:t xml:space="preserve">Nevada mountains, the park boasts </w:t>
+      </w:r>
+      <w:r>
+        <w:t xml:space="preserve">towering </w:t>
+      </w:r>
+      <w:r>
+        <w:t>Sequoia trees,</w:t>
+      </w:r>
+      <w:r>
+        <w:t xml:space="preserve"> monumental granite cliffs, and </w:t>
+      </w:r>
+      <w:r>
+        <w:t xml:space="preserve">the </w:t>
+      </w:r>
+      <w:r>
+        <w:t xml:space="preserve">beautiful Bridalveil falls. Rounding out our collection is </w:t>
+      </w:r>
+      <w:r>
+        <w:t>Great Smoky Mountain National Park</w:t>
+      </w:r>
+      <w:r>
+        <w:t xml:space="preserve"> (G.S.M.)</w:t>
+      </w:r>
+      <w:r>
+        <w:t xml:space="preserve">. Weighing in at </w:t>
+      </w:r>
+      <w:r>
+        <w:t>522,000 acres (</w:t>
+      </w:r>
+      <w:r>
+        <w:t>211,000</w:t>
+      </w:r>
+      <w:r>
+        <w:t xml:space="preserve"> hectars)</w:t>
+      </w:r>
+      <w:r>
+        <w:t xml:space="preserve">, this park straddles the border between North Carolina and Tennessee and </w:t>
+      </w:r>
+      <w:r>
+        <w:t xml:space="preserve">hosts portions of the Appalachian Trail, year-round flower blooms, and </w:t>
+      </w:r>
+      <w:r>
+        <w:t xml:space="preserve">expansive views of </w:t>
+      </w:r>
+      <w:r>
+        <w:t xml:space="preserve">the </w:t>
+      </w:r>
+      <w:r>
+        <w:t>mist-covered mountains.</w:t>
+      </w:r>
+      <w:r>
+        <w:t xml:space="preserve"> </w:t>
+      </w:r>
+      <w:r>
+        <w:t xml:space="preserve">Given how diverse these parks are, </w:t>
+      </w:r>
+      <w:r>
+        <w:t xml:space="preserve">one </w:t>
+      </w:r>
+      <w:r>
+        <w:t xml:space="preserve">could </w:t>
+      </w:r>
+      <w:r>
+        <w:t xml:space="preserve">expect </w:t>
+      </w:r>
+      <w:r>
+        <w:t xml:space="preserve">quite different </w:t>
+      </w:r>
+      <w:r>
+        <w:t xml:space="preserve">populations </w:t>
       </w:r>
       <w:r>
         <w:t xml:space="preserve">of </w:t>
       </w:r>
       <w:r>
-        <w:t xml:space="preserve">specific species of plants and animals (identified by their scientific names) across four </w:t>
-      </w:r>
-      <w:r>
-        <w:t xml:space="preserve">United States </w:t>
-      </w:r>
-      <w:r>
-        <w:t>national parks</w:t>
-      </w:r>
-      <w:r>
-        <w:t xml:space="preserve">. </w:t>
-      </w:r>
-      <w:r>
-        <w:t xml:space="preserve">Species_info.csv </w:t>
-      </w:r>
-      <w:r>
-        <w:t xml:space="preserve">groups </w:t>
-      </w:r>
-      <w:r>
-        <w:t>the species</w:t>
-      </w:r>
-      <w:r>
-        <w:t xml:space="preserve"> </w:t>
-      </w:r>
-      <w:r>
-        <w:t>into categories</w:t>
-      </w:r>
-      <w:r>
-        <w:t xml:space="preserve"> </w:t>
-      </w:r>
-      <w:r>
-        <w:t xml:space="preserve">while also providing the species common name(s) and </w:t>
-      </w:r>
-      <w:r>
-        <w:t>their current conservation status.</w:t>
-      </w:r>
-    </w:p>
-    <w:p>
-      <w:pPr>
-        <w:pStyle w:val="graf"/>
-      </w:pPr>
-      <w:r>
-        <w:t>Describe the Parks</w:t>
-      </w:r>
-      <w:r>
-        <w:t xml:space="preserve"> &amp; summarize the names</w:t>
+        <w:t>plant and animal species.</w:t>
       </w:r>
     </w:p>
     <w:p>
@@ -186,23 +322,73 @@
     <w:p>
       <w:pPr>
         <w:pStyle w:val="graf"/>
-      </w:pPr>
-      <w:r>
-        <w:t>Data Challenges</w:t>
-      </w:r>
-    </w:p>
-    <w:p>
-      <w:pPr>
-        <w:pStyle w:val="graf"/>
-      </w:pPr>
-      <w:r>
-        <w:t xml:space="preserve">Almost immediately, it became clear that there were duplicates </w:t>
-      </w:r>
-      <w:r>
-        <w:t xml:space="preserve">and errata </w:t>
-      </w:r>
-      <w:r>
-        <w:t>among the data.</w:t>
+        <w:rPr>
+          <w:b/>
+          <w:bCs/>
+        </w:rPr>
+      </w:pPr>
+      <w:r>
+        <w:rPr>
+          <w:b/>
+          <w:bCs/>
+        </w:rPr>
+        <w:t>The Data</w:t>
+      </w:r>
+    </w:p>
+    <w:p>
+      <w:pPr>
+        <w:pStyle w:val="graf"/>
+      </w:pPr>
+      <w:r>
+        <w:lastRenderedPageBreak/>
+        <w:t>The data themselves are contained in two separate files called observations.csv and species_info.csv, respectively. They are standard comma separated value files, with the first containing 23,297 rows across three columns, and the second containing 5,825 rows across four columns. (</w:t>
+      </w:r>
+      <w:r>
+        <w:t>R</w:t>
+      </w:r>
+      <w:r>
+        <w:t xml:space="preserve">ow counts include headers.) Observations.csv lists the observations of specific species of plants and animals (identified by their scientific names) across </w:t>
+      </w:r>
+      <w:r>
+        <w:t xml:space="preserve">the four </w:t>
+      </w:r>
+      <w:r>
+        <w:t>parks. Species_info.csv groups the species into categories while also providing the species common name(s) and their current conservation status.</w:t>
+      </w:r>
+    </w:p>
+    <w:p>
+      <w:pPr>
+        <w:pStyle w:val="graf"/>
+      </w:pPr>
+      <w:r>
+        <w:t>Looking at the data</w:t>
+      </w:r>
+      <w:r>
+        <w:t xml:space="preserve">, </w:t>
+      </w:r>
+      <w:r>
+        <w:t xml:space="preserve">it’s </w:t>
+      </w:r>
+      <w:r>
+        <w:t xml:space="preserve">clear that </w:t>
+      </w:r>
+      <w:r>
+        <w:t xml:space="preserve">there </w:t>
+      </w:r>
+      <w:r>
+        <w:t xml:space="preserve">are </w:t>
+      </w:r>
+      <w:r>
+        <w:t xml:space="preserve">duplicates </w:t>
+      </w:r>
+      <w:r>
+        <w:t>and errat</w:t>
+      </w:r>
+      <w:r>
+        <w:t>a</w:t>
+      </w:r>
+      <w:r>
+        <w:t>.</w:t>
       </w:r>
       <w:r>
         <w:t xml:space="preserve"> In the Observations data</w:t>
@@ -210,13 +396,8 @@
       <w:r>
         <w:t xml:space="preserve">, for example </w:t>
       </w:r>
-      <w:proofErr w:type="spellStart"/>
-      <w:r>
-        <w:t>Echinochloa</w:t>
-      </w:r>
-      <w:proofErr w:type="spellEnd"/>
-      <w:r>
-        <w:t xml:space="preserve"> </w:t>
+      <w:r>
+        <w:t xml:space="preserve">Echinochloa </w:t>
       </w:r>
       <w:r>
         <w:t>C</w:t>
@@ -252,7 +433,6 @@
         <w:rPr>
           <w:noProof/>
         </w:rPr>
-        <w:lastRenderedPageBreak/>
         <w:drawing>
           <wp:inline distT="0" distB="0" distL="0" distR="0" wp14:anchorId="0B499DCB" wp14:editId="060B0E57">
             <wp:extent cx="5943600" cy="1848485"/>
@@ -297,14 +477,12 @@
       <w:r>
         <w:t xml:space="preserve">Similar issues exist in the </w:t>
       </w:r>
-      <w:proofErr w:type="spellStart"/>
       <w:r>
         <w:t>S</w:t>
       </w:r>
       <w:r>
         <w:t>pecies_info</w:t>
       </w:r>
-      <w:proofErr w:type="spellEnd"/>
       <w:r>
         <w:t xml:space="preserve"> data. </w:t>
       </w:r>
@@ -384,15 +562,7 @@
         <w:t>the lowest of all observations for each species within each park was kept, and all other observations removed.</w:t>
       </w:r>
       <w:r>
-        <w:t xml:space="preserve"> In a similar manner, when cleaning up the </w:t>
-      </w:r>
-      <w:proofErr w:type="spellStart"/>
-      <w:r>
-        <w:t>species_info</w:t>
-      </w:r>
-      <w:proofErr w:type="spellEnd"/>
-      <w:r>
-        <w:t xml:space="preserve"> data, </w:t>
+        <w:t xml:space="preserve"> In a similar manner, when cleaning up the species_info data, </w:t>
       </w:r>
       <w:r>
         <w:t>the most conservative (most troubled) conservation status was kept, dropping all other rows per spe</w:t>
@@ -424,7 +594,10 @@
         <w:pStyle w:val="graf"/>
       </w:pPr>
       <w:r>
-        <w:t>After cleaning the data, there are 22,164 observations with 5,541 scientific names (5,236 lists of common names). Observations of these species span 7 categories, 5 conservation statuses, and 4 parks.</w:t>
+        <w:t>After cleaning</w:t>
+      </w:r>
+      <w:r>
+        <w:t>, there are 22,164 observations with 5,541 scientific names (5,236 lists of common names). Observations of these species span 7 categories, 5 conservation statuses, and 4 parks.</w:t>
       </w:r>
       <w:r>
         <w:t xml:space="preserve"> </w:t>
@@ -432,13 +605,8 @@
       <w:r>
         <w:t xml:space="preserve">It appears that duplication happens within the common names as well. </w:t>
       </w:r>
-      <w:proofErr w:type="spellStart"/>
-      <w:r>
-        <w:t>Dicranum</w:t>
-      </w:r>
-      <w:proofErr w:type="spellEnd"/>
-      <w:r>
-        <w:t xml:space="preserve"> Moss is the common name for at least seven </w:t>
+      <w:r>
+        <w:t xml:space="preserve">Dicranum Moss is the common name for at least seven </w:t>
       </w:r>
       <w:r>
         <w:t>unique species of moss.</w:t>
@@ -453,6 +621,7 @@
         <w:rPr>
           <w:noProof/>
         </w:rPr>
+        <w:lastRenderedPageBreak/>
         <w:drawing>
           <wp:inline distT="0" distB="0" distL="0" distR="0" wp14:anchorId="4A6E35B4" wp14:editId="16B55A16">
             <wp:extent cx="4349416" cy="1727220"/>
@@ -493,24 +662,6 @@
     <w:p>
       <w:pPr>
         <w:pStyle w:val="graf"/>
-      </w:pPr>
-      <w:r>
-        <w:lastRenderedPageBreak/>
-        <w:t xml:space="preserve">For a full description of </w:t>
-      </w:r>
-      <w:r>
-        <w:t>the data cleaning process (including code) see Appendix A</w:t>
-      </w:r>
-      <w:r>
-        <w:t xml:space="preserve"> (LINK HERE)</w:t>
-      </w:r>
-      <w:r>
-        <w:t>.</w:t>
-      </w:r>
-    </w:p>
-    <w:p>
-      <w:pPr>
-        <w:pStyle w:val="graf"/>
         <w:rPr>
           <w:b/>
           <w:bCs/>
@@ -529,7 +680,7 @@
         <w:pStyle w:val="graf"/>
       </w:pPr>
       <w:r>
-        <w:t>The bulk of the species (96.8%) are in no conservation group (meaning they are not a in recovery, a species of concern, threatened, or endangered). Of those which are in a group (do have a conservation status); 12 (0.1%) are in recovery, 604 (2.7%) are species of concern, 40 (0.2%) are threatened, and 60 (0.3%) are endangered.</w:t>
+        <w:t>The bulk of the species (96.8%) are in no conservation group (meaning they are not in recovery, a species of concern, threatened, or endangered). Of those which are in a group; 12 (0.1%) are in recovery, 604 (2.7%) are species of concern, 40 (0.2%) are threatened, and 60 (0.3%) are endangered.</w:t>
       </w:r>
     </w:p>
     <w:p>
@@ -915,18 +1066,92 @@
     <w:p>
       <w:pPr>
         <w:pStyle w:val="graf"/>
+      </w:pPr>
+      <w:r>
+        <w:t>Yellowstone had</w:t>
+      </w:r>
+      <w:r>
+        <w:t xml:space="preserve"> the most observations across all species, followed by Yosemite, Bryce Canyon, and G</w:t>
+      </w:r>
+      <w:r>
+        <w:t>.</w:t>
+      </w:r>
+      <w:r>
+        <w:t>S</w:t>
+      </w:r>
+      <w:r>
+        <w:t>.</w:t>
+      </w:r>
+      <w:r>
+        <w:t>M.</w:t>
+      </w:r>
+      <w:r>
+        <w:t xml:space="preserve"> </w:t>
+      </w:r>
+      <w:r>
+        <w:t>However, when looked at on a per acre basis, Bryce Canyon clearly takes the lead</w:t>
+      </w:r>
+      <w:r>
+        <w:t xml:space="preserve"> at 15 observations per acre</w:t>
+      </w:r>
+      <w:r>
+        <w:t xml:space="preserve">. </w:t>
+      </w:r>
+      <w:r>
+        <w:t xml:space="preserve">In fact, according to the data, Bryce Canyon had </w:t>
+      </w:r>
+      <w:r>
+        <w:t xml:space="preserve">almost 14 times the </w:t>
+      </w:r>
+      <w:r>
+        <w:lastRenderedPageBreak/>
+        <w:t>observation density</w:t>
+      </w:r>
+      <w:r>
+        <w:t xml:space="preserve"> of the next nearest park</w:t>
+      </w:r>
+      <w:r>
+        <w:t>, Yosemite</w:t>
+      </w:r>
+      <w:r>
+        <w:t>.</w:t>
+      </w:r>
+      <w:r>
+        <w:t xml:space="preserve"> </w:t>
+      </w:r>
+      <w:r>
+        <w:t xml:space="preserve">That’s </w:t>
+      </w:r>
+      <w:r>
+        <w:t xml:space="preserve">an </w:t>
+      </w:r>
+      <w:r>
+        <w:t xml:space="preserve">amazing </w:t>
+      </w:r>
+      <w:r>
+        <w:t xml:space="preserve">density </w:t>
+      </w:r>
+      <w:r>
+        <w:t>for such a small park</w:t>
+      </w:r>
+      <w:r>
+        <w:t>, and pushes Bryce up on the list of parks I want to take my family camping in.</w:t>
+      </w:r>
+    </w:p>
+    <w:p>
+      <w:pPr>
+        <w:pStyle w:val="graf"/>
         <w:jc w:val="center"/>
       </w:pPr>
       <w:r>
         <w:rPr>
           <w:noProof/>
         </w:rPr>
-        <w:lastRenderedPageBreak/>
         <w:drawing>
-          <wp:inline distT="0" distB="0" distL="0" distR="0" wp14:anchorId="46B32E8E" wp14:editId="54EA912D">
-            <wp:extent cx="5935980" cy="2971800"/>
+          <wp:inline distT="0" distB="0" distL="0" distR="0" wp14:anchorId="34564FF6" wp14:editId="673A12B4">
+            <wp:extent cx="5935980" cy="1485900"/>
             <wp:effectExtent l="0" t="0" r="0" b="0"/>
-            <wp:docPr id="18" name="Picture 18"/>
+            <wp:docPr id="7" name="Picture 7"/>
             <wp:cNvGraphicFramePr>
               <a:graphicFrameLocks xmlns:a="http://schemas.openxmlformats.org/drawingml/2006/main" noChangeAspect="1"/>
             </wp:cNvGraphicFramePr>
@@ -934,7 +1159,7 @@
               <a:graphicData uri="http://schemas.openxmlformats.org/drawingml/2006/picture">
                 <pic:pic xmlns:pic="http://schemas.openxmlformats.org/drawingml/2006/picture">
                   <pic:nvPicPr>
-                    <pic:cNvPr id="0" name="Picture 11"/>
+                    <pic:cNvPr id="0" name="Picture 3"/>
                     <pic:cNvPicPr>
                       <a:picLocks noChangeAspect="1" noChangeArrowheads="1"/>
                     </pic:cNvPicPr>
@@ -955,7 +1180,7 @@
                   <pic:spPr bwMode="auto">
                     <a:xfrm>
                       <a:off x="0" y="0"/>
-                      <a:ext cx="5935980" cy="2971800"/>
+                      <a:ext cx="5935980" cy="1485900"/>
                     </a:xfrm>
                     <a:prstGeom prst="rect">
                       <a:avLst/>
@@ -982,10 +1207,10 @@
           <w:noProof/>
         </w:rPr>
         <w:drawing>
-          <wp:inline distT="0" distB="0" distL="0" distR="0" wp14:anchorId="76D8E552" wp14:editId="7C897220">
-            <wp:extent cx="5935980" cy="2971800"/>
+          <wp:inline distT="0" distB="0" distL="0" distR="0" wp14:anchorId="7240BECE" wp14:editId="40CAE0A0">
+            <wp:extent cx="5935980" cy="1485900"/>
             <wp:effectExtent l="0" t="0" r="0" b="0"/>
-            <wp:docPr id="19" name="Picture 19"/>
+            <wp:docPr id="17" name="Picture 17"/>
             <wp:cNvGraphicFramePr>
               <a:graphicFrameLocks xmlns:a="http://schemas.openxmlformats.org/drawingml/2006/main" noChangeAspect="1"/>
             </wp:cNvGraphicFramePr>
@@ -993,7 +1218,7 @@
               <a:graphicData uri="http://schemas.openxmlformats.org/drawingml/2006/picture">
                 <pic:pic xmlns:pic="http://schemas.openxmlformats.org/drawingml/2006/picture">
                   <pic:nvPicPr>
-                    <pic:cNvPr id="0" name="Picture 12"/>
+                    <pic:cNvPr id="0" name="Picture 8"/>
                     <pic:cNvPicPr>
                       <a:picLocks noChangeAspect="1" noChangeArrowheads="1"/>
                     </pic:cNvPicPr>
@@ -1014,7 +1239,7 @@
                   <pic:spPr bwMode="auto">
                     <a:xfrm>
                       <a:off x="0" y="0"/>
-                      <a:ext cx="5935980" cy="2971800"/>
+                      <a:ext cx="5935980" cy="1485900"/>
                     </a:xfrm>
                     <a:prstGeom prst="rect">
                       <a:avLst/>
@@ -1040,12 +1265,11 @@
         <w:rPr>
           <w:noProof/>
         </w:rPr>
-        <w:lastRenderedPageBreak/>
         <w:drawing>
-          <wp:inline distT="0" distB="0" distL="0" distR="0" wp14:anchorId="0D153DB2" wp14:editId="2A74DE0C">
-            <wp:extent cx="5935980" cy="2971800"/>
+          <wp:inline distT="0" distB="0" distL="0" distR="0" wp14:anchorId="1A9B29AB" wp14:editId="1E571BBC">
+            <wp:extent cx="5935980" cy="1485900"/>
             <wp:effectExtent l="0" t="0" r="0" b="0"/>
-            <wp:docPr id="20" name="Picture 20"/>
+            <wp:docPr id="27" name="Picture 27"/>
             <wp:cNvGraphicFramePr>
               <a:graphicFrameLocks xmlns:a="http://schemas.openxmlformats.org/drawingml/2006/main" noChangeAspect="1"/>
             </wp:cNvGraphicFramePr>
@@ -1053,7 +1277,7 @@
               <a:graphicData uri="http://schemas.openxmlformats.org/drawingml/2006/picture">
                 <pic:pic xmlns:pic="http://schemas.openxmlformats.org/drawingml/2006/picture">
                   <pic:nvPicPr>
-                    <pic:cNvPr id="0" name="Picture 13"/>
+                    <pic:cNvPr id="0" name="Picture 10"/>
                     <pic:cNvPicPr>
                       <a:picLocks noChangeAspect="1" noChangeArrowheads="1"/>
                     </pic:cNvPicPr>
@@ -1074,7 +1298,7 @@
                   <pic:spPr bwMode="auto">
                     <a:xfrm>
                       <a:off x="0" y="0"/>
-                      <a:ext cx="5935980" cy="2971800"/>
+                      <a:ext cx="5935980" cy="1485900"/>
                     </a:xfrm>
                     <a:prstGeom prst="rect">
                       <a:avLst/>
@@ -1094,15 +1318,33 @@
     <w:p>
       <w:pPr>
         <w:pStyle w:val="graf"/>
-      </w:pPr>
-      <w:r>
-        <w:t>D</w:t>
-      </w:r>
-      <w:r>
-        <w:t>iving into the observations by park sheds more light</w:t>
-      </w:r>
-      <w:r>
-        <w:t xml:space="preserve"> it appears that </w:t>
+        <w:jc w:val="center"/>
+      </w:pPr>
+    </w:p>
+    <w:p>
+      <w:pPr>
+        <w:pStyle w:val="graf"/>
+      </w:pPr>
+      <w:r>
+        <w:t>O</w:t>
+      </w:r>
+      <w:r>
+        <w:t xml:space="preserve">bservations </w:t>
+      </w:r>
+      <w:r>
+        <w:t xml:space="preserve">for </w:t>
+      </w:r>
+      <w:r>
+        <w:t xml:space="preserve">protected status by park </w:t>
+      </w:r>
+      <w:r>
+        <w:t xml:space="preserve">stays on trend </w:t>
+      </w:r>
+      <w:r>
+        <w:t xml:space="preserve">– mirroring </w:t>
+      </w:r>
+      <w:r>
+        <w:t>the total observations by park.</w:t>
       </w:r>
     </w:p>
     <w:p>
@@ -1114,11 +1356,12 @@
         <w:rPr>
           <w:noProof/>
         </w:rPr>
+        <w:lastRenderedPageBreak/>
         <w:drawing>
-          <wp:inline distT="0" distB="0" distL="0" distR="0" wp14:anchorId="2D25DEB0" wp14:editId="5C256D82">
+          <wp:inline distT="0" distB="0" distL="0" distR="0" wp14:anchorId="1BCE5FE6" wp14:editId="6F7D9D7B">
             <wp:extent cx="5943600" cy="3352800"/>
             <wp:effectExtent l="0" t="0" r="0" b="0"/>
-            <wp:docPr id="16" name="Picture 16"/>
+            <wp:docPr id="6" name="Picture 6"/>
             <wp:cNvGraphicFramePr>
               <a:graphicFrameLocks xmlns:a="http://schemas.openxmlformats.org/drawingml/2006/main" noChangeAspect="1"/>
             </wp:cNvGraphicFramePr>
@@ -1126,7 +1369,7 @@
               <a:graphicData uri="http://schemas.openxmlformats.org/drawingml/2006/picture">
                 <pic:pic xmlns:pic="http://schemas.openxmlformats.org/drawingml/2006/picture">
                   <pic:nvPicPr>
-                    <pic:cNvPr id="0" name="Picture 9"/>
+                    <pic:cNvPr id="0" name="Picture 2"/>
                     <pic:cNvPicPr>
                       <a:picLocks noChangeAspect="1" noChangeArrowheads="1"/>
                     </pic:cNvPicPr>
@@ -1169,7 +1412,10 @@
         <w:pStyle w:val="graf"/>
       </w:pPr>
       <w:r>
-        <w:t xml:space="preserve">Given the geographic diversity of the parks, one might expect that they contain vastly different amounts of endangered species. However, that is not the case. Low observations of </w:t>
+        <w:t xml:space="preserve">And looking at the observations </w:t>
+      </w:r>
+      <w:r>
+        <w:t>across the different species’ categories again looks similar.</w:t>
       </w:r>
     </w:p>
     <w:p>
@@ -1188,10 +1434,10 @@
         </w:rPr>
         <w:lastRenderedPageBreak/>
         <w:drawing>
-          <wp:inline distT="0" distB="0" distL="0" distR="0" wp14:anchorId="1EA6E86F" wp14:editId="0D29AE94">
-            <wp:extent cx="5943600" cy="3474720"/>
+          <wp:inline distT="0" distB="0" distL="0" distR="0" wp14:anchorId="10680688" wp14:editId="49172895">
+            <wp:extent cx="5943600" cy="4244340"/>
             <wp:effectExtent l="0" t="0" r="0" b="0"/>
-            <wp:docPr id="25" name="Picture 25"/>
+            <wp:docPr id="29" name="Picture 29"/>
             <wp:cNvGraphicFramePr>
               <a:graphicFrameLocks xmlns:a="http://schemas.openxmlformats.org/drawingml/2006/main" noChangeAspect="1"/>
             </wp:cNvGraphicFramePr>
@@ -1199,7 +1445,7 @@
               <a:graphicData uri="http://schemas.openxmlformats.org/drawingml/2006/picture">
                 <pic:pic xmlns:pic="http://schemas.openxmlformats.org/drawingml/2006/picture">
                   <pic:nvPicPr>
-                    <pic:cNvPr id="0" name="Picture 18"/>
+                    <pic:cNvPr id="0" name="Picture 12"/>
                     <pic:cNvPicPr>
                       <a:picLocks noChangeAspect="1" noChangeArrowheads="1"/>
                     </pic:cNvPicPr>
@@ -1220,7 +1466,7 @@
                   <pic:spPr bwMode="auto">
                     <a:xfrm>
                       <a:off x="0" y="0"/>
-                      <a:ext cx="5943600" cy="3474720"/>
+                      <a:ext cx="5943600" cy="4244340"/>
                     </a:xfrm>
                     <a:prstGeom prst="rect">
                       <a:avLst/>
@@ -1240,17 +1486,72 @@
     <w:p>
       <w:pPr>
         <w:pStyle w:val="graf"/>
+      </w:pPr>
+      <w:r>
+        <w:t xml:space="preserve">Given the geographic diversity of the parks, one might expect that they contain vastly different amounts of endangered species. However, that is not the case. </w:t>
+      </w:r>
+      <w:r>
+        <w:t xml:space="preserve">They </w:t>
+      </w:r>
+      <w:r>
+        <w:t xml:space="preserve">observations by status again mirror the Parks’ overall observation numbers. </w:t>
+      </w:r>
+    </w:p>
+    <w:p>
+      <w:pPr>
+        <w:pStyle w:val="graf"/>
         <w:jc w:val="center"/>
+      </w:pPr>
+    </w:p>
+    <w:p>
+      <w:pPr>
+        <w:pStyle w:val="graf"/>
+      </w:pPr>
+    </w:p>
+    <w:p>
+      <w:pPr>
+        <w:pStyle w:val="graf"/>
+      </w:pPr>
+    </w:p>
+    <w:p>
+      <w:pPr>
+        <w:pStyle w:val="graf"/>
+      </w:pPr>
+    </w:p>
+    <w:p>
+      <w:pPr>
+        <w:pStyle w:val="graf"/>
+      </w:pPr>
+    </w:p>
+    <w:p>
+      <w:pPr>
+        <w:pStyle w:val="graf"/>
+      </w:pPr>
+    </w:p>
+    <w:p>
+      <w:pPr>
+        <w:pStyle w:val="graf"/>
+      </w:pPr>
+    </w:p>
+    <w:p>
+      <w:pPr>
+        <w:pStyle w:val="graf"/>
+      </w:pPr>
+    </w:p>
+    <w:p>
+      <w:pPr>
+        <w:pStyle w:val="graf"/>
       </w:pPr>
       <w:r>
         <w:rPr>
           <w:noProof/>
         </w:rPr>
+        <w:lastRenderedPageBreak/>
         <w:drawing>
-          <wp:inline distT="0" distB="0" distL="0" distR="0" wp14:anchorId="1B5EC1ED" wp14:editId="2C522EFE">
+          <wp:inline distT="0" distB="0" distL="0" distR="0" wp14:anchorId="37E678BA" wp14:editId="5083A9AE">
             <wp:extent cx="5943600" cy="4244340"/>
             <wp:effectExtent l="0" t="0" r="0" b="0"/>
-            <wp:docPr id="24" name="Picture 24"/>
+            <wp:docPr id="23" name="Picture 23"/>
             <wp:cNvGraphicFramePr>
               <a:graphicFrameLocks xmlns:a="http://schemas.openxmlformats.org/drawingml/2006/main" noChangeAspect="1"/>
             </wp:cNvGraphicFramePr>
@@ -1258,7 +1559,7 @@
               <a:graphicData uri="http://schemas.openxmlformats.org/drawingml/2006/picture">
                 <pic:pic xmlns:pic="http://schemas.openxmlformats.org/drawingml/2006/picture">
                   <pic:nvPicPr>
-                    <pic:cNvPr id="0" name="Picture 17"/>
+                    <pic:cNvPr id="0" name="Picture 16"/>
                     <pic:cNvPicPr>
                       <a:picLocks noChangeAspect="1" noChangeArrowheads="1"/>
                     </pic:cNvPicPr>
@@ -1301,15 +1602,34 @@
         <w:pStyle w:val="graf"/>
       </w:pPr>
       <w:r>
+        <w:t xml:space="preserve">So </w:t>
+      </w:r>
+      <w:r>
+        <w:t xml:space="preserve">far, the data looks </w:t>
+      </w:r>
+      <w:r>
+        <w:t xml:space="preserve">relatively booring. At this point, I’m honestly starting to question the validity of the dataset itself (which I still do). But let’s keep pushing on and see if there’s anything interesting </w:t>
+      </w:r>
+      <w:r>
+        <w:t xml:space="preserve">to </w:t>
+      </w:r>
+      <w:r>
+        <w:t>uncover.</w:t>
+      </w:r>
+    </w:p>
+    <w:p>
+      <w:pPr>
+        <w:pStyle w:val="graf"/>
+      </w:pPr>
+      <w:r>
         <w:rPr>
           <w:noProof/>
         </w:rPr>
-        <w:lastRenderedPageBreak/>
         <w:drawing>
-          <wp:inline distT="0" distB="0" distL="0" distR="0" wp14:anchorId="37E678BA" wp14:editId="5083A9AE">
-            <wp:extent cx="5943600" cy="4244340"/>
+          <wp:inline distT="0" distB="0" distL="0" distR="0" wp14:anchorId="793E4CAC" wp14:editId="6062DD55">
+            <wp:extent cx="5989320" cy="2918460"/>
             <wp:effectExtent l="0" t="0" r="0" b="0"/>
-            <wp:docPr id="23" name="Picture 23"/>
+            <wp:docPr id="31" name="Picture 31"/>
             <wp:cNvGraphicFramePr>
               <a:graphicFrameLocks xmlns:a="http://schemas.openxmlformats.org/drawingml/2006/main" noChangeAspect="1"/>
             </wp:cNvGraphicFramePr>
@@ -1317,13 +1637,656 @@
               <a:graphicData uri="http://schemas.openxmlformats.org/drawingml/2006/picture">
                 <pic:pic xmlns:pic="http://schemas.openxmlformats.org/drawingml/2006/picture">
                   <pic:nvPicPr>
-                    <pic:cNvPr id="0" name="Picture 16"/>
+                    <pic:cNvPr id="0" name="Picture 14"/>
                     <pic:cNvPicPr>
                       <a:picLocks noChangeAspect="1" noChangeArrowheads="1"/>
                     </pic:cNvPicPr>
                   </pic:nvPicPr>
                   <pic:blipFill>
                     <a:blip r:embed="rId19" cstate="print">
+                      <a:extLst>
+                        <a:ext uri="{28A0092B-C50C-407E-A947-70E740481C1C}">
+                          <a14:useLocalDpi xmlns:a14="http://schemas.microsoft.com/office/drawing/2010/main" val="0"/>
+                        </a:ext>
+                      </a:extLst>
+                    </a:blip>
+                    <a:srcRect/>
+                    <a:stretch>
+                      <a:fillRect/>
+                    </a:stretch>
+                  </pic:blipFill>
+                  <pic:spPr bwMode="auto">
+                    <a:xfrm>
+                      <a:off x="0" y="0"/>
+                      <a:ext cx="5989320" cy="2918460"/>
+                    </a:xfrm>
+                    <a:prstGeom prst="rect">
+                      <a:avLst/>
+                    </a:prstGeom>
+                    <a:noFill/>
+                    <a:ln>
+                      <a:noFill/>
+                    </a:ln>
+                  </pic:spPr>
+                </pic:pic>
+              </a:graphicData>
+            </a:graphic>
+          </wp:inline>
+        </w:drawing>
+      </w:r>
+    </w:p>
+    <w:p>
+      <w:pPr>
+        <w:pStyle w:val="graf"/>
+      </w:pPr>
+      <w:r>
+        <w:lastRenderedPageBreak/>
+        <w:t xml:space="preserve">Now we’re getting somewhere. </w:t>
+      </w:r>
+      <w:r>
+        <w:t xml:space="preserve">We can see </w:t>
+      </w:r>
+      <w:r>
+        <w:t xml:space="preserve">very clearly that birds are the only category that </w:t>
+      </w:r>
+      <w:r>
+        <w:t xml:space="preserve">have a portion of their population in recovery. We can also see that birds have no observations </w:t>
+      </w:r>
+      <w:r>
+        <w:t xml:space="preserve">of species who are threatened. That could be a good thing or a bad thing. It would be good if there were no threatened birds to </w:t>
+      </w:r>
+      <w:r>
+        <w:t xml:space="preserve">observe. It would be bad if no one counted any ‘threatened’ birds. Let’s see if the data contain any </w:t>
+      </w:r>
+      <w:r>
+        <w:t>threatened birds with no counts.</w:t>
+      </w:r>
+    </w:p>
+    <w:p>
+      <w:pPr>
+        <w:pStyle w:val="graf"/>
+        <w:rPr>
+          <w:b/>
+          <w:bCs/>
+        </w:rPr>
+      </w:pPr>
+      <w:r>
+        <w:rPr>
+          <w:b/>
+          <w:bCs/>
+        </w:rPr>
+        <w:drawing>
+          <wp:inline distT="0" distB="0" distL="0" distR="0" wp14:anchorId="6A4678EC" wp14:editId="3970FDEF">
+            <wp:extent cx="5943600" cy="1558925"/>
+            <wp:effectExtent l="0" t="0" r="0" b="3175"/>
+            <wp:docPr id="34" name="Picture 34" descr="Graphical user interface, text, application, email&#10;&#10;Description automatically generated"/>
+            <wp:cNvGraphicFramePr>
+              <a:graphicFrameLocks xmlns:a="http://schemas.openxmlformats.org/drawingml/2006/main" noChangeAspect="1"/>
+            </wp:cNvGraphicFramePr>
+            <a:graphic xmlns:a="http://schemas.openxmlformats.org/drawingml/2006/main">
+              <a:graphicData uri="http://schemas.openxmlformats.org/drawingml/2006/picture">
+                <pic:pic xmlns:pic="http://schemas.openxmlformats.org/drawingml/2006/picture">
+                  <pic:nvPicPr>
+                    <pic:cNvPr id="34" name="Picture 34" descr="Graphical user interface, text, application, email&#10;&#10;Description automatically generated"/>
+                    <pic:cNvPicPr/>
+                  </pic:nvPicPr>
+                  <pic:blipFill>
+                    <a:blip r:embed="rId20"/>
+                    <a:stretch>
+                      <a:fillRect/>
+                    </a:stretch>
+                  </pic:blipFill>
+                  <pic:spPr>
+                    <a:xfrm>
+                      <a:off x="0" y="0"/>
+                      <a:ext cx="5943600" cy="1558925"/>
+                    </a:xfrm>
+                    <a:prstGeom prst="rect">
+                      <a:avLst/>
+                    </a:prstGeom>
+                  </pic:spPr>
+                </pic:pic>
+              </a:graphicData>
+            </a:graphic>
+          </wp:inline>
+        </w:drawing>
+      </w:r>
+    </w:p>
+    <w:p>
+      <w:pPr>
+        <w:pStyle w:val="graf"/>
+      </w:pPr>
+      <w:r>
+        <w:t xml:space="preserve">So good news! </w:t>
+      </w:r>
+      <w:r>
+        <w:t>The empty data frame tells us that t</w:t>
+      </w:r>
+      <w:r>
+        <w:t xml:space="preserve">here aren’t any birds in protected status to count. </w:t>
+      </w:r>
+      <w:r>
+        <w:t xml:space="preserve">The bad news is that the birds are the only population with </w:t>
+      </w:r>
+      <w:r>
+        <w:rPr>
+          <w:i/>
+          <w:iCs/>
+        </w:rPr>
+        <w:t>any</w:t>
+      </w:r>
+      <w:r>
+        <w:t xml:space="preserve"> species in recovery. </w:t>
+      </w:r>
+      <w:r>
+        <w:t>However, there are other elements of silver lining here. Both reptiles and non</w:t>
+      </w:r>
+      <w:r>
+        <w:t xml:space="preserve">vascular plants </w:t>
+      </w:r>
+      <w:r>
+        <w:t xml:space="preserve">only have </w:t>
+      </w:r>
+      <w:r>
+        <w:t xml:space="preserve">observations in the species of concern categories – and none in the </w:t>
+      </w:r>
+      <w:r>
+        <w:t>threatened or endangered categories. To confirm that this is good news, let’s check the data once more.</w:t>
+      </w:r>
+    </w:p>
+    <w:p>
+      <w:pPr>
+        <w:pStyle w:val="graf"/>
+      </w:pPr>
+      <w:r>
+        <w:drawing>
+          <wp:inline distT="0" distB="0" distL="0" distR="0" wp14:anchorId="44542098" wp14:editId="6537D390">
+            <wp:extent cx="5943600" cy="1558925"/>
+            <wp:effectExtent l="0" t="0" r="0" b="3175"/>
+            <wp:docPr id="33" name="Picture 33" descr="Graphical user interface, text, application, email&#10;&#10;Description automatically generated"/>
+            <wp:cNvGraphicFramePr>
+              <a:graphicFrameLocks xmlns:a="http://schemas.openxmlformats.org/drawingml/2006/main" noChangeAspect="1"/>
+            </wp:cNvGraphicFramePr>
+            <a:graphic xmlns:a="http://schemas.openxmlformats.org/drawingml/2006/main">
+              <a:graphicData uri="http://schemas.openxmlformats.org/drawingml/2006/picture">
+                <pic:pic xmlns:pic="http://schemas.openxmlformats.org/drawingml/2006/picture">
+                  <pic:nvPicPr>
+                    <pic:cNvPr id="33" name="Picture 33" descr="Graphical user interface, text, application, email&#10;&#10;Description automatically generated"/>
+                    <pic:cNvPicPr/>
+                  </pic:nvPicPr>
+                  <pic:blipFill>
+                    <a:blip r:embed="rId21"/>
+                    <a:stretch>
+                      <a:fillRect/>
+                    </a:stretch>
+                  </pic:blipFill>
+                  <pic:spPr>
+                    <a:xfrm>
+                      <a:off x="0" y="0"/>
+                      <a:ext cx="5943600" cy="1558925"/>
+                    </a:xfrm>
+                    <a:prstGeom prst="rect">
+                      <a:avLst/>
+                    </a:prstGeom>
+                  </pic:spPr>
+                </pic:pic>
+              </a:graphicData>
+            </a:graphic>
+          </wp:inline>
+        </w:drawing>
+      </w:r>
+    </w:p>
+    <w:p>
+      <w:pPr>
+        <w:pStyle w:val="graf"/>
+      </w:pPr>
+      <w:r>
+        <w:drawing>
+          <wp:inline distT="0" distB="0" distL="0" distR="0" wp14:anchorId="72B7E6C1" wp14:editId="6AED64BA">
+            <wp:extent cx="5943600" cy="1525270"/>
+            <wp:effectExtent l="0" t="0" r="0" b="0"/>
+            <wp:docPr id="35" name="Picture 35" descr="Graphical user interface, text, application, email&#10;&#10;Description automatically generated"/>
+            <wp:cNvGraphicFramePr>
+              <a:graphicFrameLocks xmlns:a="http://schemas.openxmlformats.org/drawingml/2006/main" noChangeAspect="1"/>
+            </wp:cNvGraphicFramePr>
+            <a:graphic xmlns:a="http://schemas.openxmlformats.org/drawingml/2006/main">
+              <a:graphicData uri="http://schemas.openxmlformats.org/drawingml/2006/picture">
+                <pic:pic xmlns:pic="http://schemas.openxmlformats.org/drawingml/2006/picture">
+                  <pic:nvPicPr>
+                    <pic:cNvPr id="35" name="Picture 35" descr="Graphical user interface, text, application, email&#10;&#10;Description automatically generated"/>
+                    <pic:cNvPicPr/>
+                  </pic:nvPicPr>
+                  <pic:blipFill>
+                    <a:blip r:embed="rId22"/>
+                    <a:stretch>
+                      <a:fillRect/>
+                    </a:stretch>
+                  </pic:blipFill>
+                  <pic:spPr>
+                    <a:xfrm>
+                      <a:off x="0" y="0"/>
+                      <a:ext cx="5943600" cy="1525270"/>
+                    </a:xfrm>
+                    <a:prstGeom prst="rect">
+                      <a:avLst/>
+                    </a:prstGeom>
+                  </pic:spPr>
+                </pic:pic>
+              </a:graphicData>
+            </a:graphic>
+          </wp:inline>
+        </w:drawing>
+      </w:r>
+    </w:p>
+    <w:p>
+      <w:pPr>
+        <w:pStyle w:val="graf"/>
+      </w:pPr>
+      <w:r>
+        <w:t>Great!</w:t>
+      </w:r>
+      <w:r>
+        <w:t xml:space="preserve"> </w:t>
+      </w:r>
+      <w:r>
+        <w:t xml:space="preserve">With no species to count in these categories, </w:t>
+      </w:r>
+      <w:r>
+        <w:t>we can truly feel good about this news.</w:t>
+      </w:r>
+      <w:r>
+        <w:t xml:space="preserve"> Let’s  now look at the breakdown</w:t>
+      </w:r>
+      <w:r>
+        <w:t>s</w:t>
+      </w:r>
+      <w:r>
+        <w:t xml:space="preserve"> of </w:t>
+      </w:r>
+      <w:r>
+        <w:t xml:space="preserve">protected </w:t>
+      </w:r>
+      <w:r>
+        <w:t xml:space="preserve">status </w:t>
+      </w:r>
+      <w:r>
+        <w:t xml:space="preserve">across </w:t>
+      </w:r>
+      <w:r>
+        <w:t xml:space="preserve">species </w:t>
+      </w:r>
+      <w:r>
+        <w:t>categories</w:t>
+      </w:r>
+      <w:r>
+        <w:t>.</w:t>
+      </w:r>
+    </w:p>
+    <w:p>
+      <w:pPr>
+        <w:pStyle w:val="graf"/>
+        <w:jc w:val="center"/>
+      </w:pPr>
+    </w:p>
+    <w:p>
+      <w:pPr>
+        <w:pStyle w:val="graf"/>
+        <w:jc w:val="center"/>
+      </w:pPr>
+      <w:r>
+        <w:rPr>
+          <w:noProof/>
+        </w:rPr>
+        <w:lastRenderedPageBreak/>
+        <w:drawing>
+          <wp:inline distT="0" distB="0" distL="0" distR="0" wp14:anchorId="067BDE27" wp14:editId="7BFF01E3">
+            <wp:extent cx="5943600" cy="3162300"/>
+            <wp:effectExtent l="0" t="0" r="0" b="0"/>
+            <wp:docPr id="42" name="Picture 42"/>
+            <wp:cNvGraphicFramePr>
+              <a:graphicFrameLocks xmlns:a="http://schemas.openxmlformats.org/drawingml/2006/main" noChangeAspect="1"/>
+            </wp:cNvGraphicFramePr>
+            <a:graphic xmlns:a="http://schemas.openxmlformats.org/drawingml/2006/main">
+              <a:graphicData uri="http://schemas.openxmlformats.org/drawingml/2006/picture">
+                <pic:pic xmlns:pic="http://schemas.openxmlformats.org/drawingml/2006/picture">
+                  <pic:nvPicPr>
+                    <pic:cNvPr id="0" name="Picture 21"/>
+                    <pic:cNvPicPr>
+                      <a:picLocks noChangeAspect="1" noChangeArrowheads="1"/>
+                    </pic:cNvPicPr>
+                  </pic:nvPicPr>
+                  <pic:blipFill>
+                    <a:blip r:embed="rId23" cstate="print">
+                      <a:extLst>
+                        <a:ext uri="{28A0092B-C50C-407E-A947-70E740481C1C}">
+                          <a14:useLocalDpi xmlns:a14="http://schemas.microsoft.com/office/drawing/2010/main" val="0"/>
+                        </a:ext>
+                      </a:extLst>
+                    </a:blip>
+                    <a:srcRect/>
+                    <a:stretch>
+                      <a:fillRect/>
+                    </a:stretch>
+                  </pic:blipFill>
+                  <pic:spPr bwMode="auto">
+                    <a:xfrm>
+                      <a:off x="0" y="0"/>
+                      <a:ext cx="5943600" cy="3162300"/>
+                    </a:xfrm>
+                    <a:prstGeom prst="rect">
+                      <a:avLst/>
+                    </a:prstGeom>
+                    <a:noFill/>
+                    <a:ln>
+                      <a:noFill/>
+                    </a:ln>
+                  </pic:spPr>
+                </pic:pic>
+              </a:graphicData>
+            </a:graphic>
+          </wp:inline>
+        </w:drawing>
+      </w:r>
+    </w:p>
+    <w:p>
+      <w:pPr>
+        <w:pStyle w:val="graf"/>
+      </w:pPr>
+      <w:r>
+        <w:t xml:space="preserve">This view illustrates that mammals </w:t>
+      </w:r>
+      <w:r>
+        <w:t xml:space="preserve">(the group that we humans happen to be a part of) seem to be the group currently most protected or </w:t>
+      </w:r>
+      <w:r>
+        <w:t xml:space="preserve">at risk. There are </w:t>
+      </w:r>
+      <w:r>
+        <w:t xml:space="preserve">176 individual species of mammal in the data. Of the total, </w:t>
+      </w:r>
+      <w:r>
+        <w:t>83% have no protection status (None)</w:t>
+      </w:r>
+      <w:r>
+        <w:t xml:space="preserve"> leaving </w:t>
+      </w:r>
+      <w:r>
+        <w:t>27% as protected</w:t>
+      </w:r>
+      <w:r>
+        <w:t xml:space="preserve">. Of the </w:t>
+      </w:r>
+      <w:r>
+        <w:t>protected</w:t>
+      </w:r>
+      <w:r>
+        <w:t xml:space="preserve">, 13% are species of concern, </w:t>
+      </w:r>
+      <w:r>
+        <w:t>1% are threatened, and 3% are endangered.</w:t>
+      </w:r>
+      <w:r>
+        <w:t xml:space="preserve"> </w:t>
+      </w:r>
+      <w:r>
+        <w:t xml:space="preserve">While the prognosis for birds above was leaning positive, it appears that (as a percentage of the individual species) </w:t>
+      </w:r>
+      <w:r>
+        <w:t xml:space="preserve">they don’t fare as well in this light. </w:t>
+      </w:r>
+      <w:r>
+        <w:t xml:space="preserve">Of the 488 species of birds in the data, </w:t>
+      </w:r>
+      <w:r>
+        <w:t>14% are species of concern, and 1% are endangered.</w:t>
+      </w:r>
+      <w:r>
+        <w:t xml:space="preserve"> As we can see below, </w:t>
+      </w:r>
+      <w:r>
+        <w:t>the trend is the same if we choose to look at observations of species within each category.</w:t>
+      </w:r>
+    </w:p>
+    <w:p>
+      <w:pPr>
+        <w:pStyle w:val="graf"/>
+      </w:pPr>
+      <w:r>
+        <w:rPr>
+          <w:noProof/>
+        </w:rPr>
+        <w:drawing>
+          <wp:inline distT="0" distB="0" distL="0" distR="0" wp14:anchorId="0A43A807" wp14:editId="14A7C429">
+            <wp:extent cx="5943600" cy="3162300"/>
+            <wp:effectExtent l="0" t="0" r="0" b="0"/>
+            <wp:docPr id="43" name="Picture 43" descr="A picture containing background pattern&#10;&#10;Description automatically generated"/>
+            <wp:cNvGraphicFramePr>
+              <a:graphicFrameLocks xmlns:a="http://schemas.openxmlformats.org/drawingml/2006/main" noChangeAspect="1"/>
+            </wp:cNvGraphicFramePr>
+            <a:graphic xmlns:a="http://schemas.openxmlformats.org/drawingml/2006/main">
+              <a:graphicData uri="http://schemas.openxmlformats.org/drawingml/2006/picture">
+                <pic:pic xmlns:pic="http://schemas.openxmlformats.org/drawingml/2006/picture">
+                  <pic:nvPicPr>
+                    <pic:cNvPr id="43" name="Picture 43" descr="A picture containing background pattern&#10;&#10;Description automatically generated"/>
+                    <pic:cNvPicPr>
+                      <a:picLocks noChangeAspect="1" noChangeArrowheads="1"/>
+                    </pic:cNvPicPr>
+                  </pic:nvPicPr>
+                  <pic:blipFill>
+                    <a:blip r:embed="rId24" cstate="print">
+                      <a:extLst>
+                        <a:ext uri="{28A0092B-C50C-407E-A947-70E740481C1C}">
+                          <a14:useLocalDpi xmlns:a14="http://schemas.microsoft.com/office/drawing/2010/main" val="0"/>
+                        </a:ext>
+                      </a:extLst>
+                    </a:blip>
+                    <a:srcRect/>
+                    <a:stretch>
+                      <a:fillRect/>
+                    </a:stretch>
+                  </pic:blipFill>
+                  <pic:spPr bwMode="auto">
+                    <a:xfrm>
+                      <a:off x="0" y="0"/>
+                      <a:ext cx="5943600" cy="3162300"/>
+                    </a:xfrm>
+                    <a:prstGeom prst="rect">
+                      <a:avLst/>
+                    </a:prstGeom>
+                    <a:noFill/>
+                    <a:ln>
+                      <a:noFill/>
+                    </a:ln>
+                  </pic:spPr>
+                </pic:pic>
+              </a:graphicData>
+            </a:graphic>
+          </wp:inline>
+        </w:drawing>
+      </w:r>
+    </w:p>
+    <w:p>
+      <w:pPr>
+        <w:pStyle w:val="graf"/>
+      </w:pPr>
+      <w:r>
+        <w:lastRenderedPageBreak/>
+        <w:t xml:space="preserve">If one were advising policy makers based on this limited view of the data, one might recommend that </w:t>
+      </w:r>
+      <w:r>
+        <w:t>special attention be paid to the mammals, birds, fish</w:t>
+      </w:r>
+      <w:r>
+        <w:t>, and amphibians</w:t>
+      </w:r>
+      <w:r>
+        <w:t>, as the reptiles, vascular plants and nonvascular plants all seem to be performing fairly well.</w:t>
+      </w:r>
+      <w:r>
+        <w:t xml:space="preserve"> An implementation of this could </w:t>
+      </w:r>
+      <w:r>
+        <w:t xml:space="preserve">look like </w:t>
+      </w:r>
+      <w:r>
+        <w:t xml:space="preserve">more frequent screening across the higher </w:t>
+      </w:r>
+      <w:r>
+        <w:t xml:space="preserve">risk categories, and less frequent screening across </w:t>
+      </w:r>
+      <w:r>
+        <w:t>the lower risk categories. In addition</w:t>
+      </w:r>
+      <w:r>
+        <w:t xml:space="preserve"> if the observation of protected species </w:t>
+      </w:r>
+      <w:r>
+        <w:t xml:space="preserve">are similar across parks, one could recommend to rotate testing through individual parks each testing period in order to minimize costs. </w:t>
+      </w:r>
+      <w:r>
+        <w:t xml:space="preserve">Let’s look at the normalized distributions of each protected category in each park, to see if </w:t>
+      </w:r>
+      <w:r>
+        <w:t>t</w:t>
+      </w:r>
+      <w:r>
+        <w:t>-</w:t>
+      </w:r>
+      <w:r>
+        <w:t>tests are warranted.</w:t>
+      </w:r>
+    </w:p>
+    <w:p>
+      <w:pPr>
+        <w:pStyle w:val="graf"/>
+      </w:pPr>
+      <w:r>
+        <w:t xml:space="preserve">If we normalize the number of observations within each park </w:t>
+      </w:r>
+      <w:r>
+        <w:t>by the park’s min and m</w:t>
+      </w:r>
+      <w:r>
+        <w:t xml:space="preserve">ax observations, we can see that they </w:t>
+      </w:r>
+      <w:r>
+        <w:t>line up well.</w:t>
+      </w:r>
+      <w:r>
+        <w:t xml:space="preserve"> But perhaps not close enough to worry about testing means. </w:t>
+      </w:r>
+    </w:p>
+    <w:p>
+      <w:pPr>
+        <w:pStyle w:val="graf"/>
+        <w:jc w:val="center"/>
+      </w:pPr>
+      <w:r>
+        <w:rPr>
+          <w:noProof/>
+        </w:rPr>
+        <w:drawing>
+          <wp:inline distT="0" distB="0" distL="0" distR="0" wp14:anchorId="6104A3FA" wp14:editId="41AF6552">
+            <wp:extent cx="5935980" cy="2811780"/>
+            <wp:effectExtent l="0" t="0" r="7620" b="7620"/>
+            <wp:docPr id="46" name="Picture 46"/>
+            <wp:cNvGraphicFramePr>
+              <a:graphicFrameLocks xmlns:a="http://schemas.openxmlformats.org/drawingml/2006/main" noChangeAspect="1"/>
+            </wp:cNvGraphicFramePr>
+            <a:graphic xmlns:a="http://schemas.openxmlformats.org/drawingml/2006/main">
+              <a:graphicData uri="http://schemas.openxmlformats.org/drawingml/2006/picture">
+                <pic:pic xmlns:pic="http://schemas.openxmlformats.org/drawingml/2006/picture">
+                  <pic:nvPicPr>
+                    <pic:cNvPr id="0" name="Picture 25"/>
+                    <pic:cNvPicPr>
+                      <a:picLocks noChangeAspect="1" noChangeArrowheads="1"/>
+                    </pic:cNvPicPr>
+                  </pic:nvPicPr>
+                  <pic:blipFill>
+                    <a:blip r:embed="rId25" cstate="print">
+                      <a:extLst>
+                        <a:ext uri="{28A0092B-C50C-407E-A947-70E740481C1C}">
+                          <a14:useLocalDpi xmlns:a14="http://schemas.microsoft.com/office/drawing/2010/main" val="0"/>
+                        </a:ext>
+                      </a:extLst>
+                    </a:blip>
+                    <a:srcRect/>
+                    <a:stretch>
+                      <a:fillRect/>
+                    </a:stretch>
+                  </pic:blipFill>
+                  <pic:spPr bwMode="auto">
+                    <a:xfrm>
+                      <a:off x="0" y="0"/>
+                      <a:ext cx="5935980" cy="2811780"/>
+                    </a:xfrm>
+                    <a:prstGeom prst="rect">
+                      <a:avLst/>
+                    </a:prstGeom>
+                    <a:noFill/>
+                    <a:ln>
+                      <a:noFill/>
+                    </a:ln>
+                  </pic:spPr>
+                </pic:pic>
+              </a:graphicData>
+            </a:graphic>
+          </wp:inline>
+        </w:drawing>
+      </w:r>
+    </w:p>
+    <w:p>
+      <w:pPr>
+        <w:pStyle w:val="graf"/>
+      </w:pPr>
+      <w:r>
+        <w:t xml:space="preserve">While most of these </w:t>
+      </w:r>
+      <w:r>
+        <w:t xml:space="preserve">box plots </w:t>
+      </w:r>
+      <w:r>
+        <w:t>look as if they might be normally distributed</w:t>
+      </w:r>
+      <w:r>
+        <w:t>, let’s look more closely at the individual hist</w:t>
+      </w:r>
+      <w:r>
+        <w:t>ograms</w:t>
+      </w:r>
+      <w:r>
+        <w:t>.</w:t>
+      </w:r>
+    </w:p>
+    <w:p>
+      <w:pPr>
+        <w:pStyle w:val="graf"/>
+        <w:jc w:val="center"/>
+      </w:pPr>
+      <w:r>
+        <w:rPr>
+          <w:noProof/>
+        </w:rPr>
+        <w:lastRenderedPageBreak/>
+        <w:drawing>
+          <wp:inline distT="0" distB="0" distL="0" distR="0" wp14:anchorId="39D7A237" wp14:editId="7658700D">
+            <wp:extent cx="5943600" cy="4244340"/>
+            <wp:effectExtent l="0" t="0" r="0" b="0"/>
+            <wp:docPr id="45" name="Picture 45"/>
+            <wp:cNvGraphicFramePr>
+              <a:graphicFrameLocks xmlns:a="http://schemas.openxmlformats.org/drawingml/2006/main" noChangeAspect="1"/>
+            </wp:cNvGraphicFramePr>
+            <a:graphic xmlns:a="http://schemas.openxmlformats.org/drawingml/2006/main">
+              <a:graphicData uri="http://schemas.openxmlformats.org/drawingml/2006/picture">
+                <pic:pic xmlns:pic="http://schemas.openxmlformats.org/drawingml/2006/picture">
+                  <pic:nvPicPr>
+                    <pic:cNvPr id="0" name="Picture 24"/>
+                    <pic:cNvPicPr>
+                      <a:picLocks noChangeAspect="1" noChangeArrowheads="1"/>
+                    </pic:cNvPicPr>
+                  </pic:nvPicPr>
+                  <pic:blipFill>
+                    <a:blip r:embed="rId26" cstate="print">
                       <a:extLst>
                         <a:ext uri="{28A0092B-C50C-407E-A947-70E740481C1C}">
                           <a14:useLocalDpi xmlns:a14="http://schemas.microsoft.com/office/drawing/2010/main" val="0"/>
@@ -1358,6 +2321,41 @@
     <w:p>
       <w:pPr>
         <w:pStyle w:val="graf"/>
+      </w:pPr>
+      <w:r>
+        <w:t xml:space="preserve">Here we can see that many of these </w:t>
+      </w:r>
+      <w:r>
+        <w:t>features are not normally distributed</w:t>
+      </w:r>
+      <w:r>
+        <w:t xml:space="preserve"> and actually look nothing like each other across parks. </w:t>
+      </w:r>
+      <w:r>
+        <w:t xml:space="preserve">In addition, only species of concern seems to have a large </w:t>
+      </w:r>
+      <w:r>
+        <w:t>enough collection of species</w:t>
+      </w:r>
+      <w:r>
+        <w:t>’</w:t>
+      </w:r>
+      <w:r>
+        <w:t xml:space="preserve"> observations to </w:t>
+      </w:r>
+      <w:r>
+        <w:t xml:space="preserve">warrant testing. </w:t>
+      </w:r>
+      <w:r>
+        <w:t>For now it is safe to conclude that the species’ observations do not come from the same distribution</w:t>
+      </w:r>
+      <w:r>
+        <w:t xml:space="preserve"> and we shouldn’t recommend that the parks testing schedule be rotated.</w:t>
+      </w:r>
+    </w:p>
+    <w:p>
+      <w:pPr>
+        <w:pStyle w:val="graf"/>
         <w:rPr>
           <w:b/>
           <w:bCs/>
@@ -1368,75 +2366,88 @@
           <w:b/>
           <w:bCs/>
         </w:rPr>
-        <w:t>Conclusions</w:t>
-      </w:r>
-    </w:p>
-    <w:p>
-      <w:pPr>
-        <w:pStyle w:val="graf"/>
-      </w:pPr>
-      <w:r>
-        <w:t xml:space="preserve">Lowest scientific name </w:t>
-      </w:r>
-      <w:r>
-        <w:t xml:space="preserve">observations </w:t>
-      </w:r>
-      <w:r>
-        <w:t>in each park.</w:t>
-      </w:r>
-    </w:p>
-    <w:p>
-      <w:pPr>
-        <w:pStyle w:val="graf"/>
-      </w:pPr>
-    </w:p>
-    <w:p>
-      <w:pPr>
-        <w:pStyle w:val="graf"/>
-      </w:pPr>
-      <w:r>
-        <w:t>Extensions:</w:t>
-      </w:r>
-    </w:p>
-    <w:p>
-      <w:pPr>
-        <w:pStyle w:val="graf"/>
-        <w:numPr>
-          <w:ilvl w:val="0"/>
-          <w:numId w:val="3"/>
-        </w:numPr>
-      </w:pPr>
-      <w:r>
-        <w:t>Incorporate historical data to find p-values per species to recommend conservation status levels.</w:t>
-      </w:r>
-    </w:p>
-    <w:p>
-      <w:pPr>
-        <w:pStyle w:val="graf"/>
-        <w:numPr>
-          <w:ilvl w:val="0"/>
-          <w:numId w:val="3"/>
-        </w:numPr>
-      </w:pPr>
-      <w:r>
-        <w:t>Expand the inventory of the data to account for species that may be particular to each park.</w:t>
-      </w:r>
-    </w:p>
-    <w:p>
-      <w:pPr>
-        <w:pStyle w:val="graf"/>
-        <w:numPr>
-          <w:ilvl w:val="0"/>
-          <w:numId w:val="3"/>
-        </w:numPr>
-      </w:pPr>
-      <w:r>
-        <w:t>Incorporate the acreage of the search areas to create a per acre metric for observations.</w:t>
-      </w:r>
-    </w:p>
-    <w:p>
-      <w:pPr>
-        <w:pStyle w:val="graf"/>
+        <w:t>Potential Extensions</w:t>
+      </w:r>
+    </w:p>
+    <w:p>
+      <w:pPr>
+        <w:pStyle w:val="graf"/>
+        <w:ind w:left="360"/>
+      </w:pPr>
+    </w:p>
+    <w:p>
+      <w:pPr>
+        <w:pStyle w:val="graf"/>
+      </w:pPr>
+      <w:r>
+        <w:t>This exercise was interesting, but I would enjo</w:t>
+      </w:r>
+      <w:r>
+        <w:t>y</w:t>
+      </w:r>
+      <w:r>
+        <w:t xml:space="preserve"> pushing it by incorporating some time series data on individual species observations that might allow us to forecast what a ‘good’ </w:t>
+      </w:r>
+      <w:r>
+        <w:t xml:space="preserve">number </w:t>
+      </w:r>
+      <w:r>
+        <w:t xml:space="preserve">of observations </w:t>
+      </w:r>
+      <w:r>
+        <w:t xml:space="preserve">would be and recommend values (per species) </w:t>
+      </w:r>
+      <w:r>
+        <w:t>for the protected statuses.</w:t>
+      </w:r>
+      <w:r>
+        <w:t xml:space="preserve"> </w:t>
+      </w:r>
+      <w:r>
+        <w:t xml:space="preserve">It would also be interesting to </w:t>
+      </w:r>
+      <w:r>
+        <w:t>e</w:t>
+      </w:r>
+      <w:r>
+        <w:t xml:space="preserve">xpand the inventory of the </w:t>
+      </w:r>
+      <w:r>
+        <w:t xml:space="preserve">species to include those who were unique to </w:t>
+      </w:r>
+      <w:r>
+        <w:t>each park.</w:t>
+      </w:r>
+    </w:p>
+    <w:p>
+      <w:pPr>
+        <w:pStyle w:val="graf"/>
+      </w:pPr>
+      <w:r>
+        <w:t>Jupyter Notebook</w:t>
+      </w:r>
+      <w:r>
+        <w:t xml:space="preserve"> (with WAY more charts) is available here:</w:t>
+      </w:r>
+    </w:p>
+    <w:p>
+      <w:pPr>
+        <w:pStyle w:val="graf"/>
+      </w:pPr>
+      <w:r>
+        <w:t xml:space="preserve">https://github.com/lightlySkewed/Biodiversity/blob/main/biodiversity.ipynb </w:t>
+      </w:r>
+    </w:p>
+    <w:p>
+      <w:pPr>
+        <w:pStyle w:val="graf"/>
+      </w:pPr>
+      <w:r>
+        <w:t>Thanks for reading!</w:t>
+      </w:r>
+    </w:p>
+    <w:p>
+      <w:pPr>
         <w:rPr>
           <w:b/>
           <w:bCs/>
@@ -1447,488 +2458,7 @@
           <w:b/>
           <w:bCs/>
         </w:rPr>
-        <w:t>Appendix A</w:t>
-      </w:r>
-      <w:r>
-        <w:rPr>
-          <w:b/>
-          <w:bCs/>
-        </w:rPr>
-        <w:t xml:space="preserve"> – Cleaning the Data</w:t>
-      </w:r>
-    </w:p>
-    <w:p>
-      <w:pPr>
-        <w:pStyle w:val="graf"/>
-      </w:pPr>
-      <w:r>
-        <w:t>https://github.com/lightlySkewed/Biodiversity/blob/main/biodiversity.ipynb</w:t>
-      </w:r>
-      <w:r>
-        <w:t xml:space="preserve"> </w:t>
-      </w:r>
-    </w:p>
-    <w:p>
-      <w:pPr>
-        <w:pStyle w:val="graf"/>
-        <w:rPr>
-          <w:b/>
-          <w:bCs/>
-        </w:rPr>
-      </w:pPr>
-      <w:r>
-        <w:rPr>
-          <w:b/>
-          <w:bCs/>
-        </w:rPr>
-        <w:t>Appendix B – More Views of Observations by Park and Status</w:t>
-      </w:r>
-    </w:p>
-    <w:p>
-      <w:pPr>
-        <w:pStyle w:val="graf"/>
-        <w:jc w:val="center"/>
-      </w:pPr>
-      <w:r>
-        <w:rPr>
-          <w:noProof/>
-        </w:rPr>
         <w:lastRenderedPageBreak/>
-        <w:drawing>
-          <wp:inline distT="0" distB="0" distL="0" distR="0" wp14:anchorId="5AAF78AC" wp14:editId="39C35A8E">
-            <wp:extent cx="5943600" cy="4244340"/>
-            <wp:effectExtent l="0" t="0" r="0" b="0"/>
-            <wp:docPr id="21" name="Picture 21"/>
-            <wp:cNvGraphicFramePr>
-              <a:graphicFrameLocks xmlns:a="http://schemas.openxmlformats.org/drawingml/2006/main" noChangeAspect="1"/>
-            </wp:cNvGraphicFramePr>
-            <a:graphic xmlns:a="http://schemas.openxmlformats.org/drawingml/2006/main">
-              <a:graphicData uri="http://schemas.openxmlformats.org/drawingml/2006/picture">
-                <pic:pic xmlns:pic="http://schemas.openxmlformats.org/drawingml/2006/picture">
-                  <pic:nvPicPr>
-                    <pic:cNvPr id="0" name="Picture 14"/>
-                    <pic:cNvPicPr>
-                      <a:picLocks noChangeAspect="1" noChangeArrowheads="1"/>
-                    </pic:cNvPicPr>
-                  </pic:nvPicPr>
-                  <pic:blipFill>
-                    <a:blip r:embed="rId20" cstate="print">
-                      <a:extLst>
-                        <a:ext uri="{28A0092B-C50C-407E-A947-70E740481C1C}">
-                          <a14:useLocalDpi xmlns:a14="http://schemas.microsoft.com/office/drawing/2010/main" val="0"/>
-                        </a:ext>
-                      </a:extLst>
-                    </a:blip>
-                    <a:srcRect/>
-                    <a:stretch>
-                      <a:fillRect/>
-                    </a:stretch>
-                  </pic:blipFill>
-                  <pic:spPr bwMode="auto">
-                    <a:xfrm>
-                      <a:off x="0" y="0"/>
-                      <a:ext cx="5943600" cy="4244340"/>
-                    </a:xfrm>
-                    <a:prstGeom prst="rect">
-                      <a:avLst/>
-                    </a:prstGeom>
-                    <a:noFill/>
-                    <a:ln>
-                      <a:noFill/>
-                    </a:ln>
-                  </pic:spPr>
-                </pic:pic>
-              </a:graphicData>
-            </a:graphic>
-          </wp:inline>
-        </w:drawing>
-      </w:r>
-    </w:p>
-    <w:p>
-      <w:pPr>
-        <w:pStyle w:val="graf"/>
-        <w:jc w:val="center"/>
-      </w:pPr>
-      <w:r>
-        <w:rPr>
-          <w:noProof/>
-        </w:rPr>
-        <w:lastRenderedPageBreak/>
-        <w:drawing>
-          <wp:inline distT="0" distB="0" distL="0" distR="0" wp14:anchorId="3DA9F24E" wp14:editId="6EADB701">
-            <wp:extent cx="5943600" cy="4244340"/>
-            <wp:effectExtent l="0" t="0" r="0" b="0"/>
-            <wp:docPr id="22" name="Picture 22"/>
-            <wp:cNvGraphicFramePr>
-              <a:graphicFrameLocks xmlns:a="http://schemas.openxmlformats.org/drawingml/2006/main" noChangeAspect="1"/>
-            </wp:cNvGraphicFramePr>
-            <a:graphic xmlns:a="http://schemas.openxmlformats.org/drawingml/2006/main">
-              <a:graphicData uri="http://schemas.openxmlformats.org/drawingml/2006/picture">
-                <pic:pic xmlns:pic="http://schemas.openxmlformats.org/drawingml/2006/picture">
-                  <pic:nvPicPr>
-                    <pic:cNvPr id="0" name="Picture 15"/>
-                    <pic:cNvPicPr>
-                      <a:picLocks noChangeAspect="1" noChangeArrowheads="1"/>
-                    </pic:cNvPicPr>
-                  </pic:nvPicPr>
-                  <pic:blipFill>
-                    <a:blip r:embed="rId19" cstate="print">
-                      <a:extLst>
-                        <a:ext uri="{28A0092B-C50C-407E-A947-70E740481C1C}">
-                          <a14:useLocalDpi xmlns:a14="http://schemas.microsoft.com/office/drawing/2010/main" val="0"/>
-                        </a:ext>
-                      </a:extLst>
-                    </a:blip>
-                    <a:srcRect/>
-                    <a:stretch>
-                      <a:fillRect/>
-                    </a:stretch>
-                  </pic:blipFill>
-                  <pic:spPr bwMode="auto">
-                    <a:xfrm>
-                      <a:off x="0" y="0"/>
-                      <a:ext cx="5943600" cy="4244340"/>
-                    </a:xfrm>
-                    <a:prstGeom prst="rect">
-                      <a:avLst/>
-                    </a:prstGeom>
-                    <a:noFill/>
-                    <a:ln>
-                      <a:noFill/>
-                    </a:ln>
-                  </pic:spPr>
-                </pic:pic>
-              </a:graphicData>
-            </a:graphic>
-          </wp:inline>
-        </w:drawing>
-      </w:r>
-    </w:p>
-    <w:p>
-      <w:pPr>
-        <w:pStyle w:val="graf"/>
-      </w:pPr>
-    </w:p>
-    <w:p>
-      <w:pPr>
-        <w:pStyle w:val="graf"/>
-      </w:pPr>
-    </w:p>
-    <w:p>
-      <w:pPr>
-        <w:pStyle w:val="graf"/>
-      </w:pPr>
-      <w:r>
-        <w:t>Original Questions:</w:t>
-      </w:r>
-    </w:p>
-    <w:p>
-      <w:pPr>
-        <w:pStyle w:val="graf"/>
-      </w:pPr>
-      <w:r>
-        <w:t>#### Questions:</w:t>
-      </w:r>
-    </w:p>
-    <w:p>
-      <w:pPr>
-        <w:pStyle w:val="graf"/>
-      </w:pPr>
-    </w:p>
-    <w:p>
-      <w:pPr>
-        <w:pStyle w:val="graf"/>
-      </w:pPr>
-      <w:r>
-        <w:t>##### What is a 'good' (bad, great) amount of observations?</w:t>
-      </w:r>
-    </w:p>
-    <w:p>
-      <w:pPr>
-        <w:pStyle w:val="graf"/>
-      </w:pPr>
-      <w:r>
-        <w:t>Maybe total and median amount of observations per category?</w:t>
-      </w:r>
-    </w:p>
-    <w:p>
-      <w:pPr>
-        <w:pStyle w:val="graf"/>
-      </w:pPr>
-    </w:p>
-    <w:p>
-      <w:pPr>
-        <w:pStyle w:val="graf"/>
-      </w:pPr>
-      <w:r>
-        <w:t>##### Do we see a relationship between the number of observations being low and troubled species?</w:t>
-      </w:r>
-    </w:p>
-    <w:p>
-      <w:pPr>
-        <w:pStyle w:val="graf"/>
-      </w:pPr>
-      <w:r>
-        <w:t>Bar plots of the median number of observations by category by status</w:t>
-      </w:r>
-    </w:p>
-    <w:p>
-      <w:pPr>
-        <w:pStyle w:val="graf"/>
-      </w:pPr>
-    </w:p>
-    <w:p>
-      <w:pPr>
-        <w:pStyle w:val="graf"/>
-      </w:pPr>
-    </w:p>
-    <w:p>
-      <w:pPr>
-        <w:pStyle w:val="graf"/>
-      </w:pPr>
-      <w:r>
-        <w:t>##### How we identify troubled species within a category using observations</w:t>
-      </w:r>
-    </w:p>
-    <w:p>
-      <w:pPr>
-        <w:pStyle w:val="graf"/>
-      </w:pPr>
-      <w:r>
-        <w:t xml:space="preserve">One </w:t>
-      </w:r>
-      <w:proofErr w:type="spellStart"/>
-      <w:r>
-        <w:t>s.d.</w:t>
-      </w:r>
-      <w:proofErr w:type="spellEnd"/>
-      <w:r>
-        <w:t xml:space="preserve"> down from the median and below?</w:t>
-      </w:r>
-    </w:p>
-    <w:p>
-      <w:pPr>
-        <w:pStyle w:val="graf"/>
-      </w:pPr>
-    </w:p>
-    <w:p>
-      <w:pPr>
-        <w:pStyle w:val="graf"/>
-      </w:pPr>
-      <w:r>
-        <w:t>##### Which parks house the most troubled species, and in which category?</w:t>
-      </w:r>
-    </w:p>
-    <w:p>
-      <w:pPr>
-        <w:pStyle w:val="graf"/>
-      </w:pPr>
-      <w:r>
-        <w:t>How do the species counts compare of conservation groups compare across parks</w:t>
-      </w:r>
-    </w:p>
-    <w:p>
-      <w:pPr>
-        <w:pStyle w:val="graf"/>
-      </w:pPr>
-    </w:p>
-    <w:p>
-      <w:pPr>
-        <w:pStyle w:val="graf"/>
-      </w:pPr>
-      <w:r>
-        <w:t>##### Which species are the most troubled , and in which park?</w:t>
-      </w:r>
-    </w:p>
-    <w:p>
-      <w:pPr>
-        <w:pStyle w:val="graf"/>
-      </w:pPr>
-      <w:r>
-        <w:t>Which species seem to be the worst off based on species count and conservation status</w:t>
-      </w:r>
-    </w:p>
-    <w:p>
-      <w:pPr>
-        <w:pStyle w:val="graf"/>
-      </w:pPr>
-    </w:p>
-    <w:p>
-      <w:pPr>
-        <w:pStyle w:val="graf"/>
-      </w:pPr>
-      <w:r>
-        <w:t>##### Which category is most troubled?</w:t>
-      </w:r>
-    </w:p>
-    <w:p>
-      <w:pPr>
-        <w:pStyle w:val="graf"/>
-      </w:pPr>
-      <w:r>
-        <w:t>Of the categories available, which are most threatened (as a percentage of their total population)?</w:t>
-      </w:r>
-    </w:p>
-    <w:p>
-      <w:pPr>
-        <w:pStyle w:val="graf"/>
-      </w:pPr>
-    </w:p>
-    <w:p>
-      <w:pPr>
-        <w:pStyle w:val="graf"/>
-      </w:pPr>
-      <w:r>
-        <w:t>##### Which species is most troubled?</w:t>
-      </w:r>
-    </w:p>
-    <w:p>
-      <w:pPr>
-        <w:pStyle w:val="graf"/>
-      </w:pPr>
-      <w:r>
-        <w:t>Of all of the species that we see, which seem to be the most precarious? (Base this on obs.)</w:t>
-      </w:r>
-    </w:p>
-    <w:p>
-      <w:pPr>
-        <w:pStyle w:val="graf"/>
-      </w:pPr>
-    </w:p>
-    <w:p>
-      <w:pPr>
-        <w:pStyle w:val="graf"/>
-      </w:pPr>
-    </w:p>
-    <w:p>
-      <w:pPr>
-        <w:pStyle w:val="graf"/>
-      </w:pPr>
-    </w:p>
-    <w:p>
-      <w:r>
-        <w:t>1) Can I find a critical level for endangered, threatened, soc, and in recovery?</w:t>
-      </w:r>
-    </w:p>
-    <w:p>
-      <w:r>
-        <w:t xml:space="preserve">    a) Is this on a per-park level?</w:t>
-      </w:r>
-    </w:p>
-    <w:p>
-      <w:r>
-        <w:t xml:space="preserve">    b) If this isn't possible, can I bring in historical data to find deviations from history per species?</w:t>
-      </w:r>
-    </w:p>
-    <w:p>
-      <w:r>
-        <w:t xml:space="preserve">    note) This exercise probably doesn't make a lot of sense w/o hist data, as individual species are bound to have their own size and trends.</w:t>
-      </w:r>
-    </w:p>
-    <w:p>
-      <w:r>
-        <w:t xml:space="preserve">    c) Can I find species at or below these critical levels that are labeled as none?</w:t>
-      </w:r>
-    </w:p>
-    <w:p>
-      <w:r>
-        <w:lastRenderedPageBreak/>
-        <w:t xml:space="preserve">    d) do a </w:t>
-      </w:r>
-      <w:proofErr w:type="spellStart"/>
-      <w:r>
-        <w:t>groupby</w:t>
-      </w:r>
-      <w:proofErr w:type="spellEnd"/>
-      <w:r>
-        <w:t>(category).count of species &lt;= 50 where conservation status = None?</w:t>
-      </w:r>
-    </w:p>
-    <w:p>
-      <w:r>
-        <w:t xml:space="preserve">2) What about </w:t>
-      </w:r>
-      <w:proofErr w:type="spellStart"/>
-      <w:r>
-        <w:t>obcervations</w:t>
-      </w:r>
-      <w:proofErr w:type="spellEnd"/>
-      <w:r>
-        <w:t xml:space="preserve"> between statuses at the same park?</w:t>
-      </w:r>
-    </w:p>
-    <w:p>
-      <w:r>
-        <w:t xml:space="preserve">    a) Yellowstone between 150 and 175 = none</w:t>
-      </w:r>
-    </w:p>
-    <w:p>
-      <w:r>
-        <w:t xml:space="preserve">    b) Yellowstone &lt; 50 = None</w:t>
-      </w:r>
-    </w:p>
-    <w:p>
-      <w:r>
-        <w:t xml:space="preserve">    c) Yellowstone between 71 and 105 = None</w:t>
-      </w:r>
-    </w:p>
-    <w:p>
-      <w:r>
-        <w:t xml:space="preserve">    d) Yosemite &lt; 30 = None</w:t>
-      </w:r>
-    </w:p>
-    <w:p>
-      <w:r>
-        <w:t xml:space="preserve">    e) Bryce &lt; 20 = 2 None status Vascular Plants</w:t>
-      </w:r>
-    </w:p>
-    <w:p>
-      <w:r>
-        <w:t xml:space="preserve">    f) GSM &lt; 20 = 15 none status species across four categories (Vascular Plant, Bird, Reptile, Nonvascular Plant).</w:t>
-      </w:r>
-    </w:p>
-    <w:p/>
-    <w:p>
-      <w:r>
-        <w:t>3) Discuss the per acre approach and why unknown vars (Staff Size, Geography, Per Park Funding, etc.) make it hard?</w:t>
-      </w:r>
-    </w:p>
-    <w:p>
-      <w:r>
-        <w:t xml:space="preserve">4) Recommend that committees think about how funding </w:t>
-      </w:r>
-      <w:proofErr w:type="spellStart"/>
-      <w:r>
-        <w:t>theses</w:t>
-      </w:r>
-      <w:proofErr w:type="spellEnd"/>
-      <w:r>
-        <w:t xml:space="preserve"> exercises </w:t>
-      </w:r>
-      <w:proofErr w:type="spellStart"/>
-      <w:r>
-        <w:t>effect</w:t>
-      </w:r>
-      <w:proofErr w:type="spellEnd"/>
-      <w:r>
-        <w:t xml:space="preserve"> the outcome.</w:t>
-      </w:r>
-    </w:p>
-    <w:p/>
-    <w:p/>
-    <w:p/>
-    <w:p>
-      <w:pPr>
-        <w:rPr>
-          <w:b/>
-          <w:bCs/>
-        </w:rPr>
-      </w:pPr>
-      <w:r>
-        <w:rPr>
-          <w:b/>
-          <w:bCs/>
-        </w:rPr>
         <w:t>Thoughts on the project itself</w:t>
       </w:r>
     </w:p>

</xml_diff>

<commit_message>
finalized charts, draft, blog published
</commit_message>
<xml_diff>
--- a/Biodiversity DRAFT-Cavely.docx
+++ b/Biodiversity DRAFT-Cavely.docx
@@ -9,8 +9,13 @@
       <w:r>
         <w:t xml:space="preserve">As part of </w:t>
       </w:r>
-      <w:r>
-        <w:t xml:space="preserve">CodeCademy’s </w:t>
+      <w:proofErr w:type="spellStart"/>
+      <w:r>
+        <w:t>CodeCademy’s</w:t>
+      </w:r>
+      <w:proofErr w:type="spellEnd"/>
+      <w:r>
+        <w:t xml:space="preserve"> </w:t>
       </w:r>
       <w:r>
         <w:t xml:space="preserve">data science </w:t>
@@ -22,7 +27,7 @@
         <w:t xml:space="preserve">an analysis </w:t>
       </w:r>
       <w:r>
-        <w:t>on two data sets collected by the National Park Service concerning endangered species across four national parks</w:t>
+        <w:t>on two data sets concerning endangered species across four national parks</w:t>
       </w:r>
       <w:r>
         <w:t xml:space="preserve">. The hope is that, by the conclusion of this analysis, the reader might come away with a better understanding of the challenges associated with the data itself and some conclusions about the current state </w:t>
@@ -100,7 +105,15 @@
         <w:t>00</w:t>
       </w:r>
       <w:r>
-        <w:t xml:space="preserve"> hectars)</w:t>
+        <w:t xml:space="preserve"> </w:t>
+      </w:r>
+      <w:proofErr w:type="spellStart"/>
+      <w:r>
+        <w:t>hectars</w:t>
+      </w:r>
+      <w:proofErr w:type="spellEnd"/>
+      <w:r>
+        <w:t>)</w:t>
       </w:r>
       <w:r>
         <w:t xml:space="preserve"> and features a primarily rocky terrain known for its crimson-colored hoodoos </w:t>
@@ -118,7 +131,15 @@
         <w:t>(</w:t>
       </w:r>
       <w:r>
-        <w:t>900,000 hectars)</w:t>
+        <w:t xml:space="preserve">900,000 </w:t>
+      </w:r>
+      <w:proofErr w:type="spellStart"/>
+      <w:r>
+        <w:t>hectars</w:t>
+      </w:r>
+      <w:proofErr w:type="spellEnd"/>
+      <w:r>
+        <w:t>)</w:t>
       </w:r>
       <w:r>
         <w:t xml:space="preserve"> and contains </w:t>
@@ -127,8 +148,13 @@
         <w:t xml:space="preserve">geysers, </w:t>
       </w:r>
       <w:r>
-        <w:t>hot springs, and mudpots</w:t>
-      </w:r>
+        <w:t xml:space="preserve">hot springs, and </w:t>
+      </w:r>
+      <w:proofErr w:type="spellStart"/>
+      <w:r>
+        <w:t>mudpots</w:t>
+      </w:r>
+      <w:proofErr w:type="spellEnd"/>
       <w:r>
         <w:t xml:space="preserve"> that echo the Park’s volcanic past</w:t>
       </w:r>
@@ -160,7 +186,15 @@
         <w:t>(303</w:t>
       </w:r>
       <w:r>
-        <w:t xml:space="preserve">,000 hectars) on </w:t>
+        <w:t xml:space="preserve">,000 </w:t>
+      </w:r>
+      <w:proofErr w:type="spellStart"/>
+      <w:r>
+        <w:t>hectars</w:t>
+      </w:r>
+      <w:proofErr w:type="spellEnd"/>
+      <w:r>
+        <w:t xml:space="preserve">) on </w:t>
       </w:r>
       <w:r>
         <w:t xml:space="preserve">the eastern side of California </w:t>
@@ -193,7 +227,21 @@
         <w:t xml:space="preserve">the </w:t>
       </w:r>
       <w:r>
-        <w:t xml:space="preserve">beautiful Bridalveil falls. Rounding out our collection is </w:t>
+        <w:t xml:space="preserve">beautiful </w:t>
+      </w:r>
+      <w:proofErr w:type="spellStart"/>
+      <w:r>
+        <w:t>Bridalveil</w:t>
+      </w:r>
+      <w:proofErr w:type="spellEnd"/>
+      <w:r>
+        <w:t xml:space="preserve"> falls. Rounding out our collection </w:t>
+      </w:r>
+      <w:r>
+        <w:t xml:space="preserve">of interest </w:t>
+      </w:r>
+      <w:r>
+        <w:t xml:space="preserve">is </w:t>
       </w:r>
       <w:r>
         <w:t>Great Smoky Mountain National Park</w:t>
@@ -211,7 +259,15 @@
         <w:t>211,000</w:t>
       </w:r>
       <w:r>
-        <w:t xml:space="preserve"> hectars)</w:t>
+        <w:t xml:space="preserve"> </w:t>
+      </w:r>
+      <w:proofErr w:type="spellStart"/>
+      <w:r>
+        <w:t>hectars</w:t>
+      </w:r>
+      <w:proofErr w:type="spellEnd"/>
+      <w:r>
+        <w:t>)</w:t>
       </w:r>
       <w:r>
         <w:t xml:space="preserve">, this park straddles the border between North Carolina and Tennessee and </w:t>
@@ -341,7 +397,22 @@
       </w:pPr>
       <w:r>
         <w:lastRenderedPageBreak/>
-        <w:t>The data themselves are contained in two separate files called observations.csv and species_info.csv, respectively. They are standard comma separated value files, with the first containing 23,297 rows across three columns, and the second containing 5,825 rows across four columns. (</w:t>
+        <w:t>C</w:t>
+      </w:r>
+      <w:r>
+        <w:t>ollected by the National Park Service</w:t>
+      </w:r>
+      <w:r>
+        <w:t>,</w:t>
+      </w:r>
+      <w:r>
+        <w:t xml:space="preserve"> </w:t>
+      </w:r>
+      <w:r>
+        <w:t>t</w:t>
+      </w:r>
+      <w:r>
+        <w:t>he data themselves are contained in two separate files called observations.csv and species_info.csv, respectively. They are standard comma separated value files, with the first containing 23,297 rows across three columns, and the second containing 5,825 rows across four columns. (</w:t>
       </w:r>
       <w:r>
         <w:t>R</w:t>
@@ -396,8 +467,13 @@
       <w:r>
         <w:t xml:space="preserve">, for example </w:t>
       </w:r>
-      <w:r>
-        <w:t xml:space="preserve">Echinochloa </w:t>
+      <w:proofErr w:type="spellStart"/>
+      <w:r>
+        <w:t>Echinochloa</w:t>
+      </w:r>
+      <w:proofErr w:type="spellEnd"/>
+      <w:r>
+        <w:t xml:space="preserve"> </w:t>
       </w:r>
       <w:r>
         <w:t>C</w:t>
@@ -430,14 +506,11 @@
         <w:jc w:val="center"/>
       </w:pPr>
       <w:r>
-        <w:rPr>
-          <w:noProof/>
-        </w:rPr>
         <w:drawing>
-          <wp:inline distT="0" distB="0" distL="0" distR="0" wp14:anchorId="0B499DCB" wp14:editId="060B0E57">
-            <wp:extent cx="5943600" cy="1848485"/>
-            <wp:effectExtent l="0" t="0" r="0" b="0"/>
-            <wp:docPr id="1" name="Picture 1" descr="Graphical user interface, text&#10;&#10;Description automatically generated"/>
+          <wp:inline distT="0" distB="0" distL="0" distR="0" wp14:anchorId="6F122EC7" wp14:editId="19D5B67E">
+            <wp:extent cx="3901440" cy="2074679"/>
+            <wp:effectExtent l="0" t="0" r="3810" b="1905"/>
+            <wp:docPr id="1" name="Picture 1" descr="Table&#10;&#10;Description automatically generated"/>
             <wp:cNvGraphicFramePr>
               <a:graphicFrameLocks xmlns:a="http://schemas.openxmlformats.org/drawingml/2006/main" noChangeAspect="1"/>
             </wp:cNvGraphicFramePr>
@@ -445,7 +518,7 @@
               <a:graphicData uri="http://schemas.openxmlformats.org/drawingml/2006/picture">
                 <pic:pic xmlns:pic="http://schemas.openxmlformats.org/drawingml/2006/picture">
                   <pic:nvPicPr>
-                    <pic:cNvPr id="1" name="Picture 1" descr="Graphical user interface, text&#10;&#10;Description automatically generated"/>
+                    <pic:cNvPr id="1" name="Picture 1" descr="Table&#10;&#10;Description automatically generated"/>
                     <pic:cNvPicPr/>
                   </pic:nvPicPr>
                   <pic:blipFill>
@@ -457,7 +530,7 @@
                   <pic:spPr>
                     <a:xfrm>
                       <a:off x="0" y="0"/>
-                      <a:ext cx="5943600" cy="1848485"/>
+                      <a:ext cx="3913201" cy="2080933"/>
                     </a:xfrm>
                     <a:prstGeom prst="rect">
                       <a:avLst/>
@@ -477,12 +550,14 @@
       <w:r>
         <w:t xml:space="preserve">Similar issues exist in the </w:t>
       </w:r>
+      <w:proofErr w:type="spellStart"/>
       <w:r>
         <w:t>S</w:t>
       </w:r>
       <w:r>
         <w:t>pecies_info</w:t>
       </w:r>
+      <w:proofErr w:type="spellEnd"/>
       <w:r>
         <w:t xml:space="preserve"> data. </w:t>
       </w:r>
@@ -499,14 +574,11 @@
         <w:jc w:val="center"/>
       </w:pPr>
       <w:r>
-        <w:rPr>
-          <w:noProof/>
-        </w:rPr>
         <w:drawing>
-          <wp:inline distT="0" distB="0" distL="0" distR="0" wp14:anchorId="4BEA163C" wp14:editId="04F3A6D5">
-            <wp:extent cx="5053263" cy="924812"/>
-            <wp:effectExtent l="0" t="0" r="0" b="8890"/>
-            <wp:docPr id="2" name="Picture 2" descr="Graphical user interface, application, table&#10;&#10;Description automatically generated"/>
+          <wp:inline distT="0" distB="0" distL="0" distR="0" wp14:anchorId="4E0D628F" wp14:editId="7040287C">
+            <wp:extent cx="3398520" cy="851172"/>
+            <wp:effectExtent l="0" t="0" r="0" b="6350"/>
+            <wp:docPr id="5" name="Picture 5" descr="Table&#10;&#10;Description automatically generated"/>
             <wp:cNvGraphicFramePr>
               <a:graphicFrameLocks xmlns:a="http://schemas.openxmlformats.org/drawingml/2006/main" noChangeAspect="1"/>
             </wp:cNvGraphicFramePr>
@@ -514,7 +586,7 @@
               <a:graphicData uri="http://schemas.openxmlformats.org/drawingml/2006/picture">
                 <pic:pic xmlns:pic="http://schemas.openxmlformats.org/drawingml/2006/picture">
                   <pic:nvPicPr>
-                    <pic:cNvPr id="2" name="Picture 2" descr="Graphical user interface, application, table&#10;&#10;Description automatically generated"/>
+                    <pic:cNvPr id="5" name="Picture 5" descr="Table&#10;&#10;Description automatically generated"/>
                     <pic:cNvPicPr/>
                   </pic:nvPicPr>
                   <pic:blipFill>
@@ -526,7 +598,7 @@
                   <pic:spPr>
                     <a:xfrm>
                       <a:off x="0" y="0"/>
-                      <a:ext cx="5184459" cy="948823"/>
+                      <a:ext cx="3474083" cy="870097"/>
                     </a:xfrm>
                     <a:prstGeom prst="rect">
                       <a:avLst/>
@@ -550,19 +622,76 @@
         <w:t xml:space="preserve">there is still a clear path ahead for the analysis. </w:t>
       </w:r>
       <w:r>
-        <w:t xml:space="preserve">While </w:t>
-      </w:r>
-      <w:r>
-        <w:t xml:space="preserve">one could have taken the average of the observations data, </w:t>
-      </w:r>
-      <w:r>
-        <w:t xml:space="preserve">the approach here was to try and remain as conservative as possible. In that vein, </w:t>
-      </w:r>
-      <w:r>
-        <w:t>the lowest of all observations for each species within each park was kept, and all other observations removed.</w:t>
-      </w:r>
-      <w:r>
-        <w:t xml:space="preserve"> In a similar manner, when cleaning up the species_info data, </w:t>
+        <w:t xml:space="preserve">Beginning with the </w:t>
+      </w:r>
+      <w:r>
+        <w:t>duplicates in the observations data,</w:t>
+      </w:r>
+      <w:r>
+        <w:t xml:space="preserve"> there are a few approaches </w:t>
+      </w:r>
+      <w:r>
+        <w:t>one could take</w:t>
+      </w:r>
+      <w:r>
+        <w:t xml:space="preserve">. </w:t>
+      </w:r>
+      <w:r>
+        <w:t xml:space="preserve">One </w:t>
+      </w:r>
+      <w:r>
+        <w:t xml:space="preserve">could drop or throw out all of the duplicated </w:t>
+      </w:r>
+      <w:proofErr w:type="gramStart"/>
+      <w:r>
+        <w:t>data</w:t>
+      </w:r>
+      <w:r>
+        <w:t>, but</w:t>
+      </w:r>
+      <w:proofErr w:type="gramEnd"/>
+      <w:r>
+        <w:t xml:space="preserve"> doing so would have removed protected species from the study. In this data set, protected </w:t>
+      </w:r>
+      <w:r>
+        <w:t xml:space="preserve">species make up such a small portion that I felt that throwing any out would have been excessive. </w:t>
+      </w:r>
+      <w:r>
+        <w:t>Another approach could have been taking the average of the two observations</w:t>
+      </w:r>
+      <w:r>
+        <w:t xml:space="preserve"> </w:t>
+      </w:r>
+      <w:r>
+        <w:t>–</w:t>
+      </w:r>
+      <w:r>
+        <w:t xml:space="preserve"> </w:t>
+      </w:r>
+      <w:r>
+        <w:t>after all, the measurements are very close.</w:t>
+      </w:r>
+      <w:r>
+        <w:t xml:space="preserve"> But with the measurements being so close</w:t>
+      </w:r>
+      <w:r>
+        <w:t>, the approach taken here was to be as conservative as possible and take the lower of the two.</w:t>
+      </w:r>
+    </w:p>
+    <w:p>
+      <w:pPr>
+        <w:pStyle w:val="graf"/>
+      </w:pPr>
+      <w:r>
+        <w:t xml:space="preserve">In a similar manner, when cleaning up the </w:t>
+      </w:r>
+      <w:proofErr w:type="spellStart"/>
+      <w:r>
+        <w:t>species_info</w:t>
+      </w:r>
+      <w:proofErr w:type="spellEnd"/>
+      <w:r>
+        <w:t xml:space="preserve"> data, </w:t>
       </w:r>
       <w:r>
         <w:t>the most conservative (most troubled) conservation status was kept, dropping all other rows per spe</w:t>
@@ -594,6 +723,7 @@
         <w:pStyle w:val="graf"/>
       </w:pPr>
       <w:r>
+        <w:lastRenderedPageBreak/>
         <w:t>After cleaning</w:t>
       </w:r>
       <w:r>
@@ -605,8 +735,13 @@
       <w:r>
         <w:t xml:space="preserve">It appears that duplication happens within the common names as well. </w:t>
       </w:r>
-      <w:r>
-        <w:t xml:space="preserve">Dicranum Moss is the common name for at least seven </w:t>
+      <w:proofErr w:type="spellStart"/>
+      <w:r>
+        <w:t>Dicranum</w:t>
+      </w:r>
+      <w:proofErr w:type="spellEnd"/>
+      <w:r>
+        <w:t xml:space="preserve"> Moss is the common name for at least seven </w:t>
       </w:r>
       <w:r>
         <w:t>unique species of moss.</w:t>
@@ -618,15 +753,11 @@
         <w:jc w:val="center"/>
       </w:pPr>
       <w:r>
-        <w:rPr>
-          <w:noProof/>
-        </w:rPr>
-        <w:lastRenderedPageBreak/>
         <w:drawing>
-          <wp:inline distT="0" distB="0" distL="0" distR="0" wp14:anchorId="4A6E35B4" wp14:editId="16B55A16">
-            <wp:extent cx="4349416" cy="1727220"/>
-            <wp:effectExtent l="0" t="0" r="0" b="6350"/>
-            <wp:docPr id="3" name="Picture 3" descr="Table&#10;&#10;Description automatically generated"/>
+          <wp:inline distT="0" distB="0" distL="0" distR="0" wp14:anchorId="731B1550" wp14:editId="645BDB3C">
+            <wp:extent cx="3102750" cy="1752600"/>
+            <wp:effectExtent l="0" t="0" r="2540" b="0"/>
+            <wp:docPr id="8" name="Picture 8" descr="Table&#10;&#10;Description automatically generated"/>
             <wp:cNvGraphicFramePr>
               <a:graphicFrameLocks xmlns:a="http://schemas.openxmlformats.org/drawingml/2006/main" noChangeAspect="1"/>
             </wp:cNvGraphicFramePr>
@@ -634,7 +765,7 @@
               <a:graphicData uri="http://schemas.openxmlformats.org/drawingml/2006/picture">
                 <pic:pic xmlns:pic="http://schemas.openxmlformats.org/drawingml/2006/picture">
                   <pic:nvPicPr>
-                    <pic:cNvPr id="3" name="Picture 3" descr="Table&#10;&#10;Description automatically generated"/>
+                    <pic:cNvPr id="8" name="Picture 8" descr="Table&#10;&#10;Description automatically generated"/>
                     <pic:cNvPicPr/>
                   </pic:nvPicPr>
                   <pic:blipFill>
@@ -646,7 +777,7 @@
                   <pic:spPr>
                     <a:xfrm>
                       <a:off x="0" y="0"/>
-                      <a:ext cx="4377896" cy="1738530"/>
+                      <a:ext cx="3132834" cy="1769593"/>
                     </a:xfrm>
                     <a:prstGeom prst="rect">
                       <a:avLst/>
@@ -704,10 +835,10 @@
           <w:noProof/>
         </w:rPr>
         <w:drawing>
-          <wp:inline distT="0" distB="0" distL="0" distR="0" wp14:anchorId="0E51B388" wp14:editId="3D78BA00">
+          <wp:inline distT="0" distB="0" distL="0" distR="0" wp14:anchorId="3D43683D" wp14:editId="39773AED">
             <wp:extent cx="5935980" cy="2971800"/>
             <wp:effectExtent l="0" t="0" r="0" b="0"/>
-            <wp:docPr id="9" name="Picture 9"/>
+            <wp:docPr id="11" name="Picture 11"/>
             <wp:cNvGraphicFramePr>
               <a:graphicFrameLocks xmlns:a="http://schemas.openxmlformats.org/drawingml/2006/main" noChangeAspect="1"/>
             </wp:cNvGraphicFramePr>
@@ -715,7 +846,7 @@
               <a:graphicData uri="http://schemas.openxmlformats.org/drawingml/2006/picture">
                 <pic:pic xmlns:pic="http://schemas.openxmlformats.org/drawingml/2006/picture">
                   <pic:nvPicPr>
-                    <pic:cNvPr id="0" name="Picture 4"/>
+                    <pic:cNvPr id="0" name="Picture 1"/>
                     <pic:cNvPicPr>
                       <a:picLocks noChangeAspect="1" noChangeArrowheads="1"/>
                     </pic:cNvPicPr>
@@ -758,6 +889,7 @@
         <w:pStyle w:val="graf"/>
       </w:pPr>
       <w:r>
+        <w:lastRenderedPageBreak/>
         <w:t xml:space="preserve">Not surprisingly this was </w:t>
       </w:r>
       <w:r>
@@ -776,12 +908,11 @@
         <w:rPr>
           <w:noProof/>
         </w:rPr>
-        <w:lastRenderedPageBreak/>
         <w:drawing>
-          <wp:inline distT="0" distB="0" distL="0" distR="0" wp14:anchorId="66E86552" wp14:editId="2A3D7AD9">
+          <wp:inline distT="0" distB="0" distL="0" distR="0" wp14:anchorId="733AE221" wp14:editId="0D7A374A">
             <wp:extent cx="5935980" cy="2971800"/>
             <wp:effectExtent l="0" t="0" r="0" b="0"/>
-            <wp:docPr id="10" name="Picture 10"/>
+            <wp:docPr id="12" name="Picture 12"/>
             <wp:cNvGraphicFramePr>
               <a:graphicFrameLocks xmlns:a="http://schemas.openxmlformats.org/drawingml/2006/main" noChangeAspect="1"/>
             </wp:cNvGraphicFramePr>
@@ -789,7 +920,7 @@
               <a:graphicData uri="http://schemas.openxmlformats.org/drawingml/2006/picture">
                 <pic:pic xmlns:pic="http://schemas.openxmlformats.org/drawingml/2006/picture">
                   <pic:nvPicPr>
-                    <pic:cNvPr id="0" name="Picture 5"/>
+                    <pic:cNvPr id="0" name="Picture 2"/>
                     <pic:cNvPicPr>
                       <a:picLocks noChangeAspect="1" noChangeArrowheads="1"/>
                     </pic:cNvPicPr>
@@ -830,6 +961,7 @@
     <w:p>
       <w:pPr>
         <w:pStyle w:val="graf"/>
+        <w:jc w:val="center"/>
         <w:rPr>
           <w:b/>
           <w:bCs/>
@@ -839,15 +971,148 @@
         <w:rPr>
           <w:b/>
           <w:bCs/>
+          <w:noProof/>
         </w:rPr>
-        <w:t xml:space="preserve">Insert Species Count by Protected Category Bar Chart </w:t>
-      </w:r>
-    </w:p>
-    <w:p>
-      <w:pPr>
-        <w:pStyle w:val="graf"/>
-      </w:pPr>
-      <w:r>
+        <w:drawing>
+          <wp:inline distT="0" distB="0" distL="0" distR="0" wp14:anchorId="047B8604" wp14:editId="3EAAFC96">
+            <wp:extent cx="5935980" cy="1485900"/>
+            <wp:effectExtent l="0" t="0" r="7620" b="0"/>
+            <wp:docPr id="16" name="Picture 16"/>
+            <wp:cNvGraphicFramePr>
+              <a:graphicFrameLocks xmlns:a="http://schemas.openxmlformats.org/drawingml/2006/main" noChangeAspect="1"/>
+            </wp:cNvGraphicFramePr>
+            <a:graphic xmlns:a="http://schemas.openxmlformats.org/drawingml/2006/main">
+              <a:graphicData uri="http://schemas.openxmlformats.org/drawingml/2006/picture">
+                <pic:pic xmlns:pic="http://schemas.openxmlformats.org/drawingml/2006/picture">
+                  <pic:nvPicPr>
+                    <pic:cNvPr id="0" name="Picture 4"/>
+                    <pic:cNvPicPr>
+                      <a:picLocks noChangeAspect="1" noChangeArrowheads="1"/>
+                    </pic:cNvPicPr>
+                  </pic:nvPicPr>
+                  <pic:blipFill>
+                    <a:blip r:embed="rId11" cstate="print">
+                      <a:extLst>
+                        <a:ext uri="{28A0092B-C50C-407E-A947-70E740481C1C}">
+                          <a14:useLocalDpi xmlns:a14="http://schemas.microsoft.com/office/drawing/2010/main" val="0"/>
+                        </a:ext>
+                      </a:extLst>
+                    </a:blip>
+                    <a:srcRect/>
+                    <a:stretch>
+                      <a:fillRect/>
+                    </a:stretch>
+                  </pic:blipFill>
+                  <pic:spPr bwMode="auto">
+                    <a:xfrm>
+                      <a:off x="0" y="0"/>
+                      <a:ext cx="5935980" cy="1485900"/>
+                    </a:xfrm>
+                    <a:prstGeom prst="rect">
+                      <a:avLst/>
+                    </a:prstGeom>
+                    <a:noFill/>
+                    <a:ln>
+                      <a:noFill/>
+                    </a:ln>
+                  </pic:spPr>
+                </pic:pic>
+              </a:graphicData>
+            </a:graphic>
+          </wp:inline>
+        </w:drawing>
+      </w:r>
+    </w:p>
+    <w:p>
+      <w:pPr>
+        <w:pStyle w:val="graf"/>
+        <w:jc w:val="center"/>
+        <w:rPr>
+          <w:b/>
+          <w:bCs/>
+        </w:rPr>
+      </w:pPr>
+      <w:r>
+        <w:rPr>
+          <w:b/>
+          <w:bCs/>
+          <w:noProof/>
+        </w:rPr>
+        <w:drawing>
+          <wp:inline distT="0" distB="0" distL="0" distR="0" wp14:anchorId="19796CDE" wp14:editId="24383648">
+            <wp:extent cx="5935980" cy="1485900"/>
+            <wp:effectExtent l="0" t="0" r="7620" b="0"/>
+            <wp:docPr id="19" name="Picture 19"/>
+            <wp:cNvGraphicFramePr>
+              <a:graphicFrameLocks xmlns:a="http://schemas.openxmlformats.org/drawingml/2006/main" noChangeAspect="1"/>
+            </wp:cNvGraphicFramePr>
+            <a:graphic xmlns:a="http://schemas.openxmlformats.org/drawingml/2006/main">
+              <a:graphicData uri="http://schemas.openxmlformats.org/drawingml/2006/picture">
+                <pic:pic xmlns:pic="http://schemas.openxmlformats.org/drawingml/2006/picture">
+                  <pic:nvPicPr>
+                    <pic:cNvPr id="0" name="Picture 6"/>
+                    <pic:cNvPicPr>
+                      <a:picLocks noChangeAspect="1" noChangeArrowheads="1"/>
+                    </pic:cNvPicPr>
+                  </pic:nvPicPr>
+                  <pic:blipFill>
+                    <a:blip r:embed="rId12" cstate="print">
+                      <a:extLst>
+                        <a:ext uri="{28A0092B-C50C-407E-A947-70E740481C1C}">
+                          <a14:useLocalDpi xmlns:a14="http://schemas.microsoft.com/office/drawing/2010/main" val="0"/>
+                        </a:ext>
+                      </a:extLst>
+                    </a:blip>
+                    <a:srcRect/>
+                    <a:stretch>
+                      <a:fillRect/>
+                    </a:stretch>
+                  </pic:blipFill>
+                  <pic:spPr bwMode="auto">
+                    <a:xfrm>
+                      <a:off x="0" y="0"/>
+                      <a:ext cx="5935980" cy="1485900"/>
+                    </a:xfrm>
+                    <a:prstGeom prst="rect">
+                      <a:avLst/>
+                    </a:prstGeom>
+                    <a:noFill/>
+                    <a:ln>
+                      <a:noFill/>
+                    </a:ln>
+                  </pic:spPr>
+                </pic:pic>
+              </a:graphicData>
+            </a:graphic>
+          </wp:inline>
+        </w:drawing>
+      </w:r>
+    </w:p>
+    <w:p>
+      <w:pPr>
+        <w:pStyle w:val="graf"/>
+        <w:jc w:val="center"/>
+        <w:rPr>
+          <w:b/>
+          <w:bCs/>
+        </w:rPr>
+      </w:pPr>
+    </w:p>
+    <w:p>
+      <w:pPr>
+        <w:pStyle w:val="graf"/>
+        <w:rPr>
+          <w:b/>
+          <w:bCs/>
+        </w:rPr>
+      </w:pPr>
+    </w:p>
+    <w:p>
+      <w:pPr>
+        <w:pStyle w:val="graf"/>
+      </w:pPr>
+      <w:r>
+        <w:lastRenderedPageBreak/>
         <w:t xml:space="preserve">While one might expect </w:t>
       </w:r>
       <w:r>
@@ -907,7 +1172,6 @@
         <w:rPr>
           <w:noProof/>
         </w:rPr>
-        <w:lastRenderedPageBreak/>
         <w:drawing>
           <wp:inline distT="0" distB="0" distL="0" distR="0" wp14:anchorId="31C38D66" wp14:editId="52E234B5">
             <wp:extent cx="5935980" cy="2971800"/>
@@ -926,7 +1190,7 @@
                     </pic:cNvPicPr>
                   </pic:nvPicPr>
                   <pic:blipFill>
-                    <a:blip r:embed="rId11" cstate="print">
+                    <a:blip r:embed="rId13" cstate="print">
                       <a:extLst>
                         <a:ext uri="{28A0092B-C50C-407E-A947-70E740481C1C}">
                           <a14:useLocalDpi xmlns:a14="http://schemas.microsoft.com/office/drawing/2010/main" val="0"/>
@@ -1001,10 +1265,41 @@
         <w:pStyle w:val="graf"/>
         <w:jc w:val="center"/>
       </w:pPr>
+    </w:p>
+    <w:p>
+      <w:pPr>
+        <w:pStyle w:val="graf"/>
+        <w:jc w:val="center"/>
+      </w:pPr>
+    </w:p>
+    <w:p>
+      <w:pPr>
+        <w:pStyle w:val="graf"/>
+        <w:jc w:val="center"/>
+      </w:pPr>
+    </w:p>
+    <w:p>
+      <w:pPr>
+        <w:pStyle w:val="graf"/>
+        <w:jc w:val="center"/>
+      </w:pPr>
+    </w:p>
+    <w:p>
+      <w:pPr>
+        <w:pStyle w:val="graf"/>
+        <w:jc w:val="center"/>
+      </w:pPr>
+    </w:p>
+    <w:p>
+      <w:pPr>
+        <w:pStyle w:val="graf"/>
+        <w:jc w:val="center"/>
+      </w:pPr>
       <w:r>
         <w:rPr>
           <w:noProof/>
         </w:rPr>
+        <w:lastRenderedPageBreak/>
         <w:drawing>
           <wp:inline distT="0" distB="0" distL="0" distR="0" wp14:anchorId="198F956B" wp14:editId="08FD61E5">
             <wp:extent cx="5935980" cy="2971800"/>
@@ -1023,7 +1318,7 @@
                     </pic:cNvPicPr>
                   </pic:nvPicPr>
                   <pic:blipFill>
-                    <a:blip r:embed="rId12" cstate="print">
+                    <a:blip r:embed="rId14" cstate="print">
                       <a:extLst>
                         <a:ext uri="{28A0092B-C50C-407E-A947-70E740481C1C}">
                           <a14:useLocalDpi xmlns:a14="http://schemas.microsoft.com/office/drawing/2010/main" val="0"/>
@@ -1060,6 +1355,32 @@
         <w:pStyle w:val="graf"/>
       </w:pPr>
       <w:r>
+        <w:t xml:space="preserve">Here we can see that species in the endangered category </w:t>
+      </w:r>
+      <w:r>
+        <w:t xml:space="preserve">have fewer observations than those </w:t>
+      </w:r>
+      <w:r>
+        <w:t xml:space="preserve">considered </w:t>
+      </w:r>
+      <w:r>
+        <w:t>threatened</w:t>
+      </w:r>
+      <w:r>
+        <w:t xml:space="preserve">, and likewise for those </w:t>
+      </w:r>
+      <w:r>
+        <w:t xml:space="preserve">in species of concern. Interestingly, species categorized as in recovery </w:t>
+      </w:r>
+      <w:r>
+        <w:t>tend to have fewer observations than species of concern.</w:t>
+      </w:r>
+    </w:p>
+    <w:p>
+      <w:pPr>
+        <w:pStyle w:val="graf"/>
+      </w:pPr>
+      <w:r>
         <w:t>Observations per Park</w:t>
       </w:r>
     </w:p>
@@ -1101,11 +1422,7 @@
         <w:t xml:space="preserve">In fact, according to the data, Bryce Canyon had </w:t>
       </w:r>
       <w:r>
-        <w:t xml:space="preserve">almost 14 times the </w:t>
-      </w:r>
-      <w:r>
-        <w:lastRenderedPageBreak/>
-        <w:t>observation density</w:t>
+        <w:t>almost 14 times the observation density</w:t>
       </w:r>
       <w:r>
         <w:t xml:space="preserve"> of the next nearest park</w:t>
@@ -1132,10 +1449,24 @@
         <w:t xml:space="preserve">density </w:t>
       </w:r>
       <w:r>
-        <w:t>for such a small park</w:t>
-      </w:r>
-      <w:r>
-        <w:t>, and pushes Bryce up on the list of parks I want to take my family camping in.</w:t>
+        <w:t xml:space="preserve">for such a small </w:t>
+      </w:r>
+      <w:proofErr w:type="gramStart"/>
+      <w:r>
+        <w:t>park</w:t>
+      </w:r>
+      <w:r>
+        <w:t>, and</w:t>
+      </w:r>
+      <w:proofErr w:type="gramEnd"/>
+      <w:r>
+        <w:t xml:space="preserve"> pushes Bryce up on the list of parks I want </w:t>
+      </w:r>
+      <w:r>
+        <w:t>my family to visit</w:t>
+      </w:r>
+      <w:r>
+        <w:t>.</w:t>
       </w:r>
     </w:p>
     <w:p>
@@ -1160,124 +1491,6 @@
                 <pic:pic xmlns:pic="http://schemas.openxmlformats.org/drawingml/2006/picture">
                   <pic:nvPicPr>
                     <pic:cNvPr id="0" name="Picture 3"/>
-                    <pic:cNvPicPr>
-                      <a:picLocks noChangeAspect="1" noChangeArrowheads="1"/>
-                    </pic:cNvPicPr>
-                  </pic:nvPicPr>
-                  <pic:blipFill>
-                    <a:blip r:embed="rId13" cstate="print">
-                      <a:extLst>
-                        <a:ext uri="{28A0092B-C50C-407E-A947-70E740481C1C}">
-                          <a14:useLocalDpi xmlns:a14="http://schemas.microsoft.com/office/drawing/2010/main" val="0"/>
-                        </a:ext>
-                      </a:extLst>
-                    </a:blip>
-                    <a:srcRect/>
-                    <a:stretch>
-                      <a:fillRect/>
-                    </a:stretch>
-                  </pic:blipFill>
-                  <pic:spPr bwMode="auto">
-                    <a:xfrm>
-                      <a:off x="0" y="0"/>
-                      <a:ext cx="5935980" cy="1485900"/>
-                    </a:xfrm>
-                    <a:prstGeom prst="rect">
-                      <a:avLst/>
-                    </a:prstGeom>
-                    <a:noFill/>
-                    <a:ln>
-                      <a:noFill/>
-                    </a:ln>
-                  </pic:spPr>
-                </pic:pic>
-              </a:graphicData>
-            </a:graphic>
-          </wp:inline>
-        </w:drawing>
-      </w:r>
-    </w:p>
-    <w:p>
-      <w:pPr>
-        <w:pStyle w:val="graf"/>
-        <w:jc w:val="center"/>
-      </w:pPr>
-      <w:r>
-        <w:rPr>
-          <w:noProof/>
-        </w:rPr>
-        <w:drawing>
-          <wp:inline distT="0" distB="0" distL="0" distR="0" wp14:anchorId="7240BECE" wp14:editId="40CAE0A0">
-            <wp:extent cx="5935980" cy="1485900"/>
-            <wp:effectExtent l="0" t="0" r="0" b="0"/>
-            <wp:docPr id="17" name="Picture 17"/>
-            <wp:cNvGraphicFramePr>
-              <a:graphicFrameLocks xmlns:a="http://schemas.openxmlformats.org/drawingml/2006/main" noChangeAspect="1"/>
-            </wp:cNvGraphicFramePr>
-            <a:graphic xmlns:a="http://schemas.openxmlformats.org/drawingml/2006/main">
-              <a:graphicData uri="http://schemas.openxmlformats.org/drawingml/2006/picture">
-                <pic:pic xmlns:pic="http://schemas.openxmlformats.org/drawingml/2006/picture">
-                  <pic:nvPicPr>
-                    <pic:cNvPr id="0" name="Picture 8"/>
-                    <pic:cNvPicPr>
-                      <a:picLocks noChangeAspect="1" noChangeArrowheads="1"/>
-                    </pic:cNvPicPr>
-                  </pic:nvPicPr>
-                  <pic:blipFill>
-                    <a:blip r:embed="rId14" cstate="print">
-                      <a:extLst>
-                        <a:ext uri="{28A0092B-C50C-407E-A947-70E740481C1C}">
-                          <a14:useLocalDpi xmlns:a14="http://schemas.microsoft.com/office/drawing/2010/main" val="0"/>
-                        </a:ext>
-                      </a:extLst>
-                    </a:blip>
-                    <a:srcRect/>
-                    <a:stretch>
-                      <a:fillRect/>
-                    </a:stretch>
-                  </pic:blipFill>
-                  <pic:spPr bwMode="auto">
-                    <a:xfrm>
-                      <a:off x="0" y="0"/>
-                      <a:ext cx="5935980" cy="1485900"/>
-                    </a:xfrm>
-                    <a:prstGeom prst="rect">
-                      <a:avLst/>
-                    </a:prstGeom>
-                    <a:noFill/>
-                    <a:ln>
-                      <a:noFill/>
-                    </a:ln>
-                  </pic:spPr>
-                </pic:pic>
-              </a:graphicData>
-            </a:graphic>
-          </wp:inline>
-        </w:drawing>
-      </w:r>
-    </w:p>
-    <w:p>
-      <w:pPr>
-        <w:pStyle w:val="graf"/>
-        <w:jc w:val="center"/>
-      </w:pPr>
-      <w:r>
-        <w:rPr>
-          <w:noProof/>
-        </w:rPr>
-        <w:drawing>
-          <wp:inline distT="0" distB="0" distL="0" distR="0" wp14:anchorId="1A9B29AB" wp14:editId="1E571BBC">
-            <wp:extent cx="5935980" cy="1485900"/>
-            <wp:effectExtent l="0" t="0" r="0" b="0"/>
-            <wp:docPr id="27" name="Picture 27"/>
-            <wp:cNvGraphicFramePr>
-              <a:graphicFrameLocks xmlns:a="http://schemas.openxmlformats.org/drawingml/2006/main" noChangeAspect="1"/>
-            </wp:cNvGraphicFramePr>
-            <a:graphic xmlns:a="http://schemas.openxmlformats.org/drawingml/2006/main">
-              <a:graphicData uri="http://schemas.openxmlformats.org/drawingml/2006/picture">
-                <pic:pic xmlns:pic="http://schemas.openxmlformats.org/drawingml/2006/picture">
-                  <pic:nvPicPr>
-                    <pic:cNvPr id="0" name="Picture 10"/>
                     <pic:cNvPicPr>
                       <a:picLocks noChangeAspect="1" noChangeArrowheads="1"/>
                     </pic:cNvPicPr>
@@ -1320,43 +1533,161 @@
         <w:pStyle w:val="graf"/>
         <w:jc w:val="center"/>
       </w:pPr>
-    </w:p>
-    <w:p>
-      <w:pPr>
-        <w:pStyle w:val="graf"/>
-      </w:pPr>
-      <w:r>
-        <w:t>O</w:t>
-      </w:r>
-      <w:r>
-        <w:t xml:space="preserve">bservations </w:t>
-      </w:r>
-      <w:r>
-        <w:t xml:space="preserve">for </w:t>
-      </w:r>
-      <w:r>
-        <w:t xml:space="preserve">protected status by park </w:t>
-      </w:r>
-      <w:r>
-        <w:t xml:space="preserve">stays on trend </w:t>
-      </w:r>
-      <w:r>
-        <w:t xml:space="preserve">– mirroring </w:t>
-      </w:r>
-      <w:r>
-        <w:t>the total observations by park.</w:t>
-      </w:r>
-    </w:p>
-    <w:p>
-      <w:pPr>
-        <w:pStyle w:val="graf"/>
-        <w:jc w:val="center"/>
-      </w:pPr>
       <w:r>
         <w:rPr>
           <w:noProof/>
         </w:rPr>
         <w:lastRenderedPageBreak/>
+        <w:drawing>
+          <wp:inline distT="0" distB="0" distL="0" distR="0" wp14:anchorId="7240BECE" wp14:editId="40CAE0A0">
+            <wp:extent cx="5935980" cy="1485900"/>
+            <wp:effectExtent l="0" t="0" r="0" b="0"/>
+            <wp:docPr id="17" name="Picture 17"/>
+            <wp:cNvGraphicFramePr>
+              <a:graphicFrameLocks xmlns:a="http://schemas.openxmlformats.org/drawingml/2006/main" noChangeAspect="1"/>
+            </wp:cNvGraphicFramePr>
+            <a:graphic xmlns:a="http://schemas.openxmlformats.org/drawingml/2006/main">
+              <a:graphicData uri="http://schemas.openxmlformats.org/drawingml/2006/picture">
+                <pic:pic xmlns:pic="http://schemas.openxmlformats.org/drawingml/2006/picture">
+                  <pic:nvPicPr>
+                    <pic:cNvPr id="0" name="Picture 8"/>
+                    <pic:cNvPicPr>
+                      <a:picLocks noChangeAspect="1" noChangeArrowheads="1"/>
+                    </pic:cNvPicPr>
+                  </pic:nvPicPr>
+                  <pic:blipFill>
+                    <a:blip r:embed="rId16" cstate="print">
+                      <a:extLst>
+                        <a:ext uri="{28A0092B-C50C-407E-A947-70E740481C1C}">
+                          <a14:useLocalDpi xmlns:a14="http://schemas.microsoft.com/office/drawing/2010/main" val="0"/>
+                        </a:ext>
+                      </a:extLst>
+                    </a:blip>
+                    <a:srcRect/>
+                    <a:stretch>
+                      <a:fillRect/>
+                    </a:stretch>
+                  </pic:blipFill>
+                  <pic:spPr bwMode="auto">
+                    <a:xfrm>
+                      <a:off x="0" y="0"/>
+                      <a:ext cx="5935980" cy="1485900"/>
+                    </a:xfrm>
+                    <a:prstGeom prst="rect">
+                      <a:avLst/>
+                    </a:prstGeom>
+                    <a:noFill/>
+                    <a:ln>
+                      <a:noFill/>
+                    </a:ln>
+                  </pic:spPr>
+                </pic:pic>
+              </a:graphicData>
+            </a:graphic>
+          </wp:inline>
+        </w:drawing>
+      </w:r>
+    </w:p>
+    <w:p>
+      <w:pPr>
+        <w:pStyle w:val="graf"/>
+        <w:jc w:val="center"/>
+      </w:pPr>
+      <w:r>
+        <w:rPr>
+          <w:noProof/>
+        </w:rPr>
+        <w:drawing>
+          <wp:inline distT="0" distB="0" distL="0" distR="0" wp14:anchorId="1A9B29AB" wp14:editId="1E571BBC">
+            <wp:extent cx="5935980" cy="1485900"/>
+            <wp:effectExtent l="0" t="0" r="0" b="0"/>
+            <wp:docPr id="27" name="Picture 27"/>
+            <wp:cNvGraphicFramePr>
+              <a:graphicFrameLocks xmlns:a="http://schemas.openxmlformats.org/drawingml/2006/main" noChangeAspect="1"/>
+            </wp:cNvGraphicFramePr>
+            <a:graphic xmlns:a="http://schemas.openxmlformats.org/drawingml/2006/main">
+              <a:graphicData uri="http://schemas.openxmlformats.org/drawingml/2006/picture">
+                <pic:pic xmlns:pic="http://schemas.openxmlformats.org/drawingml/2006/picture">
+                  <pic:nvPicPr>
+                    <pic:cNvPr id="0" name="Picture 10"/>
+                    <pic:cNvPicPr>
+                      <a:picLocks noChangeAspect="1" noChangeArrowheads="1"/>
+                    </pic:cNvPicPr>
+                  </pic:nvPicPr>
+                  <pic:blipFill>
+                    <a:blip r:embed="rId17" cstate="print">
+                      <a:extLst>
+                        <a:ext uri="{28A0092B-C50C-407E-A947-70E740481C1C}">
+                          <a14:useLocalDpi xmlns:a14="http://schemas.microsoft.com/office/drawing/2010/main" val="0"/>
+                        </a:ext>
+                      </a:extLst>
+                    </a:blip>
+                    <a:srcRect/>
+                    <a:stretch>
+                      <a:fillRect/>
+                    </a:stretch>
+                  </pic:blipFill>
+                  <pic:spPr bwMode="auto">
+                    <a:xfrm>
+                      <a:off x="0" y="0"/>
+                      <a:ext cx="5935980" cy="1485900"/>
+                    </a:xfrm>
+                    <a:prstGeom prst="rect">
+                      <a:avLst/>
+                    </a:prstGeom>
+                    <a:noFill/>
+                    <a:ln>
+                      <a:noFill/>
+                    </a:ln>
+                  </pic:spPr>
+                </pic:pic>
+              </a:graphicData>
+            </a:graphic>
+          </wp:inline>
+        </w:drawing>
+      </w:r>
+    </w:p>
+    <w:p>
+      <w:pPr>
+        <w:pStyle w:val="graf"/>
+        <w:jc w:val="center"/>
+      </w:pPr>
+    </w:p>
+    <w:p>
+      <w:pPr>
+        <w:pStyle w:val="graf"/>
+      </w:pPr>
+      <w:r>
+        <w:t>O</w:t>
+      </w:r>
+      <w:r>
+        <w:t xml:space="preserve">bservations </w:t>
+      </w:r>
+      <w:r>
+        <w:t xml:space="preserve">for </w:t>
+      </w:r>
+      <w:r>
+        <w:t xml:space="preserve">protected status by park </w:t>
+      </w:r>
+      <w:r>
+        <w:t xml:space="preserve">stays on trend </w:t>
+      </w:r>
+      <w:r>
+        <w:t xml:space="preserve">– mirroring </w:t>
+      </w:r>
+      <w:r>
+        <w:t>the total observations by park.</w:t>
+      </w:r>
+    </w:p>
+    <w:p>
+      <w:pPr>
+        <w:pStyle w:val="graf"/>
+        <w:jc w:val="center"/>
+      </w:pPr>
+      <w:r>
+        <w:rPr>
+          <w:noProof/>
+        </w:rPr>
         <w:drawing>
           <wp:inline distT="0" distB="0" distL="0" distR="0" wp14:anchorId="1BCE5FE6" wp14:editId="6F7D9D7B">
             <wp:extent cx="5943600" cy="3352800"/>
@@ -1375,7 +1706,7 @@
                     </pic:cNvPicPr>
                   </pic:nvPicPr>
                   <pic:blipFill>
-                    <a:blip r:embed="rId16" cstate="print">
+                    <a:blip r:embed="rId18" cstate="print">
                       <a:extLst>
                         <a:ext uri="{28A0092B-C50C-407E-A947-70E740481C1C}">
                           <a14:useLocalDpi xmlns:a14="http://schemas.microsoft.com/office/drawing/2010/main" val="0"/>
@@ -1412,16 +1743,42 @@
         <w:pStyle w:val="graf"/>
       </w:pPr>
       <w:r>
-        <w:t xml:space="preserve">And looking at the observations </w:t>
-      </w:r>
-      <w:r>
-        <w:t>across the different species’ categories again looks similar.</w:t>
-      </w:r>
-    </w:p>
-    <w:p>
-      <w:pPr>
-        <w:pStyle w:val="graf"/>
-      </w:pPr>
+        <w:t xml:space="preserve">Given the geographic diversity of the parks, one might expect that they contain vastly different amounts of species. However, that is not the case. </w:t>
+      </w:r>
+      <w:r>
+        <w:t xml:space="preserve">They </w:t>
+      </w:r>
+      <w:r>
+        <w:t xml:space="preserve">observations by </w:t>
+      </w:r>
+      <w:r>
+        <w:t xml:space="preserve">species category </w:t>
+      </w:r>
+      <w:r>
+        <w:t xml:space="preserve">again </w:t>
+      </w:r>
+      <w:r>
+        <w:lastRenderedPageBreak/>
+        <w:t xml:space="preserve">mirror the Parks’ overall observation numbers. </w:t>
+      </w:r>
+      <w:r>
+        <w:t xml:space="preserve">And a similar pattern emerges when we view </w:t>
+      </w:r>
+      <w:r>
+        <w:t xml:space="preserve">all </w:t>
+      </w:r>
+      <w:r>
+        <w:t>distribution</w:t>
+      </w:r>
+      <w:r>
+        <w:t>s</w:t>
+      </w:r>
+      <w:r>
+        <w:t xml:space="preserve"> of </w:t>
+      </w:r>
+      <w:r>
+        <w:t>all animal classes across all parks.</w:t>
+      </w:r>
     </w:p>
     <w:p>
       <w:pPr>
@@ -1432,12 +1789,11 @@
         <w:rPr>
           <w:noProof/>
         </w:rPr>
-        <w:lastRenderedPageBreak/>
         <w:drawing>
-          <wp:inline distT="0" distB="0" distL="0" distR="0" wp14:anchorId="10680688" wp14:editId="49172895">
-            <wp:extent cx="5943600" cy="4244340"/>
-            <wp:effectExtent l="0" t="0" r="0" b="0"/>
-            <wp:docPr id="29" name="Picture 29"/>
+          <wp:inline distT="0" distB="0" distL="0" distR="0" wp14:anchorId="01578F38" wp14:editId="06DEFE67">
+            <wp:extent cx="5943600" cy="7134860"/>
+            <wp:effectExtent l="0" t="0" r="0" b="8890"/>
+            <wp:docPr id="25" name="Picture 25"/>
             <wp:cNvGraphicFramePr>
               <a:graphicFrameLocks xmlns:a="http://schemas.openxmlformats.org/drawingml/2006/main" noChangeAspect="1"/>
             </wp:cNvGraphicFramePr>
@@ -1445,13 +1801,117 @@
               <a:graphicData uri="http://schemas.openxmlformats.org/drawingml/2006/picture">
                 <pic:pic xmlns:pic="http://schemas.openxmlformats.org/drawingml/2006/picture">
                   <pic:nvPicPr>
-                    <pic:cNvPr id="0" name="Picture 12"/>
+                    <pic:cNvPr id="0" name="Picture 11"/>
                     <pic:cNvPicPr>
                       <a:picLocks noChangeAspect="1" noChangeArrowheads="1"/>
                     </pic:cNvPicPr>
                   </pic:nvPicPr>
                   <pic:blipFill>
-                    <a:blip r:embed="rId17" cstate="print">
+                    <a:blip r:embed="rId19" cstate="print">
+                      <a:extLst>
+                        <a:ext uri="{28A0092B-C50C-407E-A947-70E740481C1C}">
+                          <a14:useLocalDpi xmlns:a14="http://schemas.microsoft.com/office/drawing/2010/main" val="0"/>
+                        </a:ext>
+                      </a:extLst>
+                    </a:blip>
+                    <a:srcRect/>
+                    <a:stretch>
+                      <a:fillRect/>
+                    </a:stretch>
+                  </pic:blipFill>
+                  <pic:spPr bwMode="auto">
+                    <a:xfrm>
+                      <a:off x="0" y="0"/>
+                      <a:ext cx="5943600" cy="7134860"/>
+                    </a:xfrm>
+                    <a:prstGeom prst="rect">
+                      <a:avLst/>
+                    </a:prstGeom>
+                    <a:noFill/>
+                    <a:ln>
+                      <a:noFill/>
+                    </a:ln>
+                  </pic:spPr>
+                </pic:pic>
+              </a:graphicData>
+            </a:graphic>
+          </wp:inline>
+        </w:drawing>
+      </w:r>
+    </w:p>
+    <w:p>
+      <w:pPr>
+        <w:pStyle w:val="graf"/>
+      </w:pPr>
+    </w:p>
+    <w:p>
+      <w:pPr>
+        <w:pStyle w:val="graf"/>
+        <w:jc w:val="center"/>
+      </w:pPr>
+    </w:p>
+    <w:p>
+      <w:pPr>
+        <w:pStyle w:val="graf"/>
+      </w:pPr>
+    </w:p>
+    <w:p>
+      <w:pPr>
+        <w:pStyle w:val="graf"/>
+      </w:pPr>
+    </w:p>
+    <w:p>
+      <w:pPr>
+        <w:pStyle w:val="graf"/>
+      </w:pPr>
+    </w:p>
+    <w:p>
+      <w:pPr>
+        <w:pStyle w:val="graf"/>
+      </w:pPr>
+    </w:p>
+    <w:p>
+      <w:pPr>
+        <w:pStyle w:val="graf"/>
+      </w:pPr>
+    </w:p>
+    <w:p>
+      <w:pPr>
+        <w:pStyle w:val="graf"/>
+      </w:pPr>
+    </w:p>
+    <w:p>
+      <w:pPr>
+        <w:pStyle w:val="graf"/>
+      </w:pPr>
+    </w:p>
+    <w:p>
+      <w:pPr>
+        <w:pStyle w:val="graf"/>
+      </w:pPr>
+      <w:r>
+        <w:rPr>
+          <w:noProof/>
+        </w:rPr>
+        <w:drawing>
+          <wp:inline distT="0" distB="0" distL="0" distR="0" wp14:anchorId="37E678BA" wp14:editId="5083A9AE">
+            <wp:extent cx="5943600" cy="4244340"/>
+            <wp:effectExtent l="0" t="0" r="0" b="0"/>
+            <wp:docPr id="23" name="Picture 23"/>
+            <wp:cNvGraphicFramePr>
+              <a:graphicFrameLocks xmlns:a="http://schemas.openxmlformats.org/drawingml/2006/main" noChangeAspect="1"/>
+            </wp:cNvGraphicFramePr>
+            <a:graphic xmlns:a="http://schemas.openxmlformats.org/drawingml/2006/main">
+              <a:graphicData uri="http://schemas.openxmlformats.org/drawingml/2006/picture">
+                <pic:pic xmlns:pic="http://schemas.openxmlformats.org/drawingml/2006/picture">
+                  <pic:nvPicPr>
+                    <pic:cNvPr id="0" name="Picture 16"/>
+                    <pic:cNvPicPr>
+                      <a:picLocks noChangeAspect="1" noChangeArrowheads="1"/>
+                    </pic:cNvPicPr>
+                  </pic:nvPicPr>
+                  <pic:blipFill>
+                    <a:blip r:embed="rId20" cstate="print">
                       <a:extLst>
                         <a:ext uri="{28A0092B-C50C-407E-A947-70E740481C1C}">
                           <a14:useLocalDpi xmlns:a14="http://schemas.microsoft.com/office/drawing/2010/main" val="0"/>
@@ -1488,55 +1948,23 @@
         <w:pStyle w:val="graf"/>
       </w:pPr>
       <w:r>
-        <w:t xml:space="preserve">Given the geographic diversity of the parks, one might expect that they contain vastly different amounts of endangered species. However, that is not the case. </w:t>
-      </w:r>
-      <w:r>
-        <w:t xml:space="preserve">They </w:t>
-      </w:r>
-      <w:r>
-        <w:t xml:space="preserve">observations by status again mirror the Parks’ overall observation numbers. </w:t>
-      </w:r>
-    </w:p>
-    <w:p>
-      <w:pPr>
-        <w:pStyle w:val="graf"/>
-        <w:jc w:val="center"/>
-      </w:pPr>
-    </w:p>
-    <w:p>
-      <w:pPr>
-        <w:pStyle w:val="graf"/>
-      </w:pPr>
-    </w:p>
-    <w:p>
-      <w:pPr>
-        <w:pStyle w:val="graf"/>
-      </w:pPr>
-    </w:p>
-    <w:p>
-      <w:pPr>
-        <w:pStyle w:val="graf"/>
-      </w:pPr>
-    </w:p>
-    <w:p>
-      <w:pPr>
-        <w:pStyle w:val="graf"/>
-      </w:pPr>
-    </w:p>
-    <w:p>
-      <w:pPr>
-        <w:pStyle w:val="graf"/>
-      </w:pPr>
-    </w:p>
-    <w:p>
-      <w:pPr>
-        <w:pStyle w:val="graf"/>
-      </w:pPr>
-    </w:p>
-    <w:p>
-      <w:pPr>
-        <w:pStyle w:val="graf"/>
-      </w:pPr>
+        <w:t xml:space="preserve">So </w:t>
+      </w:r>
+      <w:r>
+        <w:t xml:space="preserve">far, the data </w:t>
+      </w:r>
+      <w:r>
+        <w:t>is looking a bit boring</w:t>
+      </w:r>
+      <w:r>
+        <w:t xml:space="preserve">. I’m honestly starting to question the validity of the dataset itself (which I still do). But let’s keep pushing on and see if there’s anything interesting </w:t>
+      </w:r>
+      <w:r>
+        <w:t xml:space="preserve">to </w:t>
+      </w:r>
+      <w:r>
+        <w:t>uncover.</w:t>
+      </w:r>
     </w:p>
     <w:p>
       <w:pPr>
@@ -1548,10 +1976,10 @@
         </w:rPr>
         <w:lastRenderedPageBreak/>
         <w:drawing>
-          <wp:inline distT="0" distB="0" distL="0" distR="0" wp14:anchorId="37E678BA" wp14:editId="5083A9AE">
-            <wp:extent cx="5943600" cy="4244340"/>
+          <wp:inline distT="0" distB="0" distL="0" distR="0" wp14:anchorId="793E4CAC" wp14:editId="6062DD55">
+            <wp:extent cx="5989320" cy="2918460"/>
             <wp:effectExtent l="0" t="0" r="0" b="0"/>
-            <wp:docPr id="23" name="Picture 23"/>
+            <wp:docPr id="31" name="Picture 31"/>
             <wp:cNvGraphicFramePr>
               <a:graphicFrameLocks xmlns:a="http://schemas.openxmlformats.org/drawingml/2006/main" noChangeAspect="1"/>
             </wp:cNvGraphicFramePr>
@@ -1559,13 +1987,706 @@
               <a:graphicData uri="http://schemas.openxmlformats.org/drawingml/2006/picture">
                 <pic:pic xmlns:pic="http://schemas.openxmlformats.org/drawingml/2006/picture">
                   <pic:nvPicPr>
-                    <pic:cNvPr id="0" name="Picture 16"/>
+                    <pic:cNvPr id="0" name="Picture 14"/>
                     <pic:cNvPicPr>
                       <a:picLocks noChangeAspect="1" noChangeArrowheads="1"/>
                     </pic:cNvPicPr>
                   </pic:nvPicPr>
                   <pic:blipFill>
-                    <a:blip r:embed="rId18" cstate="print">
+                    <a:blip r:embed="rId21" cstate="print">
+                      <a:extLst>
+                        <a:ext uri="{28A0092B-C50C-407E-A947-70E740481C1C}">
+                          <a14:useLocalDpi xmlns:a14="http://schemas.microsoft.com/office/drawing/2010/main" val="0"/>
+                        </a:ext>
+                      </a:extLst>
+                    </a:blip>
+                    <a:srcRect/>
+                    <a:stretch>
+                      <a:fillRect/>
+                    </a:stretch>
+                  </pic:blipFill>
+                  <pic:spPr bwMode="auto">
+                    <a:xfrm>
+                      <a:off x="0" y="0"/>
+                      <a:ext cx="5989320" cy="2918460"/>
+                    </a:xfrm>
+                    <a:prstGeom prst="rect">
+                      <a:avLst/>
+                    </a:prstGeom>
+                    <a:noFill/>
+                    <a:ln>
+                      <a:noFill/>
+                    </a:ln>
+                  </pic:spPr>
+                </pic:pic>
+              </a:graphicData>
+            </a:graphic>
+          </wp:inline>
+        </w:drawing>
+      </w:r>
+    </w:p>
+    <w:p>
+      <w:pPr>
+        <w:pStyle w:val="graf"/>
+      </w:pPr>
+      <w:r>
+        <w:t xml:space="preserve">Now we’re getting somewhere. </w:t>
+      </w:r>
+      <w:r>
+        <w:t xml:space="preserve">We can see </w:t>
+      </w:r>
+      <w:r>
+        <w:t xml:space="preserve">very clearly that birds are the only category that </w:t>
+      </w:r>
+      <w:r>
+        <w:t xml:space="preserve">have a portion of their population in recovery. We can also see that birds have no observations </w:t>
+      </w:r>
+      <w:r>
+        <w:t xml:space="preserve">of species who are threatened. That could be a good thing or a bad thing. It would be good if there were no threatened birds to </w:t>
+      </w:r>
+      <w:r>
+        <w:t xml:space="preserve">observe. It would be bad if no one counted any ‘threatened’ birds. Let’s see if the data contain any </w:t>
+      </w:r>
+      <w:r>
+        <w:t>threatened birds with no counts.</w:t>
+      </w:r>
+    </w:p>
+    <w:p>
+      <w:pPr>
+        <w:pStyle w:val="graf"/>
+        <w:rPr>
+          <w:b/>
+          <w:bCs/>
+        </w:rPr>
+      </w:pPr>
+      <w:r>
+        <w:rPr>
+          <w:b/>
+          <w:bCs/>
+          <w:noProof/>
+        </w:rPr>
+        <w:drawing>
+          <wp:inline distT="0" distB="0" distL="0" distR="0" wp14:anchorId="6A4678EC" wp14:editId="3970FDEF">
+            <wp:extent cx="5943600" cy="1558925"/>
+            <wp:effectExtent l="0" t="0" r="0" b="3175"/>
+            <wp:docPr id="34" name="Picture 34" descr="Graphical user interface, text, application, email&#10;&#10;Description automatically generated"/>
+            <wp:cNvGraphicFramePr>
+              <a:graphicFrameLocks xmlns:a="http://schemas.openxmlformats.org/drawingml/2006/main" noChangeAspect="1"/>
+            </wp:cNvGraphicFramePr>
+            <a:graphic xmlns:a="http://schemas.openxmlformats.org/drawingml/2006/main">
+              <a:graphicData uri="http://schemas.openxmlformats.org/drawingml/2006/picture">
+                <pic:pic xmlns:pic="http://schemas.openxmlformats.org/drawingml/2006/picture">
+                  <pic:nvPicPr>
+                    <pic:cNvPr id="34" name="Picture 34" descr="Graphical user interface, text, application, email&#10;&#10;Description automatically generated"/>
+                    <pic:cNvPicPr/>
+                  </pic:nvPicPr>
+                  <pic:blipFill>
+                    <a:blip r:embed="rId22"/>
+                    <a:stretch>
+                      <a:fillRect/>
+                    </a:stretch>
+                  </pic:blipFill>
+                  <pic:spPr>
+                    <a:xfrm>
+                      <a:off x="0" y="0"/>
+                      <a:ext cx="5943600" cy="1558925"/>
+                    </a:xfrm>
+                    <a:prstGeom prst="rect">
+                      <a:avLst/>
+                    </a:prstGeom>
+                  </pic:spPr>
+                </pic:pic>
+              </a:graphicData>
+            </a:graphic>
+          </wp:inline>
+        </w:drawing>
+      </w:r>
+    </w:p>
+    <w:p>
+      <w:pPr>
+        <w:pStyle w:val="graf"/>
+      </w:pPr>
+      <w:r>
+        <w:t xml:space="preserve">So good news! </w:t>
+      </w:r>
+      <w:r>
+        <w:t>The empty data frame tells us that t</w:t>
+      </w:r>
+      <w:r>
+        <w:t xml:space="preserve">here aren’t any birds </w:t>
+      </w:r>
+      <w:r>
+        <w:t xml:space="preserve">in the threatened conservation </w:t>
+      </w:r>
+      <w:r>
+        <w:t xml:space="preserve">status to count. </w:t>
+      </w:r>
+      <w:r>
+        <w:t xml:space="preserve">The bad news is that the birds are the only population with </w:t>
+      </w:r>
+      <w:r>
+        <w:rPr>
+          <w:i/>
+          <w:iCs/>
+        </w:rPr>
+        <w:t>any</w:t>
+      </w:r>
+      <w:r>
+        <w:t xml:space="preserve"> species in recovery. </w:t>
+      </w:r>
+      <w:r>
+        <w:t>However, there are other elements of silver lining here. Both reptiles and non</w:t>
+      </w:r>
+      <w:r>
+        <w:t xml:space="preserve">vascular plants </w:t>
+      </w:r>
+      <w:r>
+        <w:t xml:space="preserve">only have </w:t>
+      </w:r>
+      <w:r>
+        <w:t xml:space="preserve">observations in the species of concern categories – and none in the </w:t>
+      </w:r>
+      <w:r>
+        <w:t>threatened or endangered categories. To confirm that this is good news, let’s check the data once more.</w:t>
+      </w:r>
+    </w:p>
+    <w:p>
+      <w:pPr>
+        <w:pStyle w:val="graf"/>
+      </w:pPr>
+      <w:r>
+        <w:rPr>
+          <w:noProof/>
+        </w:rPr>
+        <w:lastRenderedPageBreak/>
+        <w:drawing>
+          <wp:inline distT="0" distB="0" distL="0" distR="0" wp14:anchorId="44542098" wp14:editId="6537D390">
+            <wp:extent cx="5943600" cy="1558925"/>
+            <wp:effectExtent l="0" t="0" r="0" b="3175"/>
+            <wp:docPr id="33" name="Picture 33" descr="Graphical user interface, text, application, email&#10;&#10;Description automatically generated"/>
+            <wp:cNvGraphicFramePr>
+              <a:graphicFrameLocks xmlns:a="http://schemas.openxmlformats.org/drawingml/2006/main" noChangeAspect="1"/>
+            </wp:cNvGraphicFramePr>
+            <a:graphic xmlns:a="http://schemas.openxmlformats.org/drawingml/2006/main">
+              <a:graphicData uri="http://schemas.openxmlformats.org/drawingml/2006/picture">
+                <pic:pic xmlns:pic="http://schemas.openxmlformats.org/drawingml/2006/picture">
+                  <pic:nvPicPr>
+                    <pic:cNvPr id="33" name="Picture 33" descr="Graphical user interface, text, application, email&#10;&#10;Description automatically generated"/>
+                    <pic:cNvPicPr/>
+                  </pic:nvPicPr>
+                  <pic:blipFill>
+                    <a:blip r:embed="rId23"/>
+                    <a:stretch>
+                      <a:fillRect/>
+                    </a:stretch>
+                  </pic:blipFill>
+                  <pic:spPr>
+                    <a:xfrm>
+                      <a:off x="0" y="0"/>
+                      <a:ext cx="5943600" cy="1558925"/>
+                    </a:xfrm>
+                    <a:prstGeom prst="rect">
+                      <a:avLst/>
+                    </a:prstGeom>
+                  </pic:spPr>
+                </pic:pic>
+              </a:graphicData>
+            </a:graphic>
+          </wp:inline>
+        </w:drawing>
+      </w:r>
+    </w:p>
+    <w:p>
+      <w:pPr>
+        <w:pStyle w:val="graf"/>
+      </w:pPr>
+      <w:r>
+        <w:rPr>
+          <w:noProof/>
+        </w:rPr>
+        <w:drawing>
+          <wp:inline distT="0" distB="0" distL="0" distR="0" wp14:anchorId="72B7E6C1" wp14:editId="6AED64BA">
+            <wp:extent cx="5943600" cy="1525270"/>
+            <wp:effectExtent l="0" t="0" r="0" b="0"/>
+            <wp:docPr id="35" name="Picture 35" descr="Graphical user interface, text, application, email&#10;&#10;Description automatically generated"/>
+            <wp:cNvGraphicFramePr>
+              <a:graphicFrameLocks xmlns:a="http://schemas.openxmlformats.org/drawingml/2006/main" noChangeAspect="1"/>
+            </wp:cNvGraphicFramePr>
+            <a:graphic xmlns:a="http://schemas.openxmlformats.org/drawingml/2006/main">
+              <a:graphicData uri="http://schemas.openxmlformats.org/drawingml/2006/picture">
+                <pic:pic xmlns:pic="http://schemas.openxmlformats.org/drawingml/2006/picture">
+                  <pic:nvPicPr>
+                    <pic:cNvPr id="35" name="Picture 35" descr="Graphical user interface, text, application, email&#10;&#10;Description automatically generated"/>
+                    <pic:cNvPicPr/>
+                  </pic:nvPicPr>
+                  <pic:blipFill>
+                    <a:blip r:embed="rId24"/>
+                    <a:stretch>
+                      <a:fillRect/>
+                    </a:stretch>
+                  </pic:blipFill>
+                  <pic:spPr>
+                    <a:xfrm>
+                      <a:off x="0" y="0"/>
+                      <a:ext cx="5943600" cy="1525270"/>
+                    </a:xfrm>
+                    <a:prstGeom prst="rect">
+                      <a:avLst/>
+                    </a:prstGeom>
+                  </pic:spPr>
+                </pic:pic>
+              </a:graphicData>
+            </a:graphic>
+          </wp:inline>
+        </w:drawing>
+      </w:r>
+    </w:p>
+    <w:p>
+      <w:pPr>
+        <w:pStyle w:val="graf"/>
+      </w:pPr>
+      <w:r>
+        <w:t>Great!</w:t>
+      </w:r>
+      <w:r>
+        <w:t xml:space="preserve"> </w:t>
+      </w:r>
+      <w:r>
+        <w:t xml:space="preserve">With no species to count in these categories, </w:t>
+      </w:r>
+      <w:r>
+        <w:t>we can truly feel good about this news.</w:t>
+      </w:r>
+      <w:r>
+        <w:t xml:space="preserve"> </w:t>
+      </w:r>
+      <w:proofErr w:type="gramStart"/>
+      <w:r>
+        <w:t>Let’s  now</w:t>
+      </w:r>
+      <w:proofErr w:type="gramEnd"/>
+      <w:r>
+        <w:t xml:space="preserve"> look at the breakdown</w:t>
+      </w:r>
+      <w:r>
+        <w:t>s</w:t>
+      </w:r>
+      <w:r>
+        <w:t xml:space="preserve"> of </w:t>
+      </w:r>
+      <w:r>
+        <w:t xml:space="preserve">protected </w:t>
+      </w:r>
+      <w:r>
+        <w:t xml:space="preserve">status </w:t>
+      </w:r>
+      <w:r>
+        <w:t xml:space="preserve">across </w:t>
+      </w:r>
+      <w:r>
+        <w:t xml:space="preserve">species </w:t>
+      </w:r>
+      <w:r>
+        <w:t>categories</w:t>
+      </w:r>
+      <w:r>
+        <w:t>.</w:t>
+      </w:r>
+    </w:p>
+    <w:p>
+      <w:pPr>
+        <w:pStyle w:val="graf"/>
+        <w:jc w:val="center"/>
+      </w:pPr>
+    </w:p>
+    <w:p>
+      <w:pPr>
+        <w:pStyle w:val="graf"/>
+        <w:jc w:val="center"/>
+      </w:pPr>
+      <w:r>
+        <w:rPr>
+          <w:noProof/>
+        </w:rPr>
+        <w:drawing>
+          <wp:inline distT="0" distB="0" distL="0" distR="0" wp14:anchorId="067BDE27" wp14:editId="7BFF01E3">
+            <wp:extent cx="5943600" cy="3162300"/>
+            <wp:effectExtent l="0" t="0" r="0" b="0"/>
+            <wp:docPr id="42" name="Picture 42"/>
+            <wp:cNvGraphicFramePr>
+              <a:graphicFrameLocks xmlns:a="http://schemas.openxmlformats.org/drawingml/2006/main" noChangeAspect="1"/>
+            </wp:cNvGraphicFramePr>
+            <a:graphic xmlns:a="http://schemas.openxmlformats.org/drawingml/2006/main">
+              <a:graphicData uri="http://schemas.openxmlformats.org/drawingml/2006/picture">
+                <pic:pic xmlns:pic="http://schemas.openxmlformats.org/drawingml/2006/picture">
+                  <pic:nvPicPr>
+                    <pic:cNvPr id="0" name="Picture 21"/>
+                    <pic:cNvPicPr>
+                      <a:picLocks noChangeAspect="1" noChangeArrowheads="1"/>
+                    </pic:cNvPicPr>
+                  </pic:nvPicPr>
+                  <pic:blipFill>
+                    <a:blip r:embed="rId25" cstate="print">
+                      <a:extLst>
+                        <a:ext uri="{28A0092B-C50C-407E-A947-70E740481C1C}">
+                          <a14:useLocalDpi xmlns:a14="http://schemas.microsoft.com/office/drawing/2010/main" val="0"/>
+                        </a:ext>
+                      </a:extLst>
+                    </a:blip>
+                    <a:srcRect/>
+                    <a:stretch>
+                      <a:fillRect/>
+                    </a:stretch>
+                  </pic:blipFill>
+                  <pic:spPr bwMode="auto">
+                    <a:xfrm>
+                      <a:off x="0" y="0"/>
+                      <a:ext cx="5943600" cy="3162300"/>
+                    </a:xfrm>
+                    <a:prstGeom prst="rect">
+                      <a:avLst/>
+                    </a:prstGeom>
+                    <a:noFill/>
+                    <a:ln>
+                      <a:noFill/>
+                    </a:ln>
+                  </pic:spPr>
+                </pic:pic>
+              </a:graphicData>
+            </a:graphic>
+          </wp:inline>
+        </w:drawing>
+      </w:r>
+    </w:p>
+    <w:p>
+      <w:pPr>
+        <w:pStyle w:val="graf"/>
+      </w:pPr>
+      <w:r>
+        <w:t xml:space="preserve">This view illustrates </w:t>
+      </w:r>
+      <w:proofErr w:type="gramStart"/>
+      <w:r>
+        <w:t>that mammals</w:t>
+      </w:r>
+      <w:proofErr w:type="gramEnd"/>
+      <w:r>
+        <w:t xml:space="preserve"> </w:t>
+      </w:r>
+      <w:r>
+        <w:t xml:space="preserve">(the group that we humans happen to be a part of) seem to be the group currently most </w:t>
+      </w:r>
+      <w:r>
+        <w:t xml:space="preserve">at risk. There are </w:t>
+      </w:r>
+      <w:r>
+        <w:t xml:space="preserve">176 individual species of mammal in the data. Of the total, </w:t>
+      </w:r>
+      <w:r>
+        <w:t>83% have no protection status (None)</w:t>
+      </w:r>
+      <w:r>
+        <w:t xml:space="preserve"> leaving </w:t>
+      </w:r>
+      <w:r>
+        <w:t>27% as protected</w:t>
+      </w:r>
+      <w:r>
+        <w:t xml:space="preserve">. Of the </w:t>
+      </w:r>
+      <w:r>
+        <w:t>protected</w:t>
+      </w:r>
+      <w:r>
+        <w:t xml:space="preserve">, 13% are </w:t>
+      </w:r>
+      <w:r>
+        <w:lastRenderedPageBreak/>
+        <w:t xml:space="preserve">species of concern, </w:t>
+      </w:r>
+      <w:r>
+        <w:t>1% are threatened, and 3% are endangered.</w:t>
+      </w:r>
+      <w:r>
+        <w:t xml:space="preserve"> </w:t>
+      </w:r>
+      <w:r>
+        <w:t xml:space="preserve">While the prognosis for birds above was leaning positive, it appears that (as a percentage of the individual species) </w:t>
+      </w:r>
+      <w:r>
+        <w:t xml:space="preserve">they don’t fare as well. </w:t>
+      </w:r>
+      <w:r>
+        <w:t xml:space="preserve">Of the 488 species of birds in the data, </w:t>
+      </w:r>
+      <w:r>
+        <w:t>14% are species of concern, and 1% are endangered.</w:t>
+      </w:r>
+      <w:r>
+        <w:t xml:space="preserve"> As we can see below, </w:t>
+      </w:r>
+      <w:r>
+        <w:t xml:space="preserve">the trend is </w:t>
+      </w:r>
+      <w:r>
+        <w:t>similar</w:t>
+      </w:r>
+      <w:r>
+        <w:t xml:space="preserve"> if we choose to look at observations of species within each category.</w:t>
+      </w:r>
+    </w:p>
+    <w:p>
+      <w:pPr>
+        <w:pStyle w:val="graf"/>
+      </w:pPr>
+      <w:r>
+        <w:rPr>
+          <w:noProof/>
+        </w:rPr>
+        <w:drawing>
+          <wp:inline distT="0" distB="0" distL="0" distR="0" wp14:anchorId="0A43A807" wp14:editId="14A7C429">
+            <wp:extent cx="5943600" cy="3162300"/>
+            <wp:effectExtent l="0" t="0" r="0" b="0"/>
+            <wp:docPr id="43" name="Picture 43" descr="A picture containing background pattern&#10;&#10;Description automatically generated"/>
+            <wp:cNvGraphicFramePr>
+              <a:graphicFrameLocks xmlns:a="http://schemas.openxmlformats.org/drawingml/2006/main" noChangeAspect="1"/>
+            </wp:cNvGraphicFramePr>
+            <a:graphic xmlns:a="http://schemas.openxmlformats.org/drawingml/2006/main">
+              <a:graphicData uri="http://schemas.openxmlformats.org/drawingml/2006/picture">
+                <pic:pic xmlns:pic="http://schemas.openxmlformats.org/drawingml/2006/picture">
+                  <pic:nvPicPr>
+                    <pic:cNvPr id="43" name="Picture 43" descr="A picture containing background pattern&#10;&#10;Description automatically generated"/>
+                    <pic:cNvPicPr>
+                      <a:picLocks noChangeAspect="1" noChangeArrowheads="1"/>
+                    </pic:cNvPicPr>
+                  </pic:nvPicPr>
+                  <pic:blipFill>
+                    <a:blip r:embed="rId26" cstate="print">
+                      <a:extLst>
+                        <a:ext uri="{28A0092B-C50C-407E-A947-70E740481C1C}">
+                          <a14:useLocalDpi xmlns:a14="http://schemas.microsoft.com/office/drawing/2010/main" val="0"/>
+                        </a:ext>
+                      </a:extLst>
+                    </a:blip>
+                    <a:srcRect/>
+                    <a:stretch>
+                      <a:fillRect/>
+                    </a:stretch>
+                  </pic:blipFill>
+                  <pic:spPr bwMode="auto">
+                    <a:xfrm>
+                      <a:off x="0" y="0"/>
+                      <a:ext cx="5943600" cy="3162300"/>
+                    </a:xfrm>
+                    <a:prstGeom prst="rect">
+                      <a:avLst/>
+                    </a:prstGeom>
+                    <a:noFill/>
+                    <a:ln>
+                      <a:noFill/>
+                    </a:ln>
+                  </pic:spPr>
+                </pic:pic>
+              </a:graphicData>
+            </a:graphic>
+          </wp:inline>
+        </w:drawing>
+      </w:r>
+    </w:p>
+    <w:p>
+      <w:pPr>
+        <w:pStyle w:val="graf"/>
+      </w:pPr>
+      <w:r>
+        <w:t xml:space="preserve">If one were advising policy makers based on this limited view of the data, one might recommend that </w:t>
+      </w:r>
+      <w:r>
+        <w:t>special attention be paid to the mammals, birds, fish</w:t>
+      </w:r>
+      <w:r>
+        <w:t>, and amphibians</w:t>
+      </w:r>
+      <w:r>
+        <w:t xml:space="preserve">, as the reptiles, vascular plants and nonvascular plants all seem to be performing </w:t>
+      </w:r>
+      <w:proofErr w:type="gramStart"/>
+      <w:r>
+        <w:t>fairly well</w:t>
+      </w:r>
+      <w:proofErr w:type="gramEnd"/>
+      <w:r>
+        <w:t>.</w:t>
+      </w:r>
+      <w:r>
+        <w:t xml:space="preserve"> An implementation of this could </w:t>
+      </w:r>
+      <w:r>
+        <w:t xml:space="preserve">look like </w:t>
+      </w:r>
+      <w:r>
+        <w:t xml:space="preserve">more frequent screening across the higher </w:t>
+      </w:r>
+      <w:r>
+        <w:t xml:space="preserve">risk categories, and less frequent screening across </w:t>
+      </w:r>
+      <w:r>
+        <w:t xml:space="preserve">the lower risk categories. In </w:t>
+      </w:r>
+      <w:proofErr w:type="gramStart"/>
+      <w:r>
+        <w:t>addition</w:t>
+      </w:r>
+      <w:proofErr w:type="gramEnd"/>
+      <w:r>
+        <w:t xml:space="preserve"> if the observation of protected species </w:t>
+      </w:r>
+      <w:r>
+        <w:t xml:space="preserve">are similar across parks, one could recommend to rotate testing through individual parks each testing period in order to minimize costs. </w:t>
+      </w:r>
+      <w:r>
+        <w:t xml:space="preserve">Let’s look at the normalized distributions of each protected category in each park, to see if </w:t>
+      </w:r>
+      <w:r>
+        <w:t>t</w:t>
+      </w:r>
+      <w:r>
+        <w:t>-</w:t>
+      </w:r>
+      <w:r>
+        <w:t>tests are warranted.</w:t>
+      </w:r>
+    </w:p>
+    <w:p>
+      <w:pPr>
+        <w:pStyle w:val="graf"/>
+      </w:pPr>
+      <w:r>
+        <w:t xml:space="preserve">If we normalize the number of observations within each park </w:t>
+      </w:r>
+      <w:r>
+        <w:t>by the park’s min and m</w:t>
+      </w:r>
+      <w:r>
+        <w:t xml:space="preserve">ax observations, we can see that they </w:t>
+      </w:r>
+      <w:r>
+        <w:t>line up well.</w:t>
+      </w:r>
+      <w:r>
+        <w:t xml:space="preserve"> But perhaps not close enough to worry about testing means. </w:t>
+      </w:r>
+    </w:p>
+    <w:p>
+      <w:pPr>
+        <w:pStyle w:val="graf"/>
+        <w:jc w:val="center"/>
+      </w:pPr>
+      <w:r>
+        <w:rPr>
+          <w:noProof/>
+        </w:rPr>
+        <w:lastRenderedPageBreak/>
+        <w:drawing>
+          <wp:inline distT="0" distB="0" distL="0" distR="0" wp14:anchorId="6104A3FA" wp14:editId="41AF6552">
+            <wp:extent cx="5935980" cy="2811780"/>
+            <wp:effectExtent l="0" t="0" r="7620" b="7620"/>
+            <wp:docPr id="46" name="Picture 46"/>
+            <wp:cNvGraphicFramePr>
+              <a:graphicFrameLocks xmlns:a="http://schemas.openxmlformats.org/drawingml/2006/main" noChangeAspect="1"/>
+            </wp:cNvGraphicFramePr>
+            <a:graphic xmlns:a="http://schemas.openxmlformats.org/drawingml/2006/main">
+              <a:graphicData uri="http://schemas.openxmlformats.org/drawingml/2006/picture">
+                <pic:pic xmlns:pic="http://schemas.openxmlformats.org/drawingml/2006/picture">
+                  <pic:nvPicPr>
+                    <pic:cNvPr id="0" name="Picture 25"/>
+                    <pic:cNvPicPr>
+                      <a:picLocks noChangeAspect="1" noChangeArrowheads="1"/>
+                    </pic:cNvPicPr>
+                  </pic:nvPicPr>
+                  <pic:blipFill>
+                    <a:blip r:embed="rId27" cstate="print">
+                      <a:extLst>
+                        <a:ext uri="{28A0092B-C50C-407E-A947-70E740481C1C}">
+                          <a14:useLocalDpi xmlns:a14="http://schemas.microsoft.com/office/drawing/2010/main" val="0"/>
+                        </a:ext>
+                      </a:extLst>
+                    </a:blip>
+                    <a:srcRect/>
+                    <a:stretch>
+                      <a:fillRect/>
+                    </a:stretch>
+                  </pic:blipFill>
+                  <pic:spPr bwMode="auto">
+                    <a:xfrm>
+                      <a:off x="0" y="0"/>
+                      <a:ext cx="5935980" cy="2811780"/>
+                    </a:xfrm>
+                    <a:prstGeom prst="rect">
+                      <a:avLst/>
+                    </a:prstGeom>
+                    <a:noFill/>
+                    <a:ln>
+                      <a:noFill/>
+                    </a:ln>
+                  </pic:spPr>
+                </pic:pic>
+              </a:graphicData>
+            </a:graphic>
+          </wp:inline>
+        </w:drawing>
+      </w:r>
+    </w:p>
+    <w:p>
+      <w:pPr>
+        <w:pStyle w:val="graf"/>
+      </w:pPr>
+      <w:r>
+        <w:t xml:space="preserve">While most of these </w:t>
+      </w:r>
+      <w:r>
+        <w:t xml:space="preserve">box plots </w:t>
+      </w:r>
+      <w:r>
+        <w:t>look as if they might be normally distributed</w:t>
+      </w:r>
+      <w:r>
+        <w:t>, let’s look more closely at the individual hist</w:t>
+      </w:r>
+      <w:r>
+        <w:t>ograms</w:t>
+      </w:r>
+      <w:r>
+        <w:t>.</w:t>
+      </w:r>
+    </w:p>
+    <w:p>
+      <w:pPr>
+        <w:pStyle w:val="graf"/>
+        <w:jc w:val="center"/>
+      </w:pPr>
+      <w:r>
+        <w:rPr>
+          <w:noProof/>
+        </w:rPr>
+        <w:drawing>
+          <wp:inline distT="0" distB="0" distL="0" distR="0" wp14:anchorId="39D7A237" wp14:editId="7658700D">
+            <wp:extent cx="5943600" cy="4244340"/>
+            <wp:effectExtent l="0" t="0" r="0" b="0"/>
+            <wp:docPr id="45" name="Picture 45"/>
+            <wp:cNvGraphicFramePr>
+              <a:graphicFrameLocks xmlns:a="http://schemas.openxmlformats.org/drawingml/2006/main" noChangeAspect="1"/>
+            </wp:cNvGraphicFramePr>
+            <a:graphic xmlns:a="http://schemas.openxmlformats.org/drawingml/2006/main">
+              <a:graphicData uri="http://schemas.openxmlformats.org/drawingml/2006/picture">
+                <pic:pic xmlns:pic="http://schemas.openxmlformats.org/drawingml/2006/picture">
+                  <pic:nvPicPr>
+                    <pic:cNvPr id="0" name="Picture 24"/>
+                    <pic:cNvPicPr>
+                      <a:picLocks noChangeAspect="1" noChangeArrowheads="1"/>
+                    </pic:cNvPicPr>
+                  </pic:nvPicPr>
+                  <pic:blipFill>
+                    <a:blip r:embed="rId28" cstate="print">
                       <a:extLst>
                         <a:ext uri="{28A0092B-C50C-407E-A947-70E740481C1C}">
                           <a14:useLocalDpi xmlns:a14="http://schemas.microsoft.com/office/drawing/2010/main" val="0"/>
@@ -1602,734 +2723,28 @@
         <w:pStyle w:val="graf"/>
       </w:pPr>
       <w:r>
-        <w:t xml:space="preserve">So </w:t>
-      </w:r>
-      <w:r>
-        <w:t xml:space="preserve">far, the data looks </w:t>
-      </w:r>
-      <w:r>
-        <w:t xml:space="preserve">relatively booring. At this point, I’m honestly starting to question the validity of the dataset itself (which I still do). But let’s keep pushing on and see if there’s anything interesting </w:t>
-      </w:r>
-      <w:r>
-        <w:t xml:space="preserve">to </w:t>
-      </w:r>
-      <w:r>
-        <w:t>uncover.</w:t>
-      </w:r>
-    </w:p>
-    <w:p>
-      <w:pPr>
-        <w:pStyle w:val="graf"/>
-      </w:pPr>
-      <w:r>
-        <w:rPr>
-          <w:noProof/>
-        </w:rPr>
-        <w:drawing>
-          <wp:inline distT="0" distB="0" distL="0" distR="0" wp14:anchorId="793E4CAC" wp14:editId="6062DD55">
-            <wp:extent cx="5989320" cy="2918460"/>
-            <wp:effectExtent l="0" t="0" r="0" b="0"/>
-            <wp:docPr id="31" name="Picture 31"/>
-            <wp:cNvGraphicFramePr>
-              <a:graphicFrameLocks xmlns:a="http://schemas.openxmlformats.org/drawingml/2006/main" noChangeAspect="1"/>
-            </wp:cNvGraphicFramePr>
-            <a:graphic xmlns:a="http://schemas.openxmlformats.org/drawingml/2006/main">
-              <a:graphicData uri="http://schemas.openxmlformats.org/drawingml/2006/picture">
-                <pic:pic xmlns:pic="http://schemas.openxmlformats.org/drawingml/2006/picture">
-                  <pic:nvPicPr>
-                    <pic:cNvPr id="0" name="Picture 14"/>
-                    <pic:cNvPicPr>
-                      <a:picLocks noChangeAspect="1" noChangeArrowheads="1"/>
-                    </pic:cNvPicPr>
-                  </pic:nvPicPr>
-                  <pic:blipFill>
-                    <a:blip r:embed="rId19" cstate="print">
-                      <a:extLst>
-                        <a:ext uri="{28A0092B-C50C-407E-A947-70E740481C1C}">
-                          <a14:useLocalDpi xmlns:a14="http://schemas.microsoft.com/office/drawing/2010/main" val="0"/>
-                        </a:ext>
-                      </a:extLst>
-                    </a:blip>
-                    <a:srcRect/>
-                    <a:stretch>
-                      <a:fillRect/>
-                    </a:stretch>
-                  </pic:blipFill>
-                  <pic:spPr bwMode="auto">
-                    <a:xfrm>
-                      <a:off x="0" y="0"/>
-                      <a:ext cx="5989320" cy="2918460"/>
-                    </a:xfrm>
-                    <a:prstGeom prst="rect">
-                      <a:avLst/>
-                    </a:prstGeom>
-                    <a:noFill/>
-                    <a:ln>
-                      <a:noFill/>
-                    </a:ln>
-                  </pic:spPr>
-                </pic:pic>
-              </a:graphicData>
-            </a:graphic>
-          </wp:inline>
-        </w:drawing>
-      </w:r>
-    </w:p>
-    <w:p>
-      <w:pPr>
-        <w:pStyle w:val="graf"/>
-      </w:pPr>
-      <w:r>
         <w:lastRenderedPageBreak/>
-        <w:t xml:space="preserve">Now we’re getting somewhere. </w:t>
-      </w:r>
-      <w:r>
-        <w:t xml:space="preserve">We can see </w:t>
-      </w:r>
-      <w:r>
-        <w:t xml:space="preserve">very clearly that birds are the only category that </w:t>
-      </w:r>
-      <w:r>
-        <w:t xml:space="preserve">have a portion of their population in recovery. We can also see that birds have no observations </w:t>
-      </w:r>
-      <w:r>
-        <w:t xml:space="preserve">of species who are threatened. That could be a good thing or a bad thing. It would be good if there were no threatened birds to </w:t>
-      </w:r>
-      <w:r>
-        <w:t xml:space="preserve">observe. It would be bad if no one counted any ‘threatened’ birds. Let’s see if the data contain any </w:t>
-      </w:r>
-      <w:r>
-        <w:t>threatened birds with no counts.</w:t>
-      </w:r>
-    </w:p>
-    <w:p>
-      <w:pPr>
-        <w:pStyle w:val="graf"/>
-        <w:rPr>
-          <w:b/>
-          <w:bCs/>
-        </w:rPr>
-      </w:pPr>
-      <w:r>
-        <w:rPr>
-          <w:b/>
-          <w:bCs/>
-        </w:rPr>
-        <w:drawing>
-          <wp:inline distT="0" distB="0" distL="0" distR="0" wp14:anchorId="6A4678EC" wp14:editId="3970FDEF">
-            <wp:extent cx="5943600" cy="1558925"/>
-            <wp:effectExtent l="0" t="0" r="0" b="3175"/>
-            <wp:docPr id="34" name="Picture 34" descr="Graphical user interface, text, application, email&#10;&#10;Description automatically generated"/>
-            <wp:cNvGraphicFramePr>
-              <a:graphicFrameLocks xmlns:a="http://schemas.openxmlformats.org/drawingml/2006/main" noChangeAspect="1"/>
-            </wp:cNvGraphicFramePr>
-            <a:graphic xmlns:a="http://schemas.openxmlformats.org/drawingml/2006/main">
-              <a:graphicData uri="http://schemas.openxmlformats.org/drawingml/2006/picture">
-                <pic:pic xmlns:pic="http://schemas.openxmlformats.org/drawingml/2006/picture">
-                  <pic:nvPicPr>
-                    <pic:cNvPr id="34" name="Picture 34" descr="Graphical user interface, text, application, email&#10;&#10;Description automatically generated"/>
-                    <pic:cNvPicPr/>
-                  </pic:nvPicPr>
-                  <pic:blipFill>
-                    <a:blip r:embed="rId20"/>
-                    <a:stretch>
-                      <a:fillRect/>
-                    </a:stretch>
-                  </pic:blipFill>
-                  <pic:spPr>
-                    <a:xfrm>
-                      <a:off x="0" y="0"/>
-                      <a:ext cx="5943600" cy="1558925"/>
-                    </a:xfrm>
-                    <a:prstGeom prst="rect">
-                      <a:avLst/>
-                    </a:prstGeom>
-                  </pic:spPr>
-                </pic:pic>
-              </a:graphicData>
-            </a:graphic>
-          </wp:inline>
-        </w:drawing>
-      </w:r>
-    </w:p>
-    <w:p>
-      <w:pPr>
-        <w:pStyle w:val="graf"/>
-      </w:pPr>
-      <w:r>
-        <w:t xml:space="preserve">So good news! </w:t>
-      </w:r>
-      <w:r>
-        <w:t>The empty data frame tells us that t</w:t>
-      </w:r>
-      <w:r>
-        <w:t xml:space="preserve">here aren’t any birds in protected status to count. </w:t>
-      </w:r>
-      <w:r>
-        <w:t xml:space="preserve">The bad news is that the birds are the only population with </w:t>
-      </w:r>
-      <w:r>
-        <w:rPr>
-          <w:i/>
-          <w:iCs/>
-        </w:rPr>
-        <w:t>any</w:t>
-      </w:r>
-      <w:r>
-        <w:t xml:space="preserve"> species in recovery. </w:t>
-      </w:r>
-      <w:r>
-        <w:t>However, there are other elements of silver lining here. Both reptiles and non</w:t>
-      </w:r>
-      <w:r>
-        <w:t xml:space="preserve">vascular plants </w:t>
-      </w:r>
-      <w:r>
-        <w:t xml:space="preserve">only have </w:t>
-      </w:r>
-      <w:r>
-        <w:t xml:space="preserve">observations in the species of concern categories – and none in the </w:t>
-      </w:r>
-      <w:r>
-        <w:t>threatened or endangered categories. To confirm that this is good news, let’s check the data once more.</w:t>
-      </w:r>
-    </w:p>
-    <w:p>
-      <w:pPr>
-        <w:pStyle w:val="graf"/>
-      </w:pPr>
-      <w:r>
-        <w:drawing>
-          <wp:inline distT="0" distB="0" distL="0" distR="0" wp14:anchorId="44542098" wp14:editId="6537D390">
-            <wp:extent cx="5943600" cy="1558925"/>
-            <wp:effectExtent l="0" t="0" r="0" b="3175"/>
-            <wp:docPr id="33" name="Picture 33" descr="Graphical user interface, text, application, email&#10;&#10;Description automatically generated"/>
-            <wp:cNvGraphicFramePr>
-              <a:graphicFrameLocks xmlns:a="http://schemas.openxmlformats.org/drawingml/2006/main" noChangeAspect="1"/>
-            </wp:cNvGraphicFramePr>
-            <a:graphic xmlns:a="http://schemas.openxmlformats.org/drawingml/2006/main">
-              <a:graphicData uri="http://schemas.openxmlformats.org/drawingml/2006/picture">
-                <pic:pic xmlns:pic="http://schemas.openxmlformats.org/drawingml/2006/picture">
-                  <pic:nvPicPr>
-                    <pic:cNvPr id="33" name="Picture 33" descr="Graphical user interface, text, application, email&#10;&#10;Description automatically generated"/>
-                    <pic:cNvPicPr/>
-                  </pic:nvPicPr>
-                  <pic:blipFill>
-                    <a:blip r:embed="rId21"/>
-                    <a:stretch>
-                      <a:fillRect/>
-                    </a:stretch>
-                  </pic:blipFill>
-                  <pic:spPr>
-                    <a:xfrm>
-                      <a:off x="0" y="0"/>
-                      <a:ext cx="5943600" cy="1558925"/>
-                    </a:xfrm>
-                    <a:prstGeom prst="rect">
-                      <a:avLst/>
-                    </a:prstGeom>
-                  </pic:spPr>
-                </pic:pic>
-              </a:graphicData>
-            </a:graphic>
-          </wp:inline>
-        </w:drawing>
-      </w:r>
-    </w:p>
-    <w:p>
-      <w:pPr>
-        <w:pStyle w:val="graf"/>
-      </w:pPr>
-      <w:r>
-        <w:drawing>
-          <wp:inline distT="0" distB="0" distL="0" distR="0" wp14:anchorId="72B7E6C1" wp14:editId="6AED64BA">
-            <wp:extent cx="5943600" cy="1525270"/>
-            <wp:effectExtent l="0" t="0" r="0" b="0"/>
-            <wp:docPr id="35" name="Picture 35" descr="Graphical user interface, text, application, email&#10;&#10;Description automatically generated"/>
-            <wp:cNvGraphicFramePr>
-              <a:graphicFrameLocks xmlns:a="http://schemas.openxmlformats.org/drawingml/2006/main" noChangeAspect="1"/>
-            </wp:cNvGraphicFramePr>
-            <a:graphic xmlns:a="http://schemas.openxmlformats.org/drawingml/2006/main">
-              <a:graphicData uri="http://schemas.openxmlformats.org/drawingml/2006/picture">
-                <pic:pic xmlns:pic="http://schemas.openxmlformats.org/drawingml/2006/picture">
-                  <pic:nvPicPr>
-                    <pic:cNvPr id="35" name="Picture 35" descr="Graphical user interface, text, application, email&#10;&#10;Description automatically generated"/>
-                    <pic:cNvPicPr/>
-                  </pic:nvPicPr>
-                  <pic:blipFill>
-                    <a:blip r:embed="rId22"/>
-                    <a:stretch>
-                      <a:fillRect/>
-                    </a:stretch>
-                  </pic:blipFill>
-                  <pic:spPr>
-                    <a:xfrm>
-                      <a:off x="0" y="0"/>
-                      <a:ext cx="5943600" cy="1525270"/>
-                    </a:xfrm>
-                    <a:prstGeom prst="rect">
-                      <a:avLst/>
-                    </a:prstGeom>
-                  </pic:spPr>
-                </pic:pic>
-              </a:graphicData>
-            </a:graphic>
-          </wp:inline>
-        </w:drawing>
-      </w:r>
-    </w:p>
-    <w:p>
-      <w:pPr>
-        <w:pStyle w:val="graf"/>
-      </w:pPr>
-      <w:r>
-        <w:t>Great!</w:t>
-      </w:r>
-      <w:r>
-        <w:t xml:space="preserve"> </w:t>
-      </w:r>
-      <w:r>
-        <w:t xml:space="preserve">With no species to count in these categories, </w:t>
-      </w:r>
-      <w:r>
-        <w:t>we can truly feel good about this news.</w:t>
-      </w:r>
-      <w:r>
-        <w:t xml:space="preserve"> Let’s  now look at the breakdown</w:t>
-      </w:r>
-      <w:r>
-        <w:t>s</w:t>
-      </w:r>
-      <w:r>
-        <w:t xml:space="preserve"> of </w:t>
-      </w:r>
-      <w:r>
-        <w:t xml:space="preserve">protected </w:t>
-      </w:r>
-      <w:r>
-        <w:t xml:space="preserve">status </w:t>
-      </w:r>
-      <w:r>
-        <w:t xml:space="preserve">across </w:t>
-      </w:r>
-      <w:r>
-        <w:t xml:space="preserve">species </w:t>
-      </w:r>
-      <w:r>
-        <w:t>categories</w:t>
-      </w:r>
-      <w:r>
-        <w:t>.</w:t>
-      </w:r>
-    </w:p>
-    <w:p>
-      <w:pPr>
-        <w:pStyle w:val="graf"/>
-        <w:jc w:val="center"/>
-      </w:pPr>
-    </w:p>
-    <w:p>
-      <w:pPr>
-        <w:pStyle w:val="graf"/>
-        <w:jc w:val="center"/>
-      </w:pPr>
-      <w:r>
-        <w:rPr>
-          <w:noProof/>
-        </w:rPr>
-        <w:lastRenderedPageBreak/>
-        <w:drawing>
-          <wp:inline distT="0" distB="0" distL="0" distR="0" wp14:anchorId="067BDE27" wp14:editId="7BFF01E3">
-            <wp:extent cx="5943600" cy="3162300"/>
-            <wp:effectExtent l="0" t="0" r="0" b="0"/>
-            <wp:docPr id="42" name="Picture 42"/>
-            <wp:cNvGraphicFramePr>
-              <a:graphicFrameLocks xmlns:a="http://schemas.openxmlformats.org/drawingml/2006/main" noChangeAspect="1"/>
-            </wp:cNvGraphicFramePr>
-            <a:graphic xmlns:a="http://schemas.openxmlformats.org/drawingml/2006/main">
-              <a:graphicData uri="http://schemas.openxmlformats.org/drawingml/2006/picture">
-                <pic:pic xmlns:pic="http://schemas.openxmlformats.org/drawingml/2006/picture">
-                  <pic:nvPicPr>
-                    <pic:cNvPr id="0" name="Picture 21"/>
-                    <pic:cNvPicPr>
-                      <a:picLocks noChangeAspect="1" noChangeArrowheads="1"/>
-                    </pic:cNvPicPr>
-                  </pic:nvPicPr>
-                  <pic:blipFill>
-                    <a:blip r:embed="rId23" cstate="print">
-                      <a:extLst>
-                        <a:ext uri="{28A0092B-C50C-407E-A947-70E740481C1C}">
-                          <a14:useLocalDpi xmlns:a14="http://schemas.microsoft.com/office/drawing/2010/main" val="0"/>
-                        </a:ext>
-                      </a:extLst>
-                    </a:blip>
-                    <a:srcRect/>
-                    <a:stretch>
-                      <a:fillRect/>
-                    </a:stretch>
-                  </pic:blipFill>
-                  <pic:spPr bwMode="auto">
-                    <a:xfrm>
-                      <a:off x="0" y="0"/>
-                      <a:ext cx="5943600" cy="3162300"/>
-                    </a:xfrm>
-                    <a:prstGeom prst="rect">
-                      <a:avLst/>
-                    </a:prstGeom>
-                    <a:noFill/>
-                    <a:ln>
-                      <a:noFill/>
-                    </a:ln>
-                  </pic:spPr>
-                </pic:pic>
-              </a:graphicData>
-            </a:graphic>
-          </wp:inline>
-        </w:drawing>
-      </w:r>
-    </w:p>
-    <w:p>
-      <w:pPr>
-        <w:pStyle w:val="graf"/>
-      </w:pPr>
-      <w:r>
-        <w:t xml:space="preserve">This view illustrates that mammals </w:t>
-      </w:r>
-      <w:r>
-        <w:t xml:space="preserve">(the group that we humans happen to be a part of) seem to be the group currently most protected or </w:t>
-      </w:r>
-      <w:r>
-        <w:t xml:space="preserve">at risk. There are </w:t>
-      </w:r>
-      <w:r>
-        <w:t xml:space="preserve">176 individual species of mammal in the data. Of the total, </w:t>
-      </w:r>
-      <w:r>
-        <w:t>83% have no protection status (None)</w:t>
-      </w:r>
-      <w:r>
-        <w:t xml:space="preserve"> leaving </w:t>
-      </w:r>
-      <w:r>
-        <w:t>27% as protected</w:t>
-      </w:r>
-      <w:r>
-        <w:t xml:space="preserve">. Of the </w:t>
-      </w:r>
-      <w:r>
-        <w:t>protected</w:t>
-      </w:r>
-      <w:r>
-        <w:t xml:space="preserve">, 13% are species of concern, </w:t>
-      </w:r>
-      <w:r>
-        <w:t>1% are threatened, and 3% are endangered.</w:t>
-      </w:r>
-      <w:r>
-        <w:t xml:space="preserve"> </w:t>
-      </w:r>
-      <w:r>
-        <w:t xml:space="preserve">While the prognosis for birds above was leaning positive, it appears that (as a percentage of the individual species) </w:t>
-      </w:r>
-      <w:r>
-        <w:t xml:space="preserve">they don’t fare as well in this light. </w:t>
-      </w:r>
-      <w:r>
-        <w:t xml:space="preserve">Of the 488 species of birds in the data, </w:t>
-      </w:r>
-      <w:r>
-        <w:t>14% are species of concern, and 1% are endangered.</w:t>
-      </w:r>
-      <w:r>
-        <w:t xml:space="preserve"> As we can see below, </w:t>
-      </w:r>
-      <w:r>
-        <w:t>the trend is the same if we choose to look at observations of species within each category.</w:t>
-      </w:r>
-    </w:p>
-    <w:p>
-      <w:pPr>
-        <w:pStyle w:val="graf"/>
-      </w:pPr>
-      <w:r>
-        <w:rPr>
-          <w:noProof/>
-        </w:rPr>
-        <w:drawing>
-          <wp:inline distT="0" distB="0" distL="0" distR="0" wp14:anchorId="0A43A807" wp14:editId="14A7C429">
-            <wp:extent cx="5943600" cy="3162300"/>
-            <wp:effectExtent l="0" t="0" r="0" b="0"/>
-            <wp:docPr id="43" name="Picture 43" descr="A picture containing background pattern&#10;&#10;Description automatically generated"/>
-            <wp:cNvGraphicFramePr>
-              <a:graphicFrameLocks xmlns:a="http://schemas.openxmlformats.org/drawingml/2006/main" noChangeAspect="1"/>
-            </wp:cNvGraphicFramePr>
-            <a:graphic xmlns:a="http://schemas.openxmlformats.org/drawingml/2006/main">
-              <a:graphicData uri="http://schemas.openxmlformats.org/drawingml/2006/picture">
-                <pic:pic xmlns:pic="http://schemas.openxmlformats.org/drawingml/2006/picture">
-                  <pic:nvPicPr>
-                    <pic:cNvPr id="43" name="Picture 43" descr="A picture containing background pattern&#10;&#10;Description automatically generated"/>
-                    <pic:cNvPicPr>
-                      <a:picLocks noChangeAspect="1" noChangeArrowheads="1"/>
-                    </pic:cNvPicPr>
-                  </pic:nvPicPr>
-                  <pic:blipFill>
-                    <a:blip r:embed="rId24" cstate="print">
-                      <a:extLst>
-                        <a:ext uri="{28A0092B-C50C-407E-A947-70E740481C1C}">
-                          <a14:useLocalDpi xmlns:a14="http://schemas.microsoft.com/office/drawing/2010/main" val="0"/>
-                        </a:ext>
-                      </a:extLst>
-                    </a:blip>
-                    <a:srcRect/>
-                    <a:stretch>
-                      <a:fillRect/>
-                    </a:stretch>
-                  </pic:blipFill>
-                  <pic:spPr bwMode="auto">
-                    <a:xfrm>
-                      <a:off x="0" y="0"/>
-                      <a:ext cx="5943600" cy="3162300"/>
-                    </a:xfrm>
-                    <a:prstGeom prst="rect">
-                      <a:avLst/>
-                    </a:prstGeom>
-                    <a:noFill/>
-                    <a:ln>
-                      <a:noFill/>
-                    </a:ln>
-                  </pic:spPr>
-                </pic:pic>
-              </a:graphicData>
-            </a:graphic>
-          </wp:inline>
-        </w:drawing>
-      </w:r>
-    </w:p>
-    <w:p>
-      <w:pPr>
-        <w:pStyle w:val="graf"/>
-      </w:pPr>
-      <w:r>
-        <w:lastRenderedPageBreak/>
-        <w:t xml:space="preserve">If one were advising policy makers based on this limited view of the data, one might recommend that </w:t>
-      </w:r>
-      <w:r>
-        <w:t>special attention be paid to the mammals, birds, fish</w:t>
-      </w:r>
-      <w:r>
-        <w:t>, and amphibians</w:t>
-      </w:r>
-      <w:r>
-        <w:t>, as the reptiles, vascular plants and nonvascular plants all seem to be performing fairly well.</w:t>
-      </w:r>
-      <w:r>
-        <w:t xml:space="preserve"> An implementation of this could </w:t>
-      </w:r>
-      <w:r>
-        <w:t xml:space="preserve">look like </w:t>
-      </w:r>
-      <w:r>
-        <w:t xml:space="preserve">more frequent screening across the higher </w:t>
-      </w:r>
-      <w:r>
-        <w:t xml:space="preserve">risk categories, and less frequent screening across </w:t>
-      </w:r>
-      <w:r>
-        <w:t>the lower risk categories. In addition</w:t>
-      </w:r>
-      <w:r>
-        <w:t xml:space="preserve"> if the observation of protected species </w:t>
-      </w:r>
-      <w:r>
-        <w:t xml:space="preserve">are similar across parks, one could recommend to rotate testing through individual parks each testing period in order to minimize costs. </w:t>
-      </w:r>
-      <w:r>
-        <w:t xml:space="preserve">Let’s look at the normalized distributions of each protected category in each park, to see if </w:t>
-      </w:r>
-      <w:r>
-        <w:t>t</w:t>
-      </w:r>
-      <w:r>
-        <w:t>-</w:t>
-      </w:r>
-      <w:r>
-        <w:t>tests are warranted.</w:t>
-      </w:r>
-    </w:p>
-    <w:p>
-      <w:pPr>
-        <w:pStyle w:val="graf"/>
-      </w:pPr>
-      <w:r>
-        <w:t xml:space="preserve">If we normalize the number of observations within each park </w:t>
-      </w:r>
-      <w:r>
-        <w:t>by the park’s min and m</w:t>
-      </w:r>
-      <w:r>
-        <w:t xml:space="preserve">ax observations, we can see that they </w:t>
-      </w:r>
-      <w:r>
-        <w:t>line up well.</w:t>
-      </w:r>
-      <w:r>
-        <w:t xml:space="preserve"> But perhaps not close enough to worry about testing means. </w:t>
-      </w:r>
-    </w:p>
-    <w:p>
-      <w:pPr>
-        <w:pStyle w:val="graf"/>
-        <w:jc w:val="center"/>
-      </w:pPr>
-      <w:r>
-        <w:rPr>
-          <w:noProof/>
-        </w:rPr>
-        <w:drawing>
-          <wp:inline distT="0" distB="0" distL="0" distR="0" wp14:anchorId="6104A3FA" wp14:editId="41AF6552">
-            <wp:extent cx="5935980" cy="2811780"/>
-            <wp:effectExtent l="0" t="0" r="7620" b="7620"/>
-            <wp:docPr id="46" name="Picture 46"/>
-            <wp:cNvGraphicFramePr>
-              <a:graphicFrameLocks xmlns:a="http://schemas.openxmlformats.org/drawingml/2006/main" noChangeAspect="1"/>
-            </wp:cNvGraphicFramePr>
-            <a:graphic xmlns:a="http://schemas.openxmlformats.org/drawingml/2006/main">
-              <a:graphicData uri="http://schemas.openxmlformats.org/drawingml/2006/picture">
-                <pic:pic xmlns:pic="http://schemas.openxmlformats.org/drawingml/2006/picture">
-                  <pic:nvPicPr>
-                    <pic:cNvPr id="0" name="Picture 25"/>
-                    <pic:cNvPicPr>
-                      <a:picLocks noChangeAspect="1" noChangeArrowheads="1"/>
-                    </pic:cNvPicPr>
-                  </pic:nvPicPr>
-                  <pic:blipFill>
-                    <a:blip r:embed="rId25" cstate="print">
-                      <a:extLst>
-                        <a:ext uri="{28A0092B-C50C-407E-A947-70E740481C1C}">
-                          <a14:useLocalDpi xmlns:a14="http://schemas.microsoft.com/office/drawing/2010/main" val="0"/>
-                        </a:ext>
-                      </a:extLst>
-                    </a:blip>
-                    <a:srcRect/>
-                    <a:stretch>
-                      <a:fillRect/>
-                    </a:stretch>
-                  </pic:blipFill>
-                  <pic:spPr bwMode="auto">
-                    <a:xfrm>
-                      <a:off x="0" y="0"/>
-                      <a:ext cx="5935980" cy="2811780"/>
-                    </a:xfrm>
-                    <a:prstGeom prst="rect">
-                      <a:avLst/>
-                    </a:prstGeom>
-                    <a:noFill/>
-                    <a:ln>
-                      <a:noFill/>
-                    </a:ln>
-                  </pic:spPr>
-                </pic:pic>
-              </a:graphicData>
-            </a:graphic>
-          </wp:inline>
-        </w:drawing>
-      </w:r>
-    </w:p>
-    <w:p>
-      <w:pPr>
-        <w:pStyle w:val="graf"/>
-      </w:pPr>
-      <w:r>
-        <w:t xml:space="preserve">While most of these </w:t>
-      </w:r>
-      <w:r>
-        <w:t xml:space="preserve">box plots </w:t>
-      </w:r>
-      <w:r>
-        <w:t>look as if they might be normally distributed</w:t>
-      </w:r>
-      <w:r>
-        <w:t>, let’s look more closely at the individual hist</w:t>
-      </w:r>
-      <w:r>
-        <w:t>ograms</w:t>
-      </w:r>
-      <w:r>
-        <w:t>.</w:t>
-      </w:r>
-    </w:p>
-    <w:p>
-      <w:pPr>
-        <w:pStyle w:val="graf"/>
-        <w:jc w:val="center"/>
-      </w:pPr>
-      <w:r>
-        <w:rPr>
-          <w:noProof/>
-        </w:rPr>
-        <w:lastRenderedPageBreak/>
-        <w:drawing>
-          <wp:inline distT="0" distB="0" distL="0" distR="0" wp14:anchorId="39D7A237" wp14:editId="7658700D">
-            <wp:extent cx="5943600" cy="4244340"/>
-            <wp:effectExtent l="0" t="0" r="0" b="0"/>
-            <wp:docPr id="45" name="Picture 45"/>
-            <wp:cNvGraphicFramePr>
-              <a:graphicFrameLocks xmlns:a="http://schemas.openxmlformats.org/drawingml/2006/main" noChangeAspect="1"/>
-            </wp:cNvGraphicFramePr>
-            <a:graphic xmlns:a="http://schemas.openxmlformats.org/drawingml/2006/main">
-              <a:graphicData uri="http://schemas.openxmlformats.org/drawingml/2006/picture">
-                <pic:pic xmlns:pic="http://schemas.openxmlformats.org/drawingml/2006/picture">
-                  <pic:nvPicPr>
-                    <pic:cNvPr id="0" name="Picture 24"/>
-                    <pic:cNvPicPr>
-                      <a:picLocks noChangeAspect="1" noChangeArrowheads="1"/>
-                    </pic:cNvPicPr>
-                  </pic:nvPicPr>
-                  <pic:blipFill>
-                    <a:blip r:embed="rId26" cstate="print">
-                      <a:extLst>
-                        <a:ext uri="{28A0092B-C50C-407E-A947-70E740481C1C}">
-                          <a14:useLocalDpi xmlns:a14="http://schemas.microsoft.com/office/drawing/2010/main" val="0"/>
-                        </a:ext>
-                      </a:extLst>
-                    </a:blip>
-                    <a:srcRect/>
-                    <a:stretch>
-                      <a:fillRect/>
-                    </a:stretch>
-                  </pic:blipFill>
-                  <pic:spPr bwMode="auto">
-                    <a:xfrm>
-                      <a:off x="0" y="0"/>
-                      <a:ext cx="5943600" cy="4244340"/>
-                    </a:xfrm>
-                    <a:prstGeom prst="rect">
-                      <a:avLst/>
-                    </a:prstGeom>
-                    <a:noFill/>
-                    <a:ln>
-                      <a:noFill/>
-                    </a:ln>
-                  </pic:spPr>
-                </pic:pic>
-              </a:graphicData>
-            </a:graphic>
-          </wp:inline>
-        </w:drawing>
-      </w:r>
-    </w:p>
-    <w:p>
-      <w:pPr>
-        <w:pStyle w:val="graf"/>
-      </w:pPr>
-      <w:r>
         <w:t xml:space="preserve">Here we can see that many of these </w:t>
       </w:r>
       <w:r>
         <w:t>features are not normally distributed</w:t>
       </w:r>
       <w:r>
-        <w:t xml:space="preserve"> and actually look nothing like each other across parks. </w:t>
+        <w:t xml:space="preserve"> and </w:t>
+      </w:r>
+      <w:proofErr w:type="gramStart"/>
+      <w:r>
+        <w:t>actually look</w:t>
+      </w:r>
+      <w:proofErr w:type="gramEnd"/>
+      <w:r>
+        <w:t xml:space="preserve"> nothing like each other across parks. </w:t>
+      </w:r>
+      <w:r>
+        <w:t xml:space="preserve">This makes sense given the relatively low </w:t>
+      </w:r>
+      <w:r>
+        <w:t xml:space="preserve">number of species in most of these categories. </w:t>
       </w:r>
       <w:r>
         <w:t xml:space="preserve">In addition, only species of concern seems to have a large </w:t>
@@ -2347,7 +2762,15 @@
         <w:t xml:space="preserve">warrant testing. </w:t>
       </w:r>
       <w:r>
-        <w:t>For now it is safe to conclude that the species’ observations do not come from the same distribution</w:t>
+        <w:t xml:space="preserve">For </w:t>
+      </w:r>
+      <w:proofErr w:type="gramStart"/>
+      <w:r>
+        <w:t>now</w:t>
+      </w:r>
+      <w:proofErr w:type="gramEnd"/>
+      <w:r>
+        <w:t xml:space="preserve"> it is safe to conclude that the species’ observations do not come from the same distribution</w:t>
       </w:r>
       <w:r>
         <w:t xml:space="preserve"> and we shouldn’t recommend that the parks testing schedule be rotated.</w:t>
@@ -2372,21 +2795,33 @@
     <w:p>
       <w:pPr>
         <w:pStyle w:val="graf"/>
-        <w:ind w:left="360"/>
-      </w:pPr>
-    </w:p>
-    <w:p>
-      <w:pPr>
-        <w:pStyle w:val="graf"/>
-      </w:pPr>
-      <w:r>
-        <w:t>This exercise was interesting, but I would enjo</w:t>
+      </w:pPr>
+      <w:r>
+        <w:t xml:space="preserve">This was </w:t>
+      </w:r>
+      <w:r>
+        <w:t xml:space="preserve">an </w:t>
+      </w:r>
+      <w:r>
+        <w:t>interesting</w:t>
+      </w:r>
+      <w:r>
+        <w:t xml:space="preserve"> exercise</w:t>
+      </w:r>
+      <w:r>
+        <w:t>, but I would enjo</w:t>
       </w:r>
       <w:r>
         <w:t>y</w:t>
       </w:r>
       <w:r>
-        <w:t xml:space="preserve"> pushing it by incorporating some time series data on individual species observations that might allow us to forecast what a ‘good’ </w:t>
+        <w:t xml:space="preserve"> </w:t>
+      </w:r>
+      <w:r>
+        <w:t xml:space="preserve">extending </w:t>
+      </w:r>
+      <w:r>
+        <w:t xml:space="preserve">it by incorporating some time series data on individual species observations that might allow us to forecast what a ‘good’ </w:t>
       </w:r>
       <w:r>
         <w:t xml:space="preserve">number </w:t>
@@ -2423,8 +2858,13 @@
       <w:pPr>
         <w:pStyle w:val="graf"/>
       </w:pPr>
-      <w:r>
-        <w:t>Jupyter Notebook</w:t>
+      <w:proofErr w:type="spellStart"/>
+      <w:r>
+        <w:t>Jupyter</w:t>
+      </w:r>
+      <w:proofErr w:type="spellEnd"/>
+      <w:r>
+        <w:t xml:space="preserve"> Notebook</w:t>
       </w:r>
       <w:r>
         <w:t xml:space="preserve"> (with WAY more charts) is available here:</w:t>
@@ -2443,29 +2883,28 @@
         <w:pStyle w:val="graf"/>
       </w:pPr>
       <w:r>
-        <w:t>Thanks for reading!</w:t>
-      </w:r>
-    </w:p>
-    <w:p>
-      <w:pPr>
+        <w:t xml:space="preserve">Thanks for </w:t>
+      </w:r>
+      <w:r>
+        <w:t xml:space="preserve">taking the time. </w:t>
+      </w:r>
+      <w:r>
         <w:rPr>
-          <w:b/>
-          <w:bCs/>
+          <mc:AlternateContent>
+            <mc:Choice Requires="w16se"/>
+            <mc:Fallback>
+              <w:rFonts w:ascii="Segoe UI Emoji" w:eastAsia="Segoe UI Emoji" w:hAnsi="Segoe UI Emoji" w:cs="Segoe UI Emoji"/>
+            </mc:Fallback>
+          </mc:AlternateContent>
         </w:rPr>
-      </w:pPr>
-      <w:r>
-        <w:rPr>
-          <w:b/>
-          <w:bCs/>
-        </w:rPr>
-        <w:lastRenderedPageBreak/>
-        <w:t>Thoughts on the project itself</w:t>
-      </w:r>
-    </w:p>
-    <w:p/>
-    <w:p>
-      <w:r>
-        <w:t>From a charting and pandas standpoint, I really liked this project. I got to  experiment with a lot of different manipulation techniques that I’d learned in the past, in order to format/ display the data in a way that made sense to me. Hopefully it also makes sense to others. In the future, I’d love to see some historical data on the historic observations of each species in each park, so that we could possibly predict observations for different conservation statuses.</w:t>
+        <mc:AlternateContent>
+          <mc:Choice Requires="w16se">
+            <w16se:symEx w16se:font="Segoe UI Emoji" w16se:char="1F609"/>
+          </mc:Choice>
+          <mc:Fallback>
+            <w:t>😉</w:t>
+          </mc:Fallback>
+        </mc:AlternateContent>
       </w:r>
     </w:p>
     <w:sectPr>

</xml_diff>